<commit_message>
first draft without translations
</commit_message>
<xml_diff>
--- a/StandardSalesCreditMemoExtended.docx
+++ b/StandardSalesCreditMemoExtended.docx
@@ -17,6 +17,10 @@
           <w:insideH w:val="none" w:color="auto" w:sz="0" w:space="0"/>
           <w:insideV w:val="none" w:color="auto" w:sz="0" w:space="0"/>
         </w:tblBorders>
+        <w:tblCellMar>
+          <w:left w:w="0" w:type="dxa"/>
+          <w:right w:w="0" w:type="dxa"/>
+        </w:tblCellMar>
         <w:tblLook w:val="04A0" w:firstRow="1" w:lastRow="0" w:firstColumn="1" w:lastColumn="0" w:noHBand="0" w:noVBand="1"/>
       </w:tblPr>
       <w:tblGrid>
@@ -106,39 +110,38 @@
       <w:tblPr>
         <w:tblStyle w:val="Tabel-Gitter"/>
         <w:tblW w:w="10632" w:type="dxa"/>
-        <w:tblInd w:w="-441" w:type="dxa"/>
+        <w:jc w:val="center"/>
         <w:tblBorders>
           <w:insideH w:val="none" w:color="auto" w:sz="0" w:space="0"/>
           <w:insideV w:val="none" w:color="auto" w:sz="0" w:space="0"/>
         </w:tblBorders>
         <w:tblLayout w:type="fixed"/>
         <w:tblCellMar>
-          <w:bottom w:w="85" w:type="dxa"/>
+          <w:top w:w="74" w:type="dxa"/>
         </w:tblCellMar>
         <w:tblLook w:val="04A0" w:firstRow="1" w:lastRow="0" w:firstColumn="1" w:lastColumn="0" w:noHBand="0" w:noVBand="1"/>
       </w:tblPr>
       <w:tblGrid>
-        <w:gridCol w:w="1287"/>
-        <w:gridCol w:w="2693"/>
-        <w:gridCol w:w="1985"/>
-        <w:gridCol w:w="1275"/>
-        <w:gridCol w:w="1701"/>
-        <w:gridCol w:w="1691"/>
+        <w:gridCol w:w="1413"/>
+        <w:gridCol w:w="2410"/>
+        <w:gridCol w:w="1984"/>
+        <w:gridCol w:w="1418"/>
+        <w:gridCol w:w="1984"/>
+        <w:gridCol w:w="1423"/>
       </w:tblGrid>
       <w:tr>
         <w:trPr>
-          <w:trHeight w:val="423"/>
+          <w:jc w:val="center"/>
         </w:trPr>
         <w:sdt>
           <w:sdtPr>
             <w:rPr>
-              <w:rFonts w:cstheme="minorHAnsi"/>
               <w:b/>
               <w:bCs/>
             </w:rPr>
             <w:alias w:val="#Nav: /Labels/NameLbl"/>
             <w:tag w:val="#Nav: Standard_Sales_Credit_Memo/1307"/>
-            <w:id w:val="-2137320482"/>
+            <w:id w:val="674390331"/>
             <w:placeholder>
               <w:docPart w:val="DefaultPlaceholder_-1854013440"/>
             </w:placeholder>
@@ -149,39 +152,35 @@
           <w:sdtContent>
             <w:tc>
               <w:tcPr>
-                <w:tcW w:w="1287" w:type="dxa"/>
-                <w:vAlign w:val="bottom"/>
+                <w:tcW w:w="1413" w:type="dxa"/>
               </w:tcPr>
               <w:p>
                 <w:pPr>
                   <w:rPr>
-                    <w:rFonts w:cstheme="minorHAnsi"/>
                     <w:b/>
                     <w:bCs/>
                   </w:rPr>
                 </w:pPr>
+                <w:proofErr w:type="spellStart"/>
                 <w:r>
                   <w:rPr>
-                    <w:rFonts w:cstheme="minorHAnsi"/>
                     <w:b/>
                     <w:bCs/>
                   </w:rPr>
                   <w:t>NameLbl</w:t>
                 </w:r>
+                <w:proofErr w:type="spellEnd"/>
               </w:p>
             </w:tc>
           </w:sdtContent>
         </w:sdt>
         <w:sdt>
           <w:sdtPr>
-            <w:rPr>
-              <w:rFonts w:cstheme="minorHAnsi"/>
-            </w:rPr>
             <w:alias w:val="#Nav: /Header/Name"/>
             <w:tag w:val="#Nav: Standard_Sales_Credit_Memo/1307"/>
-            <w:id w:val="1874569776"/>
+            <w:id w:val="1162587799"/>
             <w:placeholder>
-              <w:docPart w:val="943886671F3C461E840E4B04FB5A403F"/>
+              <w:docPart w:val="DefaultPlaceholder_-1854013440"/>
             </w:placeholder>
             <w:dataBinding w:prefixMappings="xmlns:ns0='urn:microsoft-dynamics-nav/reports/Standard_Sales_Credit_Memo/1307/'" w:xpath="/ns0:NavWordReportXmlPart[1]/ns0:Header[1]/ns0:Name[1]" w:storeItemID="{CF06288A-A83B-4F49-BD2E-F2144A427321}"/>
             <w:text/>
@@ -190,19 +189,10 @@
           <w:sdtContent>
             <w:tc>
               <w:tcPr>
-                <w:tcW w:w="2693" w:type="dxa"/>
-                <w:vAlign w:val="bottom"/>
+                <w:tcW w:w="2410" w:type="dxa"/>
               </w:tcPr>
               <w:p>
-                <w:pPr>
-                  <w:rPr>
-                    <w:rFonts w:cstheme="minorHAnsi"/>
-                  </w:rPr>
-                </w:pPr>
                 <w:r>
-                  <w:rPr>
-                    <w:rFonts w:cstheme="minorHAnsi"/>
-                  </w:rPr>
                   <w:t>Name</w:t>
                 </w:r>
               </w:p>
@@ -212,13 +202,12 @@
         <w:sdt>
           <w:sdtPr>
             <w:rPr>
-              <w:rFonts w:cstheme="minorHAnsi"/>
               <w:b/>
               <w:bCs/>
             </w:rPr>
             <w:alias w:val="#Nav: /Labels/NumberOfPeopleLbl"/>
             <w:tag w:val="#Nav: Standard_Sales_Credit_Memo/1307"/>
-            <w:id w:val="-384095891"/>
+            <w:id w:val="876825744"/>
             <w:placeholder>
               <w:docPart w:val="DefaultPlaceholder_-1854013440"/>
             </w:placeholder>
@@ -229,13 +218,11 @@
           <w:sdtContent>
             <w:tc>
               <w:tcPr>
-                <w:tcW w:w="1985" w:type="dxa"/>
-                <w:vAlign w:val="bottom"/>
+                <w:tcW w:w="1984" w:type="dxa"/>
               </w:tcPr>
               <w:p>
                 <w:pPr>
                   <w:rPr>
-                    <w:rFonts w:cstheme="minorHAnsi"/>
                     <w:b/>
                     <w:bCs/>
                   </w:rPr>
@@ -243,7 +230,6 @@
                 <w:proofErr w:type="spellStart"/>
                 <w:r>
                   <w:rPr>
-                    <w:rFonts w:cstheme="minorHAnsi"/>
                     <w:b/>
                     <w:bCs/>
                   </w:rPr>
@@ -256,14 +242,11 @@
         </w:sdt>
         <w:sdt>
           <w:sdtPr>
-            <w:rPr>
-              <w:rFonts w:cstheme="minorHAnsi"/>
-            </w:rPr>
             <w:alias w:val="#Nav: /Header/Number_of_people"/>
             <w:tag w:val="#Nav: Standard_Sales_Credit_Memo/1307"/>
-            <w:id w:val="128989978"/>
+            <w:id w:val="2024819674"/>
             <w:placeholder>
-              <w:docPart w:val="943886671F3C461E840E4B04FB5A403F"/>
+              <w:docPart w:val="7070534E1FD641019BDC6FDEBA20DA47"/>
             </w:placeholder>
             <w:dataBinding w:prefixMappings="xmlns:ns0='urn:microsoft-dynamics-nav/reports/Standard_Sales_Credit_Memo/1307/'" w:xpath="/ns0:NavWordReportXmlPart[1]/ns0:Header[1]/ns0:Number_of_people[1]" w:storeItemID="{CF06288A-A83B-4F49-BD2E-F2144A427321}"/>
             <w:text/>
@@ -272,20 +255,11 @@
           <w:sdtContent>
             <w:tc>
               <w:tcPr>
-                <w:tcW w:w="1275" w:type="dxa"/>
-                <w:vAlign w:val="bottom"/>
+                <w:tcW w:w="1418" w:type="dxa"/>
               </w:tcPr>
               <w:p>
-                <w:pPr>
-                  <w:rPr>
-                    <w:rFonts w:cstheme="minorHAnsi"/>
-                  </w:rPr>
-                </w:pPr>
                 <w:proofErr w:type="spellStart"/>
                 <w:r>
-                  <w:rPr>
-                    <w:rFonts w:cstheme="minorHAnsi"/>
-                  </w:rPr>
                   <w:t>Number_of_people</w:t>
                 </w:r>
                 <w:proofErr w:type="spellEnd"/>
@@ -296,13 +270,12 @@
         <w:sdt>
           <w:sdtPr>
             <w:rPr>
-              <w:rFonts w:cstheme="minorHAnsi"/>
               <w:b/>
               <w:bCs/>
             </w:rPr>
             <w:alias w:val="#Nav: /Labels/InvoiceDateLbl"/>
             <w:tag w:val="#Nav: Standard_Sales_Credit_Memo/1307"/>
-            <w:id w:val="118421805"/>
+            <w:id w:val="-472141148"/>
             <w:placeholder>
               <w:docPart w:val="DefaultPlaceholder_-1854013440"/>
             </w:placeholder>
@@ -313,62 +286,52 @@
           <w:sdtContent>
             <w:tc>
               <w:tcPr>
-                <w:tcW w:w="1701" w:type="dxa"/>
-                <w:vAlign w:val="bottom"/>
+                <w:tcW w:w="1984" w:type="dxa"/>
               </w:tcPr>
               <w:p>
                 <w:pPr>
                   <w:rPr>
-                    <w:rFonts w:cstheme="minorHAnsi"/>
                     <w:b/>
                     <w:bCs/>
                   </w:rPr>
                 </w:pPr>
+                <w:proofErr w:type="spellStart"/>
                 <w:r>
                   <w:rPr>
-                    <w:rFonts w:cstheme="minorHAnsi"/>
                     <w:b/>
                     <w:bCs/>
                   </w:rPr>
                   <w:t>InvoiceDateLbl</w:t>
                 </w:r>
+                <w:proofErr w:type="spellEnd"/>
               </w:p>
             </w:tc>
           </w:sdtContent>
         </w:sdt>
         <w:sdt>
           <w:sdtPr>
-            <w:rPr>
-              <w:rFonts w:cstheme="minorHAnsi"/>
-            </w:rPr>
-            <w:alias w:val="#Nav: /Header/DocumentDate"/>
+            <w:alias w:val="#Nav: /Header/Document_Date"/>
             <w:tag w:val="#Nav: Standard_Sales_Credit_Memo/1307"/>
-            <w:id w:val="1464011963"/>
+            <w:id w:val="-1221135799"/>
             <w:placeholder>
-              <w:docPart w:val="943886671F3C461E840E4B04FB5A403F"/>
+              <w:docPart w:val="DefaultPlaceholder_-1854013440"/>
             </w:placeholder>
-            <w:dataBinding w:prefixMappings="xmlns:ns0='urn:microsoft-dynamics-nav/reports/Standard_Sales_Credit_Memo/1307/'" w:xpath="/ns0:NavWordReportXmlPart[1]/ns0:Header[1]/ns0:DocumentDate[1]" w:storeItemID="{CF06288A-A83B-4F49-BD2E-F2144A427321}"/>
+            <w:dataBinding w:prefixMappings="xmlns:ns0='urn:microsoft-dynamics-nav/reports/Standard_Sales_Credit_Memo/1307/'" w:xpath="/ns0:NavWordReportXmlPart[1]/ns0:Header[1]/ns0:Document_Date[1]" w:storeItemID="{CF06288A-A83B-4F49-BD2E-F2144A427321}"/>
             <w:text/>
           </w:sdtPr>
           <w:sdtEndPr/>
           <w:sdtContent>
             <w:tc>
               <w:tcPr>
-                <w:tcW w:w="1691" w:type="dxa"/>
-                <w:vAlign w:val="bottom"/>
+                <w:tcW w:w="1423" w:type="dxa"/>
               </w:tcPr>
               <w:p>
                 <w:pPr>
-                  <w:rPr>
-                    <w:rFonts w:cstheme="minorHAnsi"/>
-                  </w:rPr>
+                  <w:jc w:val="right"/>
                 </w:pPr>
                 <w:proofErr w:type="spellStart"/>
                 <w:r>
-                  <w:rPr>
-                    <w:rFonts w:cstheme="minorHAnsi"/>
-                  </w:rPr>
-                  <w:t>DocumentDate</w:t>
+                  <w:t>Document_Date</w:t>
                 </w:r>
                 <w:proofErr w:type="spellEnd"/>
               </w:p>
@@ -378,18 +341,17 @@
       </w:tr>
       <w:tr>
         <w:trPr>
-          <w:trHeight w:val="303"/>
+          <w:jc w:val="center"/>
         </w:trPr>
         <w:sdt>
           <w:sdtPr>
             <w:rPr>
-              <w:rFonts w:cstheme="minorHAnsi"/>
               <w:b/>
               <w:bCs/>
             </w:rPr>
             <w:alias w:val="#Nav: /Labels/ArrivalDateLbl"/>
             <w:tag w:val="#Nav: Standard_Sales_Credit_Memo/1307"/>
-            <w:id w:val="-872381490"/>
+            <w:id w:val="277380014"/>
             <w:placeholder>
               <w:docPart w:val="DefaultPlaceholder_-1854013440"/>
             </w:placeholder>
@@ -400,13 +362,11 @@
           <w:sdtContent>
             <w:tc>
               <w:tcPr>
-                <w:tcW w:w="1287" w:type="dxa"/>
-                <w:vAlign w:val="bottom"/>
+                <w:tcW w:w="1413" w:type="dxa"/>
               </w:tcPr>
               <w:p>
                 <w:pPr>
                   <w:rPr>
-                    <w:rFonts w:cstheme="minorHAnsi"/>
                     <w:b/>
                     <w:bCs/>
                   </w:rPr>
@@ -414,7 +374,6 @@
                 <w:proofErr w:type="spellStart"/>
                 <w:r>
                   <w:rPr>
-                    <w:rFonts w:cstheme="minorHAnsi"/>
                     <w:b/>
                     <w:bCs/>
                   </w:rPr>
@@ -427,14 +386,11 @@
         </w:sdt>
         <w:sdt>
           <w:sdtPr>
-            <w:rPr>
-              <w:rFonts w:cstheme="minorHAnsi"/>
-            </w:rPr>
             <w:alias w:val="#Nav: /Header/Arrival_date"/>
             <w:tag w:val="#Nav: Standard_Sales_Credit_Memo/1307"/>
-            <w:id w:val="-1974360141"/>
+            <w:id w:val="1838428868"/>
             <w:placeholder>
-              <w:docPart w:val="943886671F3C461E840E4B04FB5A403F"/>
+              <w:docPart w:val="DefaultPlaceholder_-1854013440"/>
             </w:placeholder>
             <w:dataBinding w:prefixMappings="xmlns:ns0='urn:microsoft-dynamics-nav/reports/Standard_Sales_Credit_Memo/1307/'" w:xpath="/ns0:NavWordReportXmlPart[1]/ns0:Header[1]/ns0:Arrival_date[1]" w:storeItemID="{CF06288A-A83B-4F49-BD2E-F2144A427321}"/>
             <w:text/>
@@ -443,20 +399,11 @@
           <w:sdtContent>
             <w:tc>
               <w:tcPr>
-                <w:tcW w:w="2693" w:type="dxa"/>
-                <w:vAlign w:val="bottom"/>
+                <w:tcW w:w="2410" w:type="dxa"/>
               </w:tcPr>
               <w:p>
-                <w:pPr>
-                  <w:rPr>
-                    <w:rFonts w:cstheme="minorHAnsi"/>
-                  </w:rPr>
-                </w:pPr>
                 <w:proofErr w:type="spellStart"/>
                 <w:r>
-                  <w:rPr>
-                    <w:rFonts w:cstheme="minorHAnsi"/>
-                  </w:rPr>
                   <w:t>Arrival_date</w:t>
                 </w:r>
                 <w:proofErr w:type="spellEnd"/>
@@ -467,15 +414,14 @@
         <w:sdt>
           <w:sdtPr>
             <w:rPr>
-              <w:rFonts w:cstheme="minorHAnsi"/>
               <w:b/>
               <w:bCs/>
             </w:rPr>
             <w:alias w:val="#Nav: /Header/YourReference_Lbl"/>
             <w:tag w:val="#Nav: Standard_Sales_Credit_Memo/1307"/>
-            <w:id w:val="2043857297"/>
+            <w:id w:val="-1237785868"/>
             <w:placeholder>
-              <w:docPart w:val="943886671F3C461E840E4B04FB5A403F"/>
+              <w:docPart w:val="DefaultPlaceholder_-1854013440"/>
             </w:placeholder>
             <w:dataBinding w:prefixMappings="xmlns:ns0='urn:microsoft-dynamics-nav/reports/Standard_Sales_Credit_Memo/1307/'" w:xpath="/ns0:NavWordReportXmlPart[1]/ns0:Header[1]/ns0:YourReference_Lbl[1]" w:storeItemID="{CF06288A-A83B-4F49-BD2E-F2144A427321}"/>
             <w:text/>
@@ -484,13 +430,11 @@
           <w:sdtContent>
             <w:tc>
               <w:tcPr>
-                <w:tcW w:w="1985" w:type="dxa"/>
-                <w:vAlign w:val="bottom"/>
+                <w:tcW w:w="1984" w:type="dxa"/>
               </w:tcPr>
               <w:p>
                 <w:pPr>
                   <w:rPr>
-                    <w:rFonts w:cstheme="minorHAnsi"/>
                     <w:b/>
                     <w:bCs/>
                   </w:rPr>
@@ -498,7 +442,6 @@
                 <w:proofErr w:type="spellStart"/>
                 <w:r>
                   <w:rPr>
-                    <w:rFonts w:cstheme="minorHAnsi"/>
                     <w:b/>
                     <w:bCs/>
                   </w:rPr>
@@ -511,14 +454,11 @@
         </w:sdt>
         <w:sdt>
           <w:sdtPr>
-            <w:rPr>
-              <w:rFonts w:cstheme="minorHAnsi"/>
-            </w:rPr>
             <w:alias w:val="#Nav: /Header/YourReference"/>
             <w:tag w:val="#Nav: Standard_Sales_Credit_Memo/1307"/>
-            <w:id w:val="-986786786"/>
+            <w:id w:val="-1843454678"/>
             <w:placeholder>
-              <w:docPart w:val="943886671F3C461E840E4B04FB5A403F"/>
+              <w:docPart w:val="7070534E1FD641019BDC6FDEBA20DA47"/>
             </w:placeholder>
             <w:dataBinding w:prefixMappings="xmlns:ns0='urn:microsoft-dynamics-nav/reports/Standard_Sales_Credit_Memo/1307/'" w:xpath="/ns0:NavWordReportXmlPart[1]/ns0:Header[1]/ns0:YourReference[1]" w:storeItemID="{CF06288A-A83B-4F49-BD2E-F2144A427321}"/>
             <w:text/>
@@ -527,20 +467,11 @@
           <w:sdtContent>
             <w:tc>
               <w:tcPr>
-                <w:tcW w:w="1275" w:type="dxa"/>
-                <w:vAlign w:val="bottom"/>
+                <w:tcW w:w="1418" w:type="dxa"/>
               </w:tcPr>
               <w:p>
-                <w:pPr>
-                  <w:rPr>
-                    <w:rFonts w:cstheme="minorHAnsi"/>
-                  </w:rPr>
-                </w:pPr>
                 <w:proofErr w:type="spellStart"/>
                 <w:r>
-                  <w:rPr>
-                    <w:rFonts w:cstheme="minorHAnsi"/>
-                  </w:rPr>
                   <w:t>YourReference</w:t>
                 </w:r>
                 <w:proofErr w:type="spellEnd"/>
@@ -551,15 +482,14 @@
         <w:sdt>
           <w:sdtPr>
             <w:rPr>
-              <w:rFonts w:cstheme="minorHAnsi"/>
               <w:b/>
               <w:bCs/>
             </w:rPr>
             <w:alias w:val="#Nav: /Header/DueDate_Lbl"/>
             <w:tag w:val="#Nav: Standard_Sales_Credit_Memo/1307"/>
-            <w:id w:val="-289674144"/>
+            <w:id w:val="1157504150"/>
             <w:placeholder>
-              <w:docPart w:val="943886671F3C461E840E4B04FB5A403F"/>
+              <w:docPart w:val="DefaultPlaceholder_-1854013440"/>
             </w:placeholder>
             <w:dataBinding w:prefixMappings="xmlns:ns0='urn:microsoft-dynamics-nav/reports/Standard_Sales_Credit_Memo/1307/'" w:xpath="/ns0:NavWordReportXmlPart[1]/ns0:Header[1]/ns0:DueDate_Lbl[1]" w:storeItemID="{CF06288A-A83B-4F49-BD2E-F2144A427321}"/>
             <w:text/>
@@ -568,13 +498,11 @@
           <w:sdtContent>
             <w:tc>
               <w:tcPr>
-                <w:tcW w:w="1701" w:type="dxa"/>
-                <w:vAlign w:val="bottom"/>
+                <w:tcW w:w="1984" w:type="dxa"/>
               </w:tcPr>
               <w:p>
                 <w:pPr>
                   <w:rPr>
-                    <w:rFonts w:cstheme="minorHAnsi"/>
                     <w:b/>
                     <w:bCs/>
                   </w:rPr>
@@ -582,7 +510,6 @@
                 <w:proofErr w:type="spellStart"/>
                 <w:r>
                   <w:rPr>
-                    <w:rFonts w:cstheme="minorHAnsi"/>
                     <w:b/>
                     <w:bCs/>
                   </w:rPr>
@@ -595,37 +522,28 @@
         </w:sdt>
         <w:sdt>
           <w:sdtPr>
-            <w:rPr>
-              <w:rFonts w:cstheme="minorHAnsi"/>
-            </w:rPr>
-            <w:alias w:val="#Nav: /Header/DueDate"/>
+            <w:alias w:val="#Nav: /Header/Due_Date"/>
             <w:tag w:val="#Nav: Standard_Sales_Credit_Memo/1307"/>
-            <w:id w:val="116422579"/>
+            <w:id w:val="-1225517413"/>
             <w:placeholder>
-              <w:docPart w:val="943886671F3C461E840E4B04FB5A403F"/>
+              <w:docPart w:val="DefaultPlaceholder_-1854013440"/>
             </w:placeholder>
-            <w:dataBinding w:prefixMappings="xmlns:ns0='urn:microsoft-dynamics-nav/reports/Standard_Sales_Credit_Memo/1307/'" w:xpath="/ns0:NavWordReportXmlPart[1]/ns0:Header[1]/ns0:DueDate[1]" w:storeItemID="{CF06288A-A83B-4F49-BD2E-F2144A427321}"/>
+            <w:dataBinding w:prefixMappings="xmlns:ns0='urn:microsoft-dynamics-nav/reports/Standard_Sales_Credit_Memo/1307/'" w:xpath="/ns0:NavWordReportXmlPart[1]/ns0:Header[1]/ns0:Due_Date[1]" w:storeItemID="{CF06288A-A83B-4F49-BD2E-F2144A427321}"/>
             <w:text/>
           </w:sdtPr>
           <w:sdtEndPr/>
           <w:sdtContent>
             <w:tc>
               <w:tcPr>
-                <w:tcW w:w="1691" w:type="dxa"/>
-                <w:vAlign w:val="bottom"/>
+                <w:tcW w:w="1423" w:type="dxa"/>
               </w:tcPr>
               <w:p>
                 <w:pPr>
-                  <w:rPr>
-                    <w:rFonts w:cstheme="minorHAnsi"/>
-                  </w:rPr>
+                  <w:jc w:val="right"/>
                 </w:pPr>
                 <w:proofErr w:type="spellStart"/>
                 <w:r>
-                  <w:rPr>
-                    <w:rFonts w:cstheme="minorHAnsi"/>
-                  </w:rPr>
-                  <w:t>DueDate</w:t>
+                  <w:t>Due_Date</w:t>
                 </w:r>
                 <w:proofErr w:type="spellEnd"/>
               </w:p>
@@ -635,18 +553,17 @@
       </w:tr>
       <w:tr>
         <w:trPr>
-          <w:trHeight w:val="303"/>
+          <w:jc w:val="center"/>
         </w:trPr>
         <w:sdt>
           <w:sdtPr>
             <w:rPr>
-              <w:rFonts w:cstheme="minorHAnsi"/>
               <w:b/>
               <w:bCs/>
             </w:rPr>
             <w:alias w:val="#Nav: /Labels/DepartureDateLbl"/>
             <w:tag w:val="#Nav: Standard_Sales_Credit_Memo/1307"/>
-            <w:id w:val="98070253"/>
+            <w:id w:val="-1877457578"/>
             <w:placeholder>
               <w:docPart w:val="DefaultPlaceholder_-1854013440"/>
             </w:placeholder>
@@ -657,13 +574,11 @@
           <w:sdtContent>
             <w:tc>
               <w:tcPr>
-                <w:tcW w:w="1287" w:type="dxa"/>
-                <w:vAlign w:val="bottom"/>
+                <w:tcW w:w="1413" w:type="dxa"/>
               </w:tcPr>
               <w:p>
                 <w:pPr>
                   <w:rPr>
-                    <w:rFonts w:cstheme="minorHAnsi"/>
                     <w:b/>
                     <w:bCs/>
                   </w:rPr>
@@ -671,7 +586,6 @@
                 <w:proofErr w:type="spellStart"/>
                 <w:r>
                   <w:rPr>
-                    <w:rFonts w:cstheme="minorHAnsi"/>
                     <w:b/>
                     <w:bCs/>
                   </w:rPr>
@@ -684,14 +598,11 @@
         </w:sdt>
         <w:sdt>
           <w:sdtPr>
-            <w:rPr>
-              <w:rFonts w:cstheme="minorHAnsi"/>
-            </w:rPr>
             <w:alias w:val="#Nav: /Header/Departure_date"/>
             <w:tag w:val="#Nav: Standard_Sales_Credit_Memo/1307"/>
-            <w:id w:val="245469627"/>
+            <w:id w:val="488831748"/>
             <w:placeholder>
-              <w:docPart w:val="943886671F3C461E840E4B04FB5A403F"/>
+              <w:docPart w:val="DefaultPlaceholder_-1854013440"/>
             </w:placeholder>
             <w:dataBinding w:prefixMappings="xmlns:ns0='urn:microsoft-dynamics-nav/reports/Standard_Sales_Credit_Memo/1307/'" w:xpath="/ns0:NavWordReportXmlPart[1]/ns0:Header[1]/ns0:Departure_date[1]" w:storeItemID="{CF06288A-A83B-4F49-BD2E-F2144A427321}"/>
             <w:text/>
@@ -700,25 +611,12 @@
           <w:sdtContent>
             <w:tc>
               <w:tcPr>
-                <w:tcW w:w="2693" w:type="dxa"/>
-                <w:vAlign w:val="bottom"/>
+                <w:tcW w:w="2410" w:type="dxa"/>
               </w:tcPr>
               <w:p>
-                <w:pPr>
-                  <w:rPr>
-                    <w:rFonts w:cstheme="minorHAnsi"/>
-                    <w:lang w:val="da-DK"/>
-                  </w:rPr>
-                </w:pPr>
-                <w:proofErr w:type="spellStart"/>
                 <w:r>
-                  <w:rPr>
-                    <w:rFonts w:cstheme="minorHAnsi"/>
-                    <w:lang w:val="da-DK"/>
-                  </w:rPr>
                   <w:t>Departure_date</w:t>
                 </w:r>
-                <w:proofErr w:type="spellEnd"/>
               </w:p>
             </w:tc>
           </w:sdtContent>
@@ -726,15 +624,14 @@
         <w:sdt>
           <w:sdtPr>
             <w:rPr>
-              <w:rFonts w:cstheme="minorHAnsi"/>
               <w:b/>
               <w:bCs/>
             </w:rPr>
             <w:alias w:val="#Nav: /Header/DocumentNo_Lbl"/>
             <w:tag w:val="#Nav: Standard_Sales_Credit_Memo/1307"/>
-            <w:id w:val="-254975438"/>
+            <w:id w:val="-1918783175"/>
             <w:placeholder>
-              <w:docPart w:val="943886671F3C461E840E4B04FB5A403F"/>
+              <w:docPart w:val="DefaultPlaceholder_-1854013440"/>
             </w:placeholder>
             <w:dataBinding w:prefixMappings="xmlns:ns0='urn:microsoft-dynamics-nav/reports/Standard_Sales_Credit_Memo/1307/'" w:xpath="/ns0:NavWordReportXmlPart[1]/ns0:Header[1]/ns0:DocumentNo_Lbl[1]" w:storeItemID="{CF06288A-A83B-4F49-BD2E-F2144A427321}"/>
             <w:text/>
@@ -743,25 +640,20 @@
           <w:sdtContent>
             <w:tc>
               <w:tcPr>
-                <w:tcW w:w="1985" w:type="dxa"/>
-                <w:vAlign w:val="bottom"/>
+                <w:tcW w:w="1984" w:type="dxa"/>
               </w:tcPr>
               <w:p>
                 <w:pPr>
                   <w:rPr>
-                    <w:rFonts w:cstheme="minorHAnsi"/>
                     <w:b/>
                     <w:bCs/>
-                    <w:lang w:val="da-DK"/>
                   </w:rPr>
                 </w:pPr>
                 <w:proofErr w:type="spellStart"/>
                 <w:r>
                   <w:rPr>
-                    <w:rFonts w:cstheme="minorHAnsi"/>
                     <w:b/>
                     <w:bCs/>
-                    <w:lang w:val="da-DK"/>
                   </w:rPr>
                   <w:t>DocumentNo_Lbl</w:t>
                 </w:r>
@@ -772,14 +664,11 @@
         </w:sdt>
         <w:sdt>
           <w:sdtPr>
-            <w:rPr>
-              <w:rFonts w:cstheme="minorHAnsi"/>
-            </w:rPr>
             <w:alias w:val="#Nav: /Header/DocumentNo"/>
             <w:tag w:val="#Nav: Standard_Sales_Credit_Memo/1307"/>
-            <w:id w:val="302740824"/>
+            <w:id w:val="1643542449"/>
             <w:placeholder>
-              <w:docPart w:val="943886671F3C461E840E4B04FB5A403F"/>
+              <w:docPart w:val="7070534E1FD641019BDC6FDEBA20DA47"/>
             </w:placeholder>
             <w:dataBinding w:prefixMappings="xmlns:ns0='urn:microsoft-dynamics-nav/reports/Standard_Sales_Credit_Memo/1307/'" w:xpath="/ns0:NavWordReportXmlPart[1]/ns0:Header[1]/ns0:DocumentNo[1]" w:storeItemID="{CF06288A-A83B-4F49-BD2E-F2144A427321}"/>
             <w:text/>
@@ -788,21 +677,11 @@
           <w:sdtContent>
             <w:tc>
               <w:tcPr>
-                <w:tcW w:w="1275" w:type="dxa"/>
-                <w:vAlign w:val="bottom"/>
+                <w:tcW w:w="1418" w:type="dxa"/>
               </w:tcPr>
               <w:p>
-                <w:pPr>
-                  <w:rPr>
-                    <w:rFonts w:cstheme="minorHAnsi"/>
-                    <w:lang w:val="da-DK"/>
-                  </w:rPr>
-                </w:pPr>
                 <w:proofErr w:type="spellStart"/>
                 <w:r>
-                  <w:rPr>
-                    <w:rFonts w:cstheme="minorHAnsi"/>
-                  </w:rPr>
                   <w:t>DocumentNo</w:t>
                 </w:r>
                 <w:proofErr w:type="spellEnd"/>
@@ -813,17 +692,166 @@
         <w:sdt>
           <w:sdtPr>
             <w:rPr>
-              <w:rFonts w:cstheme="minorHAnsi"/>
               <w:b/>
               <w:bCs/>
             </w:rPr>
             <w:alias w:val="#Nav: /Header/SelltoCustomerNo_Lbl"/>
             <w:tag w:val="#Nav: Standard_Sales_Credit_Memo/1307"/>
-            <w:id w:val="1552805511"/>
+            <w:id w:val="-1403972463"/>
             <w:placeholder>
-              <w:docPart w:val="77BE09EFA5194532B0553AF6CD0F42D1"/>
+              <w:docPart w:val="DefaultPlaceholder_-1854013440"/>
             </w:placeholder>
             <w:dataBinding w:prefixMappings="xmlns:ns0='urn:microsoft-dynamics-nav/reports/Standard_Sales_Credit_Memo/1307/'" w:xpath="/ns0:NavWordReportXmlPart[1]/ns0:Header[1]/ns0:SelltoCustomerNo_Lbl[1]" w:storeItemID="{CF06288A-A83B-4F49-BD2E-F2144A427321}"/>
+            <w:text/>
+          </w:sdtPr>
+          <w:sdtEndPr/>
+          <w:sdtContent>
+            <w:tc>
+              <w:tcPr>
+                <w:tcW w:w="1984" w:type="dxa"/>
+              </w:tcPr>
+              <w:p>
+                <w:pPr>
+                  <w:rPr>
+                    <w:b/>
+                    <w:bCs/>
+                  </w:rPr>
+                </w:pPr>
+                <w:proofErr w:type="spellStart"/>
+                <w:r>
+                  <w:rPr>
+                    <w:b/>
+                    <w:bCs/>
+                  </w:rPr>
+                  <w:t>SelltoCustomerNo_Lbl</w:t>
+                </w:r>
+                <w:proofErr w:type="spellEnd"/>
+              </w:p>
+            </w:tc>
+          </w:sdtContent>
+        </w:sdt>
+        <w:sdt>
+          <w:sdtPr>
+            <w:alias w:val="#Nav: /Header/SelltoCustomerNo"/>
+            <w:tag w:val="#Nav: Standard_Sales_Credit_Memo/1307"/>
+            <w:id w:val="-1155369323"/>
+            <w:placeholder>
+              <w:docPart w:val="DefaultPlaceholder_-1854013440"/>
+            </w:placeholder>
+            <w:dataBinding w:prefixMappings="xmlns:ns0='urn:microsoft-dynamics-nav/reports/Standard_Sales_Credit_Memo/1307/'" w:xpath="/ns0:NavWordReportXmlPart[1]/ns0:Header[1]/ns0:SelltoCustomerNo[1]" w:storeItemID="{CF06288A-A83B-4F49-BD2E-F2144A427321}"/>
+            <w:text/>
+          </w:sdtPr>
+          <w:sdtEndPr/>
+          <w:sdtContent>
+            <w:tc>
+              <w:tcPr>
+                <w:tcW w:w="1423" w:type="dxa"/>
+              </w:tcPr>
+              <w:p>
+                <w:pPr>
+                  <w:jc w:val="right"/>
+                </w:pPr>
+                <w:proofErr w:type="spellStart"/>
+                <w:r>
+                  <w:t>SelltoCustomerNo</w:t>
+                </w:r>
+                <w:proofErr w:type="spellEnd"/>
+              </w:p>
+            </w:tc>
+          </w:sdtContent>
+        </w:sdt>
+      </w:tr>
+    </w:tbl>
+    <w:p>
+      <w:pPr>
+        <w:rPr>
+          <w:rFonts w:cstheme="minorHAnsi"/>
+          <w:b/>
+          <w:bCs/>
+        </w:rPr>
+      </w:pPr>
+    </w:p>
+    <w:tbl>
+      <w:tblPr>
+        <w:tblStyle w:val="Tabel-Gitter"/>
+        <w:tblW w:w="10631" w:type="dxa"/>
+        <w:jc w:val="center"/>
+        <w:tblBorders>
+          <w:insideH w:val="none" w:color="auto" w:sz="0" w:space="0"/>
+          <w:insideV w:val="none" w:color="auto" w:sz="0" w:space="0"/>
+        </w:tblBorders>
+        <w:tblLayout w:type="fixed"/>
+        <w:tblCellMar>
+          <w:top w:w="74" w:type="dxa"/>
+        </w:tblCellMar>
+        <w:tblLook w:val="04A0" w:firstRow="1" w:lastRow="0" w:firstColumn="1" w:lastColumn="0" w:noHBand="0" w:noVBand="1"/>
+      </w:tblPr>
+      <w:tblGrid>
+        <w:gridCol w:w="4531"/>
+        <w:gridCol w:w="1701"/>
+        <w:gridCol w:w="1560"/>
+        <w:gridCol w:w="1417"/>
+        <w:gridCol w:w="1422"/>
+      </w:tblGrid>
+      <w:tr>
+        <w:trPr>
+          <w:jc w:val="center"/>
+        </w:trPr>
+        <w:sdt>
+          <w:sdtPr>
+            <w:rPr>
+              <w:b/>
+              <w:bCs/>
+            </w:rPr>
+            <w:alias w:val="#Nav: /Header/Line/ItemNo_Line_Lbl"/>
+            <w:tag w:val="#Nav: Standard_Sales_Credit_Memo/1307"/>
+            <w:id w:val="627523510"/>
+            <w:placeholder>
+              <w:docPart w:val="223AF47FD5AE4DD2B6D2A7BD9B3B86F5"/>
+            </w:placeholder>
+            <w:dataBinding w:prefixMappings="xmlns:ns0='urn:microsoft-dynamics-nav/reports/Standard_Sales_Credit_Memo/1307/'" w:xpath="/ns0:NavWordReportXmlPart[1]/ns0:Header[1]/ns0:Line[1]/ns0:ItemNo_Line_Lbl[1]" w:storeItemID="{CF06288A-A83B-4F49-BD2E-F2144A427321}"/>
+            <w:text/>
+          </w:sdtPr>
+          <w:sdtEndPr/>
+          <w:sdtContent>
+            <w:tc>
+              <w:tcPr>
+                <w:tcW w:w="4531" w:type="dxa"/>
+                <w:vAlign w:val="bottom"/>
+              </w:tcPr>
+              <w:p>
+                <w:pPr>
+                  <w:rPr>
+                    <w:b/>
+                    <w:bCs/>
+                  </w:rPr>
+                </w:pPr>
+                <w:proofErr w:type="spellStart"/>
+                <w:r>
+                  <w:rPr>
+                    <w:b/>
+                    <w:bCs/>
+                  </w:rPr>
+                  <w:t>ItemNo_Line_Lbl</w:t>
+                </w:r>
+                <w:proofErr w:type="spellEnd"/>
+              </w:p>
+            </w:tc>
+          </w:sdtContent>
+        </w:sdt>
+        <w:sdt>
+          <w:sdtPr>
+            <w:rPr>
+              <w:b/>
+              <w:bCs/>
+            </w:rPr>
+            <w:alias w:val="#Nav: /Header/Line/Quantity_Line_Lbl"/>
+            <w:tag w:val="#Nav: Standard_Sales_Credit_Memo/1307"/>
+            <w:id w:val="-2123362794"/>
+            <w:placeholder>
+              <w:docPart w:val="223AF47FD5AE4DD2B6D2A7BD9B3B86F5"/>
+            </w:placeholder>
+            <w:dataBinding w:prefixMappings="xmlns:ns0='urn:microsoft-dynamics-nav/reports/Standard_Sales_Credit_Memo/1307/'" w:xpath="/ns0:NavWordReportXmlPart[1]/ns0:Header[1]/ns0:Line[1]/ns0:Quantity_Line_Lbl[1]" w:storeItemID="{CF06288A-A83B-4F49-BD2E-F2144A427321}"/>
             <w:text/>
           </w:sdtPr>
           <w:sdtEndPr/>
@@ -835,213 +863,17 @@
               </w:tcPr>
               <w:p>
                 <w:pPr>
+                  <w:jc w:val="center"/>
                   <w:rPr>
-                    <w:rFonts w:cstheme="minorHAnsi"/>
                     <w:b/>
                     <w:bCs/>
-                    <w:lang w:val="da-DK"/>
                   </w:rPr>
                 </w:pPr>
                 <w:proofErr w:type="spellStart"/>
                 <w:r>
                   <w:rPr>
-                    <w:rFonts w:cstheme="minorHAnsi"/>
                     <w:b/>
                     <w:bCs/>
-                    <w:lang w:val="da-DK"/>
-                  </w:rPr>
-                  <w:t>SelltoCustomerNo_Lbl</w:t>
-                </w:r>
-                <w:proofErr w:type="spellEnd"/>
-              </w:p>
-            </w:tc>
-          </w:sdtContent>
-        </w:sdt>
-        <w:sdt>
-          <w:sdtPr>
-            <w:rPr>
-              <w:rFonts w:cstheme="minorHAnsi"/>
-            </w:rPr>
-            <w:alias w:val="#Nav: /Header/SelltoCustomerNo"/>
-            <w:tag w:val="#Nav: Standard_Sales_Credit_Memo/1307"/>
-            <w:id w:val="-1536488617"/>
-            <w:placeholder>
-              <w:docPart w:val="77BE09EFA5194532B0553AF6CD0F42D1"/>
-            </w:placeholder>
-            <w:dataBinding w:prefixMappings="xmlns:ns0='urn:microsoft-dynamics-nav/reports/Standard_Sales_Credit_Memo/1307/'" w:xpath="/ns0:NavWordReportXmlPart[1]/ns0:Header[1]/ns0:SelltoCustomerNo[1]" w:storeItemID="{CF06288A-A83B-4F49-BD2E-F2144A427321}"/>
-            <w:text/>
-          </w:sdtPr>
-          <w:sdtEndPr/>
-          <w:sdtContent>
-            <w:tc>
-              <w:tcPr>
-                <w:tcW w:w="1691" w:type="dxa"/>
-                <w:vAlign w:val="bottom"/>
-              </w:tcPr>
-              <w:p>
-                <w:pPr>
-                  <w:rPr>
-                    <w:rFonts w:cstheme="minorHAnsi"/>
-                    <w:lang w:val="da-DK"/>
-                  </w:rPr>
-                </w:pPr>
-                <w:proofErr w:type="spellStart"/>
-                <w:r>
-                  <w:rPr>
-                    <w:rFonts w:cstheme="minorHAnsi"/>
-                    <w:lang w:val="da-DK"/>
-                  </w:rPr>
-                  <w:t>SelltoCustomerNo</w:t>
-                </w:r>
-                <w:proofErr w:type="spellEnd"/>
-              </w:p>
-            </w:tc>
-          </w:sdtContent>
-        </w:sdt>
-      </w:tr>
-    </w:tbl>
-    <w:bookmarkStart w:name="_Hlk178169597" w:id="0"/>
-    <w:p>
-      <w:sdt>
-        <w:sdtPr>
-          <w:alias w:val="#Nav: /Header/WorkDescriptionLines/WorkDescriptionLine"/>
-          <w:tag w:val="#Nav: Standard_Sales_Credit_Memo/1307"/>
-          <w:id w:val="-1271001730"/>
-          <w:placeholder>
-            <w:docPart w:val="DD181BA668DE4E68979399C11C5BC8AB"/>
-          </w:placeholder>
-          <w:dataBinding w:prefixMappings="xmlns:ns0='urn:microsoft-dynamics-nav/reports/Standard_Sales_Credit_Memo/1307/'" w:xpath="/ns0:NavWordReportXmlPart[1]/ns0:Header[1]/ns0:WorkDescriptionLines[1]/ns0:WorkDescriptionLine[1]" w:storeItemID="{CF06288A-A83B-4F49-BD2E-F2144A427321}"/>
-          <w:text/>
-        </w:sdtPr>
-        <w:sdtEndPr/>
-        <w:sdtContent>
-          <w:proofErr w:type="spellStart"/>
-          <w:r>
-            <w:t>WorkDescriptionLine</w:t>
-          </w:r>
-          <w:proofErr w:type="spellEnd"/>
-        </w:sdtContent>
-      </w:sdt>
-    </w:p>
-    <w:tbl>
-      <w:tblPr>
-        <w:tblW w:w="10620" w:type="dxa"/>
-        <w:jc w:val="center"/>
-        <w:tblBorders>
-          <w:top w:val="single" w:color="auto" w:sz="4" w:space="0"/>
-          <w:left w:val="single" w:color="auto" w:sz="4" w:space="0"/>
-          <w:bottom w:val="single" w:color="auto" w:sz="4" w:space="0"/>
-          <w:right w:val="single" w:color="auto" w:sz="4" w:space="0"/>
-        </w:tblBorders>
-        <w:tblLayout w:type="fixed"/>
-        <w:tblLook w:val="04A0" w:firstRow="1" w:lastRow="0" w:firstColumn="1" w:lastColumn="0" w:noHBand="0" w:noVBand="1"/>
-      </w:tblPr>
-      <w:tblGrid>
-        <w:gridCol w:w="4954"/>
-        <w:gridCol w:w="1558"/>
-        <w:gridCol w:w="1416"/>
-        <w:gridCol w:w="1133"/>
-        <w:gridCol w:w="1559"/>
-      </w:tblGrid>
-      <w:tr>
-        <w:trPr>
-          <w:trHeight w:val="546"/>
-          <w:jc w:val="center"/>
-        </w:trPr>
-        <w:sdt>
-          <w:sdtPr>
-            <w:rPr>
-              <w:sz w:val="22"/>
-              <w:szCs w:val="22"/>
-            </w:rPr>
-            <w:alias w:val="#Nav: /Header/Line/Description_Line_Lbl"/>
-            <w:tag w:val="#Nav: Standard_Sales_Credit_Memo/1307"/>
-            <w:id w:val="1545399846"/>
-            <w:placeholder>
-              <w:docPart w:val="FBC44A2E6F554FA8BF0CF6255AD6F5BB"/>
-            </w:placeholder>
-            <w:dataBinding w:prefixMappings="xmlns:ns0='urn:microsoft-dynamics-nav/reports/Standard_Sales_Credit_Memo/1307/'" w:xpath="/ns0:NavWordReportXmlPart[1]/ns0:Header[1]/ns0:Line[1]/ns0:Description_Line_Lbl[1]" w:storeItemID="{CF06288A-A83B-4F49-BD2E-F2144A427321}"/>
-            <w:text/>
-          </w:sdtPr>
-          <w:sdtEndPr/>
-          <w:sdtContent>
-            <w:tc>
-              <w:tcPr>
-                <w:tcW w:w="4957" w:type="dxa"/>
-                <w:tcBorders>
-                  <w:top w:val="single" w:color="auto" w:sz="4" w:space="0"/>
-                  <w:left w:val="single" w:color="auto" w:sz="4" w:space="0"/>
-                  <w:bottom w:val="nil"/>
-                  <w:right w:val="nil"/>
-                </w:tcBorders>
-                <w:vAlign w:val="center"/>
-                <w:hideMark/>
-              </w:tcPr>
-              <w:p>
-                <w:pPr>
-                  <w:pStyle w:val="Overskrift1"/>
-                  <w:rPr>
-                    <w:sz w:val="22"/>
-                    <w:szCs w:val="22"/>
-                  </w:rPr>
-                </w:pPr>
-                <w:proofErr w:type="spellStart"/>
-                <w:r>
-                  <w:rPr>
-                    <w:sz w:val="22"/>
-                    <w:szCs w:val="22"/>
-                    <w:lang w:val="da-DK"/>
-                  </w:rPr>
-                  <w:t>Description_Line_Lbl</w:t>
-                </w:r>
-                <w:proofErr w:type="spellEnd"/>
-              </w:p>
-            </w:tc>
-          </w:sdtContent>
-        </w:sdt>
-        <w:sdt>
-          <w:sdtPr>
-            <w:rPr>
-              <w:sz w:val="22"/>
-              <w:szCs w:val="22"/>
-            </w:rPr>
-            <w:alias w:val="#Nav: /Header/Line/Quantity_Line_Lbl"/>
-            <w:tag w:val="#Nav: Standard_Sales_Credit_Memo/1307"/>
-            <w:id w:val="616415257"/>
-            <w:placeholder>
-              <w:docPart w:val="FBC44A2E6F554FA8BF0CF6255AD6F5BB"/>
-            </w:placeholder>
-            <w:dataBinding w:prefixMappings="xmlns:ns0='urn:microsoft-dynamics-nav/reports/Standard_Sales_Credit_Memo/1307/'" w:xpath="/ns0:NavWordReportXmlPart[1]/ns0:Header[1]/ns0:Line[1]/ns0:Quantity_Line_Lbl[1]" w:storeItemID="{CF06288A-A83B-4F49-BD2E-F2144A427321}"/>
-            <w:text/>
-          </w:sdtPr>
-          <w:sdtEndPr/>
-          <w:sdtContent>
-            <w:tc>
-              <w:tcPr>
-                <w:tcW w:w="1559" w:type="dxa"/>
-                <w:tcBorders>
-                  <w:top w:val="single" w:color="auto" w:sz="4" w:space="0"/>
-                  <w:left w:val="nil"/>
-                  <w:bottom w:val="nil"/>
-                  <w:right w:val="nil"/>
-                </w:tcBorders>
-                <w:vAlign w:val="center"/>
-                <w:hideMark/>
-              </w:tcPr>
-              <w:p>
-                <w:pPr>
-                  <w:pStyle w:val="Overskrift1"/>
-                  <w:rPr>
-                    <w:sz w:val="22"/>
-                    <w:szCs w:val="22"/>
-                  </w:rPr>
-                </w:pPr>
-                <w:proofErr w:type="spellStart"/>
-                <w:r>
-                  <w:rPr>
-                    <w:sz w:val="22"/>
-                    <w:szCs w:val="22"/>
-                    <w:lang w:val="da-DK"/>
                   </w:rPr>
                   <w:t>Quantity_Line_Lbl</w:t>
                 </w:r>
@@ -1053,14 +885,14 @@
         <w:sdt>
           <w:sdtPr>
             <w:rPr>
-              <w:sz w:val="22"/>
-              <w:szCs w:val="22"/>
+              <w:b/>
+              <w:bCs/>
             </w:rPr>
             <w:alias w:val="#Nav: /Labels/UnitPriceLbl"/>
             <w:tag w:val="#Nav: Standard_Sales_Credit_Memo/1307"/>
-            <w:id w:val="102237535"/>
+            <w:id w:val="1643002789"/>
             <w:placeholder>
-              <w:docPart w:val="676775D65C334F1A8E9C11355DB1570F"/>
+              <w:docPart w:val="223AF47FD5AE4DD2B6D2A7BD9B3B86F5"/>
             </w:placeholder>
             <w:dataBinding w:prefixMappings="xmlns:ns0='urn:microsoft-dynamics-nav/reports/Standard_Sales_Credit_Memo/1307/'" w:xpath="/ns0:NavWordReportXmlPart[1]/ns0:Labels[1]/ns0:UnitPriceLbl[1]" w:storeItemID="{CF06288A-A83B-4F49-BD2E-F2144A427321}"/>
             <w:text/>
@@ -1069,29 +901,22 @@
           <w:sdtContent>
             <w:tc>
               <w:tcPr>
-                <w:tcW w:w="1417" w:type="dxa"/>
-                <w:tcBorders>
-                  <w:top w:val="single" w:color="auto" w:sz="4" w:space="0"/>
-                  <w:left w:val="nil"/>
-                  <w:bottom w:val="nil"/>
-                  <w:right w:val="nil"/>
-                </w:tcBorders>
-                <w:vAlign w:val="center"/>
-                <w:hideMark/>
+                <w:tcW w:w="1560" w:type="dxa"/>
+                <w:vAlign w:val="bottom"/>
               </w:tcPr>
               <w:p>
                 <w:pPr>
-                  <w:pStyle w:val="Overskrift1"/>
+                  <w:jc w:val="center"/>
                   <w:rPr>
-                    <w:sz w:val="22"/>
-                    <w:szCs w:val="22"/>
+                    <w:b/>
+                    <w:bCs/>
                   </w:rPr>
                 </w:pPr>
                 <w:proofErr w:type="spellStart"/>
                 <w:r>
                   <w:rPr>
-                    <w:sz w:val="22"/>
-                    <w:szCs w:val="22"/>
+                    <w:b/>
+                    <w:bCs/>
                   </w:rPr>
                   <w:t>UnitPriceLbl</w:t>
                 </w:r>
@@ -1102,21 +927,14 @@
         </w:sdt>
         <w:tc>
           <w:tcPr>
-            <w:tcW w:w="1134" w:type="dxa"/>
-            <w:tcBorders>
-              <w:top w:val="single" w:color="auto" w:sz="4" w:space="0"/>
-              <w:left w:val="nil"/>
-              <w:bottom w:val="nil"/>
-              <w:right w:val="nil"/>
-            </w:tcBorders>
-            <w:vAlign w:val="center"/>
+            <w:tcW w:w="1417" w:type="dxa"/>
+            <w:vAlign w:val="bottom"/>
           </w:tcPr>
           <w:p>
             <w:pPr>
-              <w:pStyle w:val="Overskrift1"/>
               <w:rPr>
-                <w:sz w:val="22"/>
-                <w:szCs w:val="22"/>
+                <w:b/>
+                <w:bCs/>
               </w:rPr>
             </w:pPr>
           </w:p>
@@ -1124,16 +942,14 @@
         <w:sdt>
           <w:sdtPr>
             <w:rPr>
-              <w:b w:val="0"/>
+              <w:b/>
               <w:bCs/>
-              <w:sz w:val="22"/>
-              <w:szCs w:val="22"/>
             </w:rPr>
             <w:alias w:val="#Nav: /Labels/LineAmountLbl"/>
             <w:tag w:val="#Nav: Standard_Sales_Credit_Memo/1307"/>
-            <w:id w:val="-1330985075"/>
+            <w:id w:val="1247233955"/>
             <w:placeholder>
-              <w:docPart w:val="5F368967B0DC422CB2F2915D9984F49D"/>
+              <w:docPart w:val="223AF47FD5AE4DD2B6D2A7BD9B3B86F5"/>
             </w:placeholder>
             <w:dataBinding w:prefixMappings="xmlns:ns0='urn:microsoft-dynamics-nav/reports/Standard_Sales_Credit_Memo/1307/'" w:xpath="/ns0:NavWordReportXmlPart[1]/ns0:Labels[1]/ns0:LineAmountLbl[1]" w:storeItemID="{CF06288A-A83B-4F49-BD2E-F2144A427321}"/>
             <w:text/>
@@ -1142,38 +958,22 @@
           <w:sdtContent>
             <w:tc>
               <w:tcPr>
-                <w:tcW w:w="1560" w:type="dxa"/>
-                <w:tcBorders>
-                  <w:top w:val="single" w:color="auto" w:sz="4" w:space="0"/>
-                  <w:left w:val="nil"/>
-                  <w:bottom w:val="nil"/>
-                  <w:right w:val="single" w:color="auto" w:sz="4" w:space="0"/>
-                </w:tcBorders>
-                <w:tcMar>
-                  <w:top w:w="0" w:type="dxa"/>
-                  <w:left w:w="108" w:type="dxa"/>
-                  <w:bottom w:w="0" w:type="dxa"/>
-                  <w:right w:w="0" w:type="dxa"/>
-                </w:tcMar>
-                <w:vAlign w:val="center"/>
-                <w:hideMark/>
+                <w:tcW w:w="1422" w:type="dxa"/>
+                <w:vAlign w:val="bottom"/>
               </w:tcPr>
               <w:p>
                 <w:pPr>
-                  <w:pStyle w:val="Overskrift1"/>
+                  <w:jc w:val="right"/>
                   <w:rPr>
-                    <w:b w:val="0"/>
+                    <w:b/>
                     <w:bCs/>
-                    <w:sz w:val="22"/>
-                    <w:szCs w:val="22"/>
                   </w:rPr>
                 </w:pPr>
                 <w:proofErr w:type="spellStart"/>
                 <w:r>
                   <w:rPr>
+                    <w:b/>
                     <w:bCs/>
-                    <w:sz w:val="22"/>
-                    <w:szCs w:val="22"/>
                   </w:rPr>
                   <w:t>LineAmountLbl</w:t>
                 </w:r>
@@ -1185,9 +985,13 @@
       </w:tr>
       <w:sdt>
         <w:sdtPr>
+          <w:rPr>
+            <w:rFonts w:eastAsiaTheme="minorEastAsia"/>
+            <w:lang w:val="da-DK" w:eastAsia="da-DK"/>
+          </w:rPr>
           <w:alias w:val="#Nav: /Header/Line"/>
           <w:tag w:val="#Nav: Standard_Sales_Credit_Memo/1307"/>
-          <w:id w:val="1327254768"/>
+          <w:id w:val="-1755128682"/>
           <w15:dataBinding w:prefixMappings="xmlns:ns0='urn:microsoft-dynamics-nav/reports/Standard_Sales_Credit_Memo/1307/'" w:xpath="/ns0:NavWordReportXmlPart[1]/ns0:Header[1]/ns0:Line" w:storeItemID="{CF06288A-A83B-4F49-BD2E-F2144A427321}"/>
           <w15:repeatingSection/>
         </w:sdtPr>
@@ -1195,9 +999,13 @@
         <w:sdtContent>
           <w:sdt>
             <w:sdtPr>
-              <w:id w:val="872800820"/>
+              <w:rPr>
+                <w:rFonts w:eastAsiaTheme="minorEastAsia"/>
+                <w:lang w:val="da-DK" w:eastAsia="da-DK"/>
+              </w:rPr>
+              <w:id w:val="566777117"/>
               <w:placeholder>
-                <w:docPart w:val="6EFA0D17B74D499BBF32AC28576A52EA"/>
+                <w:docPart w:val="466D15174A8C495C839C5E046ACF411E"/>
               </w:placeholder>
               <w15:repeatingSectionItem/>
             </w:sdtPr>
@@ -1205,51 +1013,52 @@
             <w:sdtContent>
               <w:tr>
                 <w:trPr>
-                  <w:trHeight w:val="227"/>
                   <w:jc w:val="center"/>
                 </w:trPr>
-                <w:tc>
-                  <w:tcPr>
-                    <w:tcW w:w="4957" w:type="dxa"/>
-                    <w:tcBorders>
-                      <w:top w:val="nil"/>
-                      <w:left w:val="single" w:color="auto" w:sz="4" w:space="0"/>
-                      <w:bottom w:val="nil"/>
-                      <w:right w:val="nil"/>
-                    </w:tcBorders>
-                    <w:vAlign w:val="center"/>
-                    <w:hideMark/>
-                  </w:tcPr>
-                  <w:p>
-                    <w:sdt>
-                      <w:sdtPr>
-                        <w:alias w:val="#Nav: /Header/Line/Description_Line"/>
-                        <w:tag w:val="#Nav: Standard_Sales_Credit_Memo/1307"/>
-                        <w:id w:val="-1420935410"/>
-                        <w:placeholder>
-                          <w:docPart w:val="9362B4AB757D48D3847B2A546ED933B0"/>
-                        </w:placeholder>
-                        <w:dataBinding w:prefixMappings="xmlns:ns0='urn:microsoft-dynamics-nav/reports/Standard_Sales_Credit_Memo/1307/'" w:xpath="/ns0:NavWordReportXmlPart[1]/ns0:Header[1]/ns0:Line[1]/ns0:Description_Line[1]" w:storeItemID="{CF06288A-A83B-4F49-BD2E-F2144A427321}"/>
-                        <w:text/>
-                      </w:sdtPr>
-                      <w:sdtEndPr/>
-                      <w:sdtContent>
+                <w:sdt>
+                  <w:sdtPr>
+                    <w:rPr>
+                      <w:rFonts w:eastAsiaTheme="minorEastAsia"/>
+                      <w:lang w:val="da-DK" w:eastAsia="da-DK"/>
+                    </w:rPr>
+                    <w:alias w:val="#Nav: /Header/Line/Description_Line"/>
+                    <w:tag w:val="#Nav: Standard_Sales_Credit_Memo/1307"/>
+                    <w:id w:val="-34267341"/>
+                    <w:placeholder>
+                      <w:docPart w:val="223AF47FD5AE4DD2B6D2A7BD9B3B86F5"/>
+                    </w:placeholder>
+                    <w:dataBinding w:prefixMappings="xmlns:ns0='urn:microsoft-dynamics-nav/reports/Standard_Sales_Credit_Memo/1307/'" w:xpath="/ns0:NavWordReportXmlPart[1]/ns0:Header[1]/ns0:Line[1]/ns0:Description_Line[1]" w:storeItemID="{CF06288A-A83B-4F49-BD2E-F2144A427321}"/>
+                    <w:text/>
+                  </w:sdtPr>
+                  <w:sdtEndPr>
+                    <w:rPr>
+                      <w:rFonts w:eastAsiaTheme="minorHAnsi"/>
+                      <w:lang w:val="en-US" w:eastAsia="en-US"/>
+                    </w:rPr>
+                  </w:sdtEndPr>
+                  <w:sdtContent>
+                    <w:tc>
+                      <w:tcPr>
+                        <w:tcW w:w="4531" w:type="dxa"/>
+                        <w:vAlign w:val="bottom"/>
+                      </w:tcPr>
+                      <w:p>
                         <w:proofErr w:type="spellStart"/>
                         <w:r>
                           <w:t>Description_Line</w:t>
                         </w:r>
                         <w:proofErr w:type="spellEnd"/>
-                      </w:sdtContent>
-                    </w:sdt>
-                  </w:p>
-                </w:tc>
+                      </w:p>
+                    </w:tc>
+                  </w:sdtContent>
+                </w:sdt>
                 <w:sdt>
                   <w:sdtPr>
                     <w:alias w:val="#Nav: /Header/Line/Quantity_Line"/>
                     <w:tag w:val="#Nav: Standard_Sales_Credit_Memo/1307"/>
-                    <w:id w:val="382909601"/>
+                    <w:id w:val="-2111733982"/>
                     <w:placeholder>
-                      <w:docPart w:val="5907A12A168144DDBAE535E0A856FC18"/>
+                      <w:docPart w:val="223AF47FD5AE4DD2B6D2A7BD9B3B86F5"/>
                     </w:placeholder>
                     <w:dataBinding w:prefixMappings="xmlns:ns0='urn:microsoft-dynamics-nav/reports/Standard_Sales_Credit_Memo/1307/'" w:xpath="/ns0:NavWordReportXmlPart[1]/ns0:Header[1]/ns0:Line[1]/ns0:Quantity_Line[1]" w:storeItemID="{CF06288A-A83B-4F49-BD2E-F2144A427321}"/>
                     <w:text/>
@@ -1258,17 +1067,13 @@
                   <w:sdtContent>
                     <w:tc>
                       <w:tcPr>
-                        <w:tcW w:w="1559" w:type="dxa"/>
-                        <w:tcBorders>
-                          <w:top w:val="nil"/>
-                          <w:left w:val="nil"/>
-                          <w:bottom w:val="nil"/>
-                          <w:right w:val="nil"/>
-                        </w:tcBorders>
-                        <w:vAlign w:val="center"/>
-                        <w:hideMark/>
+                        <w:tcW w:w="1701" w:type="dxa"/>
+                        <w:vAlign w:val="bottom"/>
                       </w:tcPr>
                       <w:p>
+                        <w:pPr>
+                          <w:jc w:val="center"/>
+                        </w:pPr>
                         <w:proofErr w:type="spellStart"/>
                         <w:r>
                           <w:t>Quantity_Line</w:t>
@@ -1282,9 +1087,9 @@
                   <w:sdtPr>
                     <w:alias w:val="#Nav: /Header/Line/UnitPrice"/>
                     <w:tag w:val="#Nav: Standard_Sales_Credit_Memo/1307"/>
-                    <w:id w:val="773364929"/>
+                    <w:id w:val="1232577105"/>
                     <w:placeholder>
-                      <w:docPart w:val="25B44CEE06E7477290FA8B1215F63F16"/>
+                      <w:docPart w:val="223AF47FD5AE4DD2B6D2A7BD9B3B86F5"/>
                     </w:placeholder>
                     <w:dataBinding w:prefixMappings="xmlns:ns0='urn:microsoft-dynamics-nav/reports/Standard_Sales_Credit_Memo/1307/'" w:xpath="/ns0:NavWordReportXmlPart[1]/ns0:Header[1]/ns0:Line[1]/ns0:UnitPrice[1]" w:storeItemID="{CF06288A-A83B-4F49-BD2E-F2144A427321}"/>
                     <w:text/>
@@ -1293,17 +1098,13 @@
                   <w:sdtContent>
                     <w:tc>
                       <w:tcPr>
-                        <w:tcW w:w="1417" w:type="dxa"/>
-                        <w:tcBorders>
-                          <w:top w:val="nil"/>
-                          <w:left w:val="nil"/>
-                          <w:bottom w:val="nil"/>
-                          <w:right w:val="nil"/>
-                        </w:tcBorders>
-                        <w:vAlign w:val="center"/>
-                        <w:hideMark/>
+                        <w:tcW w:w="1560" w:type="dxa"/>
+                        <w:vAlign w:val="bottom"/>
                       </w:tcPr>
                       <w:p>
+                        <w:pPr>
+                          <w:jc w:val="center"/>
+                        </w:pPr>
                         <w:proofErr w:type="spellStart"/>
                         <w:r>
                           <w:t>UnitPrice</w:t>
@@ -1315,14 +1116,8 @@
                 </w:sdt>
                 <w:tc>
                   <w:tcPr>
-                    <w:tcW w:w="1134" w:type="dxa"/>
-                    <w:tcBorders>
-                      <w:top w:val="nil"/>
-                      <w:left w:val="nil"/>
-                      <w:bottom w:val="nil"/>
-                      <w:right w:val="nil"/>
-                    </w:tcBorders>
-                    <w:vAlign w:val="center"/>
+                    <w:tcW w:w="1417" w:type="dxa"/>
+                    <w:vAlign w:val="bottom"/>
                   </w:tcPr>
                   <w:p/>
                 </w:tc>
@@ -1330,9 +1125,9 @@
                   <w:sdtPr>
                     <w:alias w:val="#Nav: /Header/Line/LineAmount_Line"/>
                     <w:tag w:val="#Nav: Standard_Sales_Credit_Memo/1307"/>
-                    <w:id w:val="-1829895906"/>
+                    <w:id w:val="-1697612687"/>
                     <w:placeholder>
-                      <w:docPart w:val="3941E50474A04713ABC818E01129C595"/>
+                      <w:docPart w:val="223AF47FD5AE4DD2B6D2A7BD9B3B86F5"/>
                     </w:placeholder>
                     <w:dataBinding w:prefixMappings="xmlns:ns0='urn:microsoft-dynamics-nav/reports/Standard_Sales_Credit_Memo/1307/'" w:xpath="/ns0:NavWordReportXmlPart[1]/ns0:Header[1]/ns0:Line[1]/ns0:LineAmount_Line[1]" w:storeItemID="{CF06288A-A83B-4F49-BD2E-F2144A427321}"/>
                     <w:text/>
@@ -1341,23 +1136,13 @@
                   <w:sdtContent>
                     <w:tc>
                       <w:tcPr>
-                        <w:tcW w:w="1560" w:type="dxa"/>
-                        <w:tcBorders>
-                          <w:top w:val="nil"/>
-                          <w:left w:val="nil"/>
-                          <w:bottom w:val="nil"/>
-                          <w:right w:val="single" w:color="auto" w:sz="4" w:space="0"/>
-                        </w:tcBorders>
-                        <w:tcMar>
-                          <w:top w:w="0" w:type="dxa"/>
-                          <w:left w:w="108" w:type="dxa"/>
-                          <w:bottom w:w="0" w:type="dxa"/>
-                          <w:right w:w="0" w:type="dxa"/>
-                        </w:tcMar>
-                        <w:vAlign w:val="center"/>
-                        <w:hideMark/>
+                        <w:tcW w:w="1422" w:type="dxa"/>
+                        <w:vAlign w:val="bottom"/>
                       </w:tcPr>
                       <w:p>
+                        <w:pPr>
+                          <w:jc w:val="right"/>
+                        </w:pPr>
                         <w:proofErr w:type="spellStart"/>
                         <w:r>
                           <w:t>LineAmount_Line</w:t>
@@ -1374,28 +1159,19 @@
       </w:sdt>
       <w:tr>
         <w:trPr>
-          <w:trHeight w:val="227"/>
           <w:jc w:val="center"/>
         </w:trPr>
         <w:tc>
           <w:tcPr>
-            <w:tcW w:w="4957" w:type="dxa"/>
+            <w:tcW w:w="6232" w:type="dxa"/>
+            <w:gridSpan w:val="2"/>
             <w:tcBorders>
               <w:top w:val="single" w:color="auto" w:sz="4" w:space="0"/>
-              <w:left w:val="single" w:color="auto" w:sz="4" w:space="0"/>
               <w:bottom w:val="single" w:color="auto" w:sz="4" w:space="0"/>
-              <w:right w:val="nil"/>
             </w:tcBorders>
-            <w:vAlign w:val="center"/>
-            <w:hideMark/>
+            <w:vAlign w:val="bottom"/>
           </w:tcPr>
           <w:p>
-            <w:pPr>
-              <w:rPr>
-                <w:b/>
-                <w:bCs/>
-              </w:rPr>
-            </w:pPr>
             <w:sdt>
               <w:sdtPr>
                 <w:rPr>
@@ -1404,9 +1180,9 @@
                 </w:rPr>
                 <w:alias w:val="#Nav: /Labels/InvoiceAmountLbl"/>
                 <w:tag w:val="#Nav: Standard_Sales_Credit_Memo/1307"/>
-                <w:id w:val="-791588691"/>
+                <w:id w:val="-2106729478"/>
                 <w:placeholder>
-                  <w:docPart w:val="58C678209EFC4512AE19EFCAD9E1E124"/>
+                  <w:docPart w:val="28FD8255F0894BB6A080C48BC0463E1D"/>
                 </w:placeholder>
                 <w:dataBinding w:prefixMappings="xmlns:ns0='urn:microsoft-dynamics-nav/reports/Standard_Sales_Credit_Memo/1307/'" w:xpath="/ns0:NavWordReportXmlPart[1]/ns0:Labels[1]/ns0:InvoiceAmountLbl[1]" w:storeItemID="{CF06288A-A83B-4F49-BD2E-F2144A427321}"/>
                 <w:text/>
@@ -1429,43 +1205,20 @@
             </w:r>
             <w:sdt>
               <w:sdtPr>
-                <w:alias w:val="#Nav: /Labels/IncludingVATLbl"/>
+                <w:alias w:val="#Nav: /Header/Totals/IncludingVATLine"/>
                 <w:tag w:val="#Nav: Standard_Sales_Credit_Memo/1307"/>
-                <w:id w:val="1596823583"/>
+                <w:id w:val="1596986564"/>
                 <w:placeholder>
-                  <w:docPart w:val="58C678209EFC4512AE19EFCAD9E1E124"/>
+                  <w:docPart w:val="223AF47FD5AE4DD2B6D2A7BD9B3B86F5"/>
                 </w:placeholder>
-                <w:dataBinding w:prefixMappings="xmlns:ns0='urn:microsoft-dynamics-nav/reports/Standard_Sales_Credit_Memo/1307/'" w:xpath="/ns0:NavWordReportXmlPart[1]/ns0:Labels[1]/ns0:IncludingVATLbl[1]" w:storeItemID="{CF06288A-A83B-4F49-BD2E-F2144A427321}"/>
+                <w:dataBinding w:prefixMappings="xmlns:ns0='urn:microsoft-dynamics-nav/reports/Standard_Sales_Credit_Memo/1307/'" w:xpath="/ns0:NavWordReportXmlPart[1]/ns0:Header[1]/ns0:Totals[1]/ns0:IncludingVATLine[1]" w:storeItemID="{CF06288A-A83B-4F49-BD2E-F2144A427321}"/>
                 <w:text/>
               </w:sdtPr>
               <w:sdtEndPr/>
               <w:sdtContent>
                 <w:proofErr w:type="spellStart"/>
                 <w:r>
-                  <w:t>IncludingVATLbl</w:t>
-                </w:r>
-                <w:proofErr w:type="spellEnd"/>
-              </w:sdtContent>
-            </w:sdt>
-            <w:r>
-              <w:t xml:space="preserve">  </w:t>
-            </w:r>
-            <w:sdt>
-              <w:sdtPr>
-                <w:alias w:val="#Nav: /Header/Totals/TotalVATAmount"/>
-                <w:tag w:val="#Nav: Standard_Sales_Credit_Memo/1307"/>
-                <w:id w:val="1153019406"/>
-                <w:placeholder>
-                  <w:docPart w:val="58C678209EFC4512AE19EFCAD9E1E124"/>
-                </w:placeholder>
-                <w:dataBinding w:prefixMappings="xmlns:ns0='urn:microsoft-dynamics-nav/reports/Standard_Sales_Credit_Memo/1307/'" w:xpath="/ns0:NavWordReportXmlPart[1]/ns0:Header[1]/ns0:Totals[1]/ns0:TotalVATAmount[1]" w:storeItemID="{CF06288A-A83B-4F49-BD2E-F2144A427321}"/>
-                <w:text/>
-              </w:sdtPr>
-              <w:sdtEndPr/>
-              <w:sdtContent>
-                <w:proofErr w:type="spellStart"/>
-                <w:r>
-                  <w:t>TotalVATAmount</w:t>
+                  <w:t>IncludingVATLine</w:t>
                 </w:r>
                 <w:proofErr w:type="spellEnd"/>
               </w:sdtContent>
@@ -1474,29 +1227,18 @@
         </w:tc>
         <w:tc>
           <w:tcPr>
-            <w:tcW w:w="1559" w:type="dxa"/>
+            <w:tcW w:w="1560" w:type="dxa"/>
             <w:tcBorders>
               <w:top w:val="single" w:color="auto" w:sz="4" w:space="0"/>
-              <w:left w:val="nil"/>
               <w:bottom w:val="single" w:color="auto" w:sz="4" w:space="0"/>
-              <w:right w:val="nil"/>
             </w:tcBorders>
-            <w:vAlign w:val="center"/>
+            <w:vAlign w:val="bottom"/>
           </w:tcPr>
-          <w:p/>
-        </w:tc>
-        <w:tc>
-          <w:tcPr>
-            <w:tcW w:w="1417" w:type="dxa"/>
-            <w:tcBorders>
-              <w:top w:val="single" w:color="auto" w:sz="4" w:space="0"/>
-              <w:left w:val="nil"/>
-              <w:bottom w:val="single" w:color="auto" w:sz="4" w:space="0"/>
-              <w:right w:val="nil"/>
-            </w:tcBorders>
-            <w:vAlign w:val="center"/>
-          </w:tcPr>
-          <w:p/>
+          <w:p>
+            <w:pPr>
+              <w:jc w:val="center"/>
+            </w:pPr>
+          </w:p>
         </w:tc>
         <w:sdt>
           <w:sdtPr>
@@ -1506,9 +1248,9 @@
             </w:rPr>
             <w:alias w:val="#Nav: /Header/Totals/CurrencyCode"/>
             <w:tag w:val="#Nav: Standard_Sales_Credit_Memo/1307"/>
-            <w:id w:val="1680464043"/>
+            <w:id w:val="684326625"/>
             <w:placeholder>
-              <w:docPart w:val="5EE5C6EBD08F4A1283F92EF0E164F8A0"/>
+              <w:docPart w:val="71C0489356F64ECCBD4736B3E7BEC9FD"/>
             </w:placeholder>
             <w:dataBinding w:prefixMappings="xmlns:ns0='urn:microsoft-dynamics-nav/reports/Standard_Sales_Credit_Memo/1307/'" w:xpath="/ns0:NavWordReportXmlPart[1]/ns0:Header[1]/ns0:Totals[1]/ns0:CurrencyCode[1]" w:storeItemID="{CF06288A-A83B-4F49-BD2E-F2144A427321}"/>
             <w:text/>
@@ -1517,23 +1259,16 @@
           <w:sdtContent>
             <w:tc>
               <w:tcPr>
-                <w:tcW w:w="1134" w:type="dxa"/>
+                <w:tcW w:w="1417" w:type="dxa"/>
                 <w:tcBorders>
                   <w:top w:val="single" w:color="auto" w:sz="4" w:space="0"/>
-                  <w:left w:val="nil"/>
                   <w:bottom w:val="single" w:color="auto" w:sz="4" w:space="0"/>
-                  <w:right w:val="nil"/>
                 </w:tcBorders>
-                <w:vAlign w:val="center"/>
-                <w:hideMark/>
+                <w:vAlign w:val="bottom"/>
               </w:tcPr>
               <w:p>
                 <w:pPr>
                   <w:jc w:val="right"/>
-                  <w:rPr>
-                    <w:b/>
-                    <w:bCs/>
-                  </w:rPr>
                 </w:pPr>
                 <w:proofErr w:type="spellStart"/>
                 <w:r>
@@ -1550,60 +1285,38 @@
         </w:sdt>
         <w:sdt>
           <w:sdtPr>
-            <w:rPr>
-              <w:b/>
-              <w:bCs/>
-            </w:rPr>
-            <w:alias w:val="#Nav: /Header/Totals/TotalAmountExclInclVAT"/>
+            <w:id w:val="246007460"/>
+            <w:placeholder>
+              <w:docPart w:val="DefaultPlaceholder_-1854013440"/>
+            </w:placeholder>
+            <w:dataBinding w:prefixMappings="xmlns:ns0='urn:microsoft-dynamics-nav/reports/Standard_Sales_Credit_Memo/1307/'" w:xpath="/ns0:NavWordReportXmlPart[1]/ns0:Header[1]/ns0:Totals[1]/ns0:TotalAmountIncludingVAT[1]" w:storeItemID="{CF06288A-A83B-4F49-BD2E-F2144A427321}"/>
+            <w:text/>
+            <w:alias w:val="#Nav: /Header/Totals/TotalAmountIncludingVAT"/>
             <w:tag w:val="#Nav: Standard_Sales_Credit_Memo/1307"/>
-            <w:id w:val="1307435723"/>
-            <w:placeholder>
-              <w:docPart w:val="4C7A2949B7AD46DD9C9AFB5E8A979294"/>
-            </w:placeholder>
-            <w:dataBinding w:prefixMappings="xmlns:ns0='urn:microsoft-dynamics-nav/reports/Standard_Sales_Credit_Memo/1307/'" w:xpath="/ns0:NavWordReportXmlPart[1]/ns0:Header[1]/ns0:Totals[1]/ns0:TotalAmountExclInclVAT[1]" w:storeItemID="{8BCD1D8D-B23A-4084-822F-E250965334AB}"/>
-            <w:text/>
           </w:sdtPr>
-          <w:sdtEndPr/>
           <w:sdtContent>
             <w:tc>
               <w:tcPr>
-                <w:tcW w:w="1560" w:type="dxa"/>
+                <w:tcW w:w="1422" w:type="dxa"/>
                 <w:tcBorders>
                   <w:top w:val="single" w:color="auto" w:sz="4" w:space="0"/>
-                  <w:left w:val="nil"/>
                   <w:bottom w:val="single" w:color="auto" w:sz="4" w:space="0"/>
-                  <w:right w:val="single" w:color="auto" w:sz="4" w:space="0"/>
                 </w:tcBorders>
-                <w:tcMar>
-                  <w:top w:w="0" w:type="dxa"/>
-                  <w:left w:w="108" w:type="dxa"/>
-                  <w:bottom w:w="0" w:type="dxa"/>
-                  <w:right w:w="0" w:type="dxa"/>
-                </w:tcMar>
-                <w:vAlign w:val="center"/>
-                <w:hideMark/>
+                <w:vAlign w:val="bottom"/>
               </w:tcPr>
               <w:p>
                 <w:pPr>
-                  <w:rPr>
-                    <w:b/>
-                    <w:bCs/>
-                  </w:rPr>
+                  <w:jc w:val="right"/>
                 </w:pPr>
                 <w:proofErr w:type="spellStart"/>
                 <w:r>
-                  <w:rPr>
-                    <w:b/>
-                    <w:bCs/>
-                  </w:rPr>
-                  <w:t>TotalAmountExclInclVAT</w:t>
+                  <w:t>TotalAmountIncludingVAT</w:t>
                 </w:r>
                 <w:proofErr w:type="spellEnd"/>
               </w:p>
             </w:tc>
           </w:sdtContent>
         </w:sdt>
-        <w:bookmarkEnd w:id="0"/>
       </w:tr>
     </w:tbl>
     <w:p>
@@ -1613,115 +1326,6 @@
         </w:rPr>
       </w:pPr>
     </w:p>
-    <w:tbl>
-      <w:tblPr>
-        <w:tblStyle w:val="Tabel-Gitter"/>
-        <w:tblW w:w="10632" w:type="dxa"/>
-        <w:tblInd w:w="-431" w:type="dxa"/>
-        <w:tblCellMar>
-          <w:bottom w:w="85" w:type="dxa"/>
-        </w:tblCellMar>
-        <w:tblLook w:val="04A0" w:firstRow="1" w:lastRow="0" w:firstColumn="1" w:lastColumn="0" w:noHBand="0" w:noVBand="1"/>
-      </w:tblPr>
-      <w:tblGrid>
-        <w:gridCol w:w="10632"/>
-      </w:tblGrid>
-      <w:tr>
-        <w:sdt>
-          <w:sdtPr>
-            <w:rPr>
-              <w:rFonts w:cstheme="minorHAnsi"/>
-              <w:lang w:val="da-DK"/>
-            </w:rPr>
-            <w:id w:val="1944105733"/>
-            <w:placeholder>
-              <w:docPart w:val="DefaultPlaceholder_-1854013440"/>
-            </w:placeholder>
-            <w:dataBinding w:prefixMappings="xmlns:ns0='urn:microsoft-dynamics-nav/reports/Standard_Sales_Credit_Memo/1307/'" w:xpath="/ns0:NavWordReportXmlPart[1]/ns0:Header[1]/ns0:MessageLine1[1]" w:storeItemID="{CF06288A-A83B-4F49-BD2E-F2144A427321}"/>
-            <w:text/>
-            <w:alias w:val="#Nav: /Header/MessageLine1"/>
-            <w:tag w:val="#Nav: Standard_Sales_Credit_Memo/1307"/>
-          </w:sdtPr>
-          <w:sdtContent>
-            <w:tc>
-              <w:tcPr>
-                <w:tcW w:w="10632" w:type="dxa"/>
-                <w:tcBorders>
-                  <w:top w:val="nil"/>
-                  <w:left w:val="nil"/>
-                  <w:bottom w:val="nil"/>
-                  <w:right w:val="nil"/>
-                </w:tcBorders>
-              </w:tcPr>
-              <w:p>
-                <w:pPr>
-                  <w:tabs>
-                    <w:tab w:val="left" w:pos="2748"/>
-                  </w:tabs>
-                  <w:rPr>
-                    <w:rFonts w:cstheme="minorHAnsi"/>
-                    <w:lang w:val="da-DK"/>
-                  </w:rPr>
-                </w:pPr>
-                <w:r>
-                  <w:rPr>
-                    <w:rFonts w:cstheme="minorHAnsi"/>
-                    <w:lang w:val="da-DK"/>
-                  </w:rPr>
-                  <w:t>MessageLine1</w:t>
-                </w:r>
-              </w:p>
-            </w:tc>
-          </w:sdtContent>
-        </w:sdt>
-      </w:tr>
-      <w:tr>
-        <w:sdt>
-          <w:sdtPr>
-            <w:rPr>
-              <w:rFonts w:cstheme="minorHAnsi"/>
-              <w:lang w:val="da-DK"/>
-            </w:rPr>
-            <w:id w:val="-1303852284"/>
-            <w:placeholder>
-              <w:docPart w:val="DefaultPlaceholder_-1854013440"/>
-            </w:placeholder>
-            <w:dataBinding w:prefixMappings="xmlns:ns0='urn:microsoft-dynamics-nav/reports/Standard_Sales_Credit_Memo/1307/'" w:xpath="/ns0:NavWordReportXmlPart[1]/ns0:Header[1]/ns0:MessageLine2[1]" w:storeItemID="{CF06288A-A83B-4F49-BD2E-F2144A427321}"/>
-            <w:text/>
-            <w:alias w:val="#Nav: /Header/MessageLine2"/>
-            <w:tag w:val="#Nav: Standard_Sales_Credit_Memo/1307"/>
-          </w:sdtPr>
-          <w:sdtContent>
-            <w:tc>
-              <w:tcPr>
-                <w:tcW w:w="10632" w:type="dxa"/>
-                <w:tcBorders>
-                  <w:top w:val="nil"/>
-                  <w:left w:val="nil"/>
-                  <w:bottom w:val="nil"/>
-                  <w:right w:val="nil"/>
-                </w:tcBorders>
-              </w:tcPr>
-              <w:p>
-                <w:pPr>
-                  <w:rPr>
-                    <w:rFonts w:cstheme="minorHAnsi"/>
-                    <w:lang w:val="da-DK"/>
-                  </w:rPr>
-                </w:pPr>
-                <w:r>
-                  <w:rPr>
-                    <w:rFonts w:cstheme="minorHAnsi"/>
-                    <w:lang w:val="da-DK"/>
-                  </w:rPr>
-                  <w:t>MessageLine2</w:t>
-                </w:r>
-              </w:p>
-            </w:tc>
-          </w:sdtContent>
-        </w:sdt>
-      </w:tr>
-    </w:tbl>
     <w:p>
       <w:pPr>
         <w:rPr>
@@ -1807,7 +1411,7 @@
               <w:tag w:val="#Nav: Standard_Sales_Credit_Memo/1307"/>
               <w:id w:val="-731159354"/>
               <w:placeholder>
-                <w:docPart w:val="D76F82E567514E37B901A3466AEBEBAE"/>
+                <w:docPart w:val="3C0064D1AB3C448DA5014A395F5C4D23"/>
               </w:placeholder>
               <w:dataBinding w:prefixMappings="xmlns:ns0='urn:microsoft-dynamics-nav/reports/Standard_Sales_Credit_Memo/1307/'" w:xpath="/ns0:NavWordReportXmlPart[1]/ns0:Header[1]/ns0:CompanyAddress1[1]" w:storeItemID="{CF06288A-A83B-4F49-BD2E-F2144A427321}"/>
               <w:text/>
@@ -1824,7 +1428,14 @@
             </w:sdtContent>
           </w:sdt>
           <w:r>
-            <w:t xml:space="preserve"> ● </w:t>
+            <w:rPr>
+              <w:b/>
+              <w:bCs/>
+            </w:rPr>
+            <w:t xml:space="preserve"> </w:t>
+          </w:r>
+          <w:r>
+            <w:t xml:space="preserve">● </w:t>
           </w:r>
           <w:sdt>
             <w:sdtPr>
@@ -1836,7 +1447,7 @@
               <w:tag w:val="#Nav: Standard_Sales_Credit_Memo/1307"/>
               <w:id w:val="1668750090"/>
               <w:placeholder>
-                <w:docPart w:val="A4A35DE4D3644585A6B12AB1A1CAEC51"/>
+                <w:docPart w:val="85DC8C34DC7840F4A435C99FC1D90F93"/>
               </w:placeholder>
               <w:dataBinding w:prefixMappings="xmlns:ns0='urn:microsoft-dynamics-nav/reports/Standard_Sales_Credit_Memo/1307/'" w:xpath="/ns0:NavWordReportXmlPart[1]/ns0:Header[1]/ns0:CompanyAddress2[1]" w:storeItemID="{CF06288A-A83B-4F49-BD2E-F2144A427321}"/>
               <w:text/>
@@ -1853,7 +1464,14 @@
             </w:sdtContent>
           </w:sdt>
           <w:r>
-            <w:t xml:space="preserve">  ● </w:t>
+            <w:rPr>
+              <w:b/>
+              <w:bCs/>
+            </w:rPr>
+            <w:t xml:space="preserve"> </w:t>
+          </w:r>
+          <w:r>
+            <w:t xml:space="preserve">● </w:t>
           </w:r>
           <w:sdt>
             <w:sdtPr>
@@ -1865,7 +1483,7 @@
               <w:tag w:val="#Nav: Standard_Sales_Credit_Memo/1307"/>
               <w:id w:val="-1545130583"/>
               <w:placeholder>
-                <w:docPart w:val="EA9C9E143CC04A4B802A00AAE096BF98"/>
+                <w:docPart w:val="3AFE33F8364647CEBF604D72531C3877"/>
               </w:placeholder>
               <w:dataBinding w:prefixMappings="xmlns:ns0='urn:microsoft-dynamics-nav/reports/Standard_Sales_Credit_Memo/1307/'" w:xpath="/ns0:NavWordReportXmlPart[1]/ns0:Header[1]/ns0:CompanyAddress4[1]" w:storeItemID="{CF06288A-A83B-4F49-BD2E-F2144A427321}"/>
               <w:text/>
@@ -1882,7 +1500,14 @@
             </w:sdtContent>
           </w:sdt>
           <w:r>
-            <w:t xml:space="preserve">  ● </w:t>
+            <w:rPr>
+              <w:b/>
+              <w:bCs/>
+            </w:rPr>
+            <w:t xml:space="preserve"> </w:t>
+          </w:r>
+          <w:r>
+            <w:t xml:space="preserve">● </w:t>
           </w:r>
           <w:sdt>
             <w:sdtPr>
@@ -1894,7 +1519,7 @@
               <w:tag w:val="#Nav: Standard_Sales_Credit_Memo/1307"/>
               <w:id w:val="-365913701"/>
               <w:placeholder>
-                <w:docPart w:val="B6C4CC1005014C988F35086958E1EA10"/>
+                <w:docPart w:val="80A58E31AD4E4D0F9B8FDAA9C9B9F715"/>
               </w:placeholder>
               <w:dataBinding w:prefixMappings="xmlns:ns0='urn:microsoft-dynamics-nav/reports/Standard_Sales_Credit_Memo/1307/'" w:xpath="/ns0:NavWordReportXmlPart[1]/ns0:Header[1]/ns0:CompanyVATRegNo[1]" w:storeItemID="{CF06288A-A83B-4F49-BD2E-F2144A427321}"/>
               <w:text/>
@@ -1913,34 +1538,44 @@
             </w:sdtContent>
           </w:sdt>
           <w:r>
-            <w:t xml:space="preserve">  ● </w:t>
+            <w:rPr>
+              <w:b/>
+              <w:bCs/>
+            </w:rPr>
+            <w:t xml:space="preserve"> </w:t>
+          </w:r>
+          <w:r>
+            <w:t xml:space="preserve">● </w:t>
           </w:r>
           <w:sdt>
             <w:sdtPr>
               <w:rPr>
                 <w:b/>
-                <w:bCs/>
               </w:rPr>
-              <w:alias w:val="#Nav: /Header/TravelGuaranteeCaption"/>
+              <w:alias w:val="#Nav: /Labels/TravelGuaranteeLbl"/>
               <w:tag w:val="#Nav: Standard_Sales_Credit_Memo/1307"/>
-              <w:id w:val="945656684"/>
+              <w:id w:val="822781874"/>
               <w:placeholder>
-                <w:docPart w:val="30AABAAD4C52445DB3BBB85CE42CB97A"/>
+                <w:docPart w:val="2EE97E4124D64C2691F70FAE6F0240AC"/>
               </w:placeholder>
-              <w:dataBinding w:prefixMappings="xmlns:ns0='urn:microsoft-dynamics-nav/reports/Standard_Sales_Credit_Memo/1307/'" w:xpath="/ns0:NavWordReportXmlPart[1]/ns0:Header[1]/ns0:TravelGuaranteeCaption[1]" w:storeItemID="{CF06288A-A83B-4F49-BD2E-F2144A427321}"/>
+              <w:dataBinding w:prefixMappings="xmlns:ns0='urn:microsoft-dynamics-nav/reports/Standard_Sales_Credit_Memo/1307/'" w:xpath="/ns0:NavWordReportXmlPart[1]/ns0:Labels[1]/ns0:TravelGuaranteeLbl[1]" w:storeItemID="{CF06288A-A83B-4F49-BD2E-F2144A427321}"/>
               <w:text/>
             </w:sdtPr>
             <w:sdtEndPr/>
             <w:sdtContent>
+              <w:proofErr w:type="spellStart"/>
               <w:r>
                 <w:rPr>
                   <w:b/>
-                  <w:bCs/>
                 </w:rPr>
-                <w:t>TravelGuaranteeCaption</w:t>
+                <w:t>TravelGuaranteeLbl</w:t>
               </w:r>
+              <w:proofErr w:type="spellEnd"/>
             </w:sdtContent>
           </w:sdt>
+          <w:r>
+            <w:t xml:space="preserve"> </w:t>
+          </w:r>
           <w:r>
             <w:rPr>
               <w:b/>
@@ -1973,7 +1608,7 @@
               <w:tag w:val="#Nav: Standard_Sales_Credit_Memo/1307"/>
               <w:id w:val="17368816"/>
               <w:placeholder>
-                <w:docPart w:val="185AA75EA0144C2B865950703665B55D"/>
+                <w:docPart w:val="C561CD5E54B3459E853170BA71A60C3B"/>
               </w:placeholder>
               <w:dataBinding w:prefixMappings="xmlns:ns0='urn:microsoft-dynamics-nav/reports/Standard_Sales_Credit_Memo/1307/'" w:xpath="/ns0:NavWordReportXmlPart[1]/ns0:Header[1]/ns0:CompanyHomePage[1]" w:storeItemID="{CF06288A-A83B-4F49-BD2E-F2144A427321}"/>
               <w:text/>
@@ -1992,7 +1627,14 @@
             </w:sdtContent>
           </w:sdt>
           <w:r>
-            <w:t xml:space="preserve">  ● </w:t>
+            <w:rPr>
+              <w:b/>
+              <w:bCs/>
+            </w:rPr>
+            <w:t xml:space="preserve"> </w:t>
+          </w:r>
+          <w:r>
+            <w:t xml:space="preserve">● </w:t>
           </w:r>
           <w:sdt>
             <w:sdtPr>
@@ -2004,7 +1646,7 @@
               <w:tag w:val="#Nav: Standard_Sales_Credit_Memo/1307"/>
               <w:id w:val="1613713807"/>
               <w:placeholder>
-                <w:docPart w:val="5D3F4C404309404D8AB547B78C20E807"/>
+                <w:docPart w:val="E10FB2D257E647BBA0720B3E9E520309"/>
               </w:placeholder>
               <w:dataBinding w:prefixMappings="xmlns:ns0='urn:microsoft-dynamics-nav/reports/Standard_Sales_Credit_Memo/1307/'" w:xpath="/ns0:NavWordReportXmlPart[1]/ns0:Header[1]/ns0:CompanyEMail[1]" w:storeItemID="{CF06288A-A83B-4F49-BD2E-F2144A427321}"/>
               <w:text/>
@@ -2023,7 +1665,14 @@
             </w:sdtContent>
           </w:sdt>
           <w:r>
-            <w:t xml:space="preserve">  ● </w:t>
+            <w:rPr>
+              <w:b/>
+              <w:bCs/>
+            </w:rPr>
+            <w:t xml:space="preserve"> </w:t>
+          </w:r>
+          <w:r>
+            <w:t xml:space="preserve">● </w:t>
           </w:r>
           <w:sdt>
             <w:sdtPr>
@@ -2035,7 +1684,7 @@
               <w:tag w:val="#Nav: Standard_Sales_Credit_Memo/1307"/>
               <w:id w:val="586356596"/>
               <w:placeholder>
-                <w:docPart w:val="341E5EEBC4D544229BF3FB433EB57489"/>
+                <w:docPart w:val="2D7E0351908C45E4ACF2A4BBF06183D4"/>
               </w:placeholder>
               <w:dataBinding w:prefixMappings="xmlns:ns0='urn:microsoft-dynamics-nav/reports/Standard_Sales_Credit_Memo/1307/'" w:xpath="/ns0:NavWordReportXmlPart[1]/ns0:Header[1]/ns0:CompanyPhoneNo[1]" w:storeItemID="{CF06288A-A83B-4F49-BD2E-F2144A427321}"/>
               <w:text/>
@@ -3335,296 +2984,6 @@
     </w:docPart>
     <w:docPart>
       <w:docPartPr>
-        <w:name w:val="943886671F3C461E840E4B04FB5A403F"/>
-        <w:category>
-          <w:name w:val="Generelt"/>
-          <w:gallery w:val="placeholder"/>
-        </w:category>
-        <w:types>
-          <w:type w:val="bbPlcHdr"/>
-        </w:types>
-        <w:behaviors>
-          <w:behavior w:val="content"/>
-        </w:behaviors>
-        <w:guid w:val="{0B427413-861D-4452-8F3D-B30197DAE8BA}"/>
-      </w:docPartPr>
-      <w:docPartBody>
-        <w:p>
-          <w:pPr>
-            <w:pStyle w:val="943886671F3C461E840E4B04FB5A403F"/>
-          </w:pPr>
-          <w:r>
-            <w:rPr>
-              <w:rStyle w:val="Pladsholdertekst"/>
-            </w:rPr>
-            <w:t>Click or tap here to enter text.</w:t>
-          </w:r>
-        </w:p>
-      </w:docPartBody>
-    </w:docPart>
-    <w:docPart>
-      <w:docPartPr>
-        <w:name w:val="77BE09EFA5194532B0553AF6CD0F42D1"/>
-        <w:category>
-          <w:name w:val="Generelt"/>
-          <w:gallery w:val="placeholder"/>
-        </w:category>
-        <w:types>
-          <w:type w:val="bbPlcHdr"/>
-        </w:types>
-        <w:behaviors>
-          <w:behavior w:val="content"/>
-        </w:behaviors>
-        <w:guid w:val="{C29E74B2-89F7-4374-B1C9-5AA01879DD8C}"/>
-      </w:docPartPr>
-      <w:docPartBody>
-        <w:p>
-          <w:pPr>
-            <w:pStyle w:val="77BE09EFA5194532B0553AF6CD0F42D1"/>
-          </w:pPr>
-          <w:r>
-            <w:rPr>
-              <w:rStyle w:val="Pladsholdertekst"/>
-            </w:rPr>
-            <w:t>Klik eller tryk her for at skrive tekst.</w:t>
-          </w:r>
-        </w:p>
-      </w:docPartBody>
-    </w:docPart>
-    <w:docPart>
-      <w:docPartPr>
-        <w:name w:val="D76F82E567514E37B901A3466AEBEBAE"/>
-        <w:category>
-          <w:name w:val="Generelt"/>
-          <w:gallery w:val="placeholder"/>
-        </w:category>
-        <w:types>
-          <w:type w:val="bbPlcHdr"/>
-        </w:types>
-        <w:behaviors>
-          <w:behavior w:val="content"/>
-        </w:behaviors>
-        <w:guid w:val="{53D74323-A3F2-470D-9027-E61719E2E25B}"/>
-      </w:docPartPr>
-      <w:docPartBody>
-        <w:p>
-          <w:pPr>
-            <w:pStyle w:val="D76F82E567514E37B901A3466AEBEBAE"/>
-          </w:pPr>
-          <w:r>
-            <w:rPr>
-              <w:rStyle w:val="Pladsholdertekst"/>
-            </w:rPr>
-            <w:t>Klik eller tryk her for at skrive tekst.</w:t>
-          </w:r>
-        </w:p>
-      </w:docPartBody>
-    </w:docPart>
-    <w:docPart>
-      <w:docPartPr>
-        <w:name w:val="A4A35DE4D3644585A6B12AB1A1CAEC51"/>
-        <w:category>
-          <w:name w:val="Generelt"/>
-          <w:gallery w:val="placeholder"/>
-        </w:category>
-        <w:types>
-          <w:type w:val="bbPlcHdr"/>
-        </w:types>
-        <w:behaviors>
-          <w:behavior w:val="content"/>
-        </w:behaviors>
-        <w:guid w:val="{EF96D52D-5DAE-4693-98CC-50B1D99EEC91}"/>
-      </w:docPartPr>
-      <w:docPartBody>
-        <w:p>
-          <w:pPr>
-            <w:pStyle w:val="A4A35DE4D3644585A6B12AB1A1CAEC51"/>
-          </w:pPr>
-          <w:r>
-            <w:rPr>
-              <w:rStyle w:val="Pladsholdertekst"/>
-            </w:rPr>
-            <w:t>Klik eller tryk her for at skrive tekst.</w:t>
-          </w:r>
-        </w:p>
-      </w:docPartBody>
-    </w:docPart>
-    <w:docPart>
-      <w:docPartPr>
-        <w:name w:val="EA9C9E143CC04A4B802A00AAE096BF98"/>
-        <w:category>
-          <w:name w:val="Generelt"/>
-          <w:gallery w:val="placeholder"/>
-        </w:category>
-        <w:types>
-          <w:type w:val="bbPlcHdr"/>
-        </w:types>
-        <w:behaviors>
-          <w:behavior w:val="content"/>
-        </w:behaviors>
-        <w:guid w:val="{FB082251-7D48-4AAA-A873-1E5CAA42D187}"/>
-      </w:docPartPr>
-      <w:docPartBody>
-        <w:p>
-          <w:pPr>
-            <w:pStyle w:val="EA9C9E143CC04A4B802A00AAE096BF98"/>
-          </w:pPr>
-          <w:r>
-            <w:rPr>
-              <w:rStyle w:val="Pladsholdertekst"/>
-            </w:rPr>
-            <w:t>Klik eller tryk her for at skrive tekst.</w:t>
-          </w:r>
-        </w:p>
-      </w:docPartBody>
-    </w:docPart>
-    <w:docPart>
-      <w:docPartPr>
-        <w:name w:val="B6C4CC1005014C988F35086958E1EA10"/>
-        <w:category>
-          <w:name w:val="Generelt"/>
-          <w:gallery w:val="placeholder"/>
-        </w:category>
-        <w:types>
-          <w:type w:val="bbPlcHdr"/>
-        </w:types>
-        <w:behaviors>
-          <w:behavior w:val="content"/>
-        </w:behaviors>
-        <w:guid w:val="{DAE4C989-1521-4F8A-A613-85A7C8F5737A}"/>
-      </w:docPartPr>
-      <w:docPartBody>
-        <w:p>
-          <w:pPr>
-            <w:pStyle w:val="B6C4CC1005014C988F35086958E1EA10"/>
-          </w:pPr>
-          <w:r>
-            <w:rPr>
-              <w:rStyle w:val="Pladsholdertekst"/>
-            </w:rPr>
-            <w:t>Klik eller tryk her for at skrive tekst.</w:t>
-          </w:r>
-        </w:p>
-      </w:docPartBody>
-    </w:docPart>
-    <w:docPart>
-      <w:docPartPr>
-        <w:name w:val="30AABAAD4C52445DB3BBB85CE42CB97A"/>
-        <w:category>
-          <w:name w:val="Generelt"/>
-          <w:gallery w:val="placeholder"/>
-        </w:category>
-        <w:types>
-          <w:type w:val="bbPlcHdr"/>
-        </w:types>
-        <w:behaviors>
-          <w:behavior w:val="content"/>
-        </w:behaviors>
-        <w:guid w:val="{B4FDD89E-5C30-4535-AB68-257F9AEC2293}"/>
-      </w:docPartPr>
-      <w:docPartBody>
-        <w:p>
-          <w:pPr>
-            <w:pStyle w:val="30AABAAD4C52445DB3BBB85CE42CB97A"/>
-          </w:pPr>
-          <w:r>
-            <w:rPr>
-              <w:rStyle w:val="Pladsholdertekst"/>
-            </w:rPr>
-            <w:t>Klik eller tryk her for at skrive tekst.</w:t>
-          </w:r>
-        </w:p>
-      </w:docPartBody>
-    </w:docPart>
-    <w:docPart>
-      <w:docPartPr>
-        <w:name w:val="185AA75EA0144C2B865950703665B55D"/>
-        <w:category>
-          <w:name w:val="Generelt"/>
-          <w:gallery w:val="placeholder"/>
-        </w:category>
-        <w:types>
-          <w:type w:val="bbPlcHdr"/>
-        </w:types>
-        <w:behaviors>
-          <w:behavior w:val="content"/>
-        </w:behaviors>
-        <w:guid w:val="{55449AA4-26B6-45A4-9B8B-0FAAFE5E745A}"/>
-      </w:docPartPr>
-      <w:docPartBody>
-        <w:p>
-          <w:pPr>
-            <w:pStyle w:val="185AA75EA0144C2B865950703665B55D"/>
-          </w:pPr>
-          <w:r>
-            <w:rPr>
-              <w:rStyle w:val="Pladsholdertekst"/>
-            </w:rPr>
-            <w:t>Klik eller tryk her for at skrive tekst.</w:t>
-          </w:r>
-        </w:p>
-      </w:docPartBody>
-    </w:docPart>
-    <w:docPart>
-      <w:docPartPr>
-        <w:name w:val="5D3F4C404309404D8AB547B78C20E807"/>
-        <w:category>
-          <w:name w:val="Generelt"/>
-          <w:gallery w:val="placeholder"/>
-        </w:category>
-        <w:types>
-          <w:type w:val="bbPlcHdr"/>
-        </w:types>
-        <w:behaviors>
-          <w:behavior w:val="content"/>
-        </w:behaviors>
-        <w:guid w:val="{4588C3F3-46EF-47B6-A305-3A380C7C3C98}"/>
-      </w:docPartPr>
-      <w:docPartBody>
-        <w:p>
-          <w:pPr>
-            <w:pStyle w:val="5D3F4C404309404D8AB547B78C20E807"/>
-          </w:pPr>
-          <w:r>
-            <w:rPr>
-              <w:rStyle w:val="Pladsholdertekst"/>
-            </w:rPr>
-            <w:t>Klik eller tryk her for at skrive tekst.</w:t>
-          </w:r>
-        </w:p>
-      </w:docPartBody>
-    </w:docPart>
-    <w:docPart>
-      <w:docPartPr>
-        <w:name w:val="341E5EEBC4D544229BF3FB433EB57489"/>
-        <w:category>
-          <w:name w:val="Generelt"/>
-          <w:gallery w:val="placeholder"/>
-        </w:category>
-        <w:types>
-          <w:type w:val="bbPlcHdr"/>
-        </w:types>
-        <w:behaviors>
-          <w:behavior w:val="content"/>
-        </w:behaviors>
-        <w:guid w:val="{04FE4CC0-E72B-4728-A2DF-70971588516B}"/>
-      </w:docPartPr>
-      <w:docPartBody>
-        <w:p>
-          <w:pPr>
-            <w:pStyle w:val="341E5EEBC4D544229BF3FB433EB57489"/>
-          </w:pPr>
-          <w:r>
-            <w:rPr>
-              <w:rStyle w:val="Pladsholdertekst"/>
-            </w:rPr>
-            <w:t>Klik eller tryk her for at skrive tekst.</w:t>
-          </w:r>
-        </w:p>
-      </w:docPartBody>
-    </w:docPart>
-    <w:docPart>
-      <w:docPartPr>
         <w:name w:val="DB6638BE5E914665AC08957A26887C74"/>
         <w:category>
           <w:name w:val="Generelt"/>
@@ -3654,354 +3013,6 @@
     </w:docPart>
     <w:docPart>
       <w:docPartPr>
-        <w:name w:val="DD181BA668DE4E68979399C11C5BC8AB"/>
-        <w:category>
-          <w:name w:val="Generelt"/>
-          <w:gallery w:val="placeholder"/>
-        </w:category>
-        <w:types>
-          <w:type w:val="bbPlcHdr"/>
-        </w:types>
-        <w:behaviors>
-          <w:behavior w:val="content"/>
-        </w:behaviors>
-        <w:guid w:val="{0B46A503-7A9C-43C3-B1CA-D3B0A92805E4}"/>
-      </w:docPartPr>
-      <w:docPartBody>
-        <w:p>
-          <w:pPr>
-            <w:pStyle w:val="DD181BA668DE4E68979399C11C5BC8AB"/>
-          </w:pPr>
-          <w:r>
-            <w:rPr>
-              <w:rStyle w:val="Pladsholdertekst"/>
-            </w:rPr>
-            <w:t>Click or tap here to enter text.</w:t>
-          </w:r>
-        </w:p>
-      </w:docPartBody>
-    </w:docPart>
-    <w:docPart>
-      <w:docPartPr>
-        <w:name w:val="FBC44A2E6F554FA8BF0CF6255AD6F5BB"/>
-        <w:category>
-          <w:name w:val="Generelt"/>
-          <w:gallery w:val="placeholder"/>
-        </w:category>
-        <w:types>
-          <w:type w:val="bbPlcHdr"/>
-        </w:types>
-        <w:behaviors>
-          <w:behavior w:val="content"/>
-        </w:behaviors>
-        <w:guid w:val="{2347103F-8ECE-4296-80CF-A13AB07283B6}"/>
-      </w:docPartPr>
-      <w:docPartBody>
-        <w:p>
-          <w:pPr>
-            <w:pStyle w:val="FBC44A2E6F554FA8BF0CF6255AD6F5BB"/>
-          </w:pPr>
-          <w:r>
-            <w:rPr>
-              <w:rStyle w:val="Pladsholdertekst"/>
-            </w:rPr>
-            <w:t>Click here to enter text.</w:t>
-          </w:r>
-        </w:p>
-      </w:docPartBody>
-    </w:docPart>
-    <w:docPart>
-      <w:docPartPr>
-        <w:name w:val="676775D65C334F1A8E9C11355DB1570F"/>
-        <w:category>
-          <w:name w:val="Generelt"/>
-          <w:gallery w:val="placeholder"/>
-        </w:category>
-        <w:types>
-          <w:type w:val="bbPlcHdr"/>
-        </w:types>
-        <w:behaviors>
-          <w:behavior w:val="content"/>
-        </w:behaviors>
-        <w:guid w:val="{3378BFA9-B4EE-4DC6-B3D0-30C0BC5B6BA3}"/>
-      </w:docPartPr>
-      <w:docPartBody>
-        <w:p>
-          <w:pPr>
-            <w:pStyle w:val="676775D65C334F1A8E9C11355DB1570F"/>
-          </w:pPr>
-          <w:r>
-            <w:rPr>
-              <w:rStyle w:val="Pladsholdertekst"/>
-            </w:rPr>
-            <w:t>Klik eller tryk her for at skrive tekst.</w:t>
-          </w:r>
-        </w:p>
-      </w:docPartBody>
-    </w:docPart>
-    <w:docPart>
-      <w:docPartPr>
-        <w:name w:val="5F368967B0DC422CB2F2915D9984F49D"/>
-        <w:category>
-          <w:name w:val="Generelt"/>
-          <w:gallery w:val="placeholder"/>
-        </w:category>
-        <w:types>
-          <w:type w:val="bbPlcHdr"/>
-        </w:types>
-        <w:behaviors>
-          <w:behavior w:val="content"/>
-        </w:behaviors>
-        <w:guid w:val="{77E8C713-489E-4A22-B562-FB96B755EA39}"/>
-      </w:docPartPr>
-      <w:docPartBody>
-        <w:p>
-          <w:pPr>
-            <w:pStyle w:val="5F368967B0DC422CB2F2915D9984F49D"/>
-          </w:pPr>
-          <w:r>
-            <w:rPr>
-              <w:rStyle w:val="Pladsholdertekst"/>
-            </w:rPr>
-            <w:t>Klik eller tryk her for at skrive tekst.</w:t>
-          </w:r>
-        </w:p>
-      </w:docPartBody>
-    </w:docPart>
-    <w:docPart>
-      <w:docPartPr>
-        <w:name w:val="6EFA0D17B74D499BBF32AC28576A52EA"/>
-        <w:category>
-          <w:name w:val="Generelt"/>
-          <w:gallery w:val="placeholder"/>
-        </w:category>
-        <w:types>
-          <w:type w:val="bbPlcHdr"/>
-        </w:types>
-        <w:behaviors>
-          <w:behavior w:val="content"/>
-        </w:behaviors>
-        <w:guid w:val="{B8CCD59F-564D-47EA-A507-94D1C3583EA1}"/>
-      </w:docPartPr>
-      <w:docPartBody>
-        <w:p>
-          <w:pPr>
-            <w:pStyle w:val="6EFA0D17B74D499BBF32AC28576A52EA"/>
-          </w:pPr>
-          <w:r>
-            <w:rPr>
-              <w:rStyle w:val="Pladsholdertekst"/>
-            </w:rPr>
-            <w:t>Enter any content that you want to repeat, including other content controls. You can also insert this control around table rows in order to repeat parts of a table.</w:t>
-          </w:r>
-        </w:p>
-      </w:docPartBody>
-    </w:docPart>
-    <w:docPart>
-      <w:docPartPr>
-        <w:name w:val="9362B4AB757D48D3847B2A546ED933B0"/>
-        <w:category>
-          <w:name w:val="Generelt"/>
-          <w:gallery w:val="placeholder"/>
-        </w:category>
-        <w:types>
-          <w:type w:val="bbPlcHdr"/>
-        </w:types>
-        <w:behaviors>
-          <w:behavior w:val="content"/>
-        </w:behaviors>
-        <w:guid w:val="{9324D87C-2066-4E05-B985-E8F60BA3BC8E}"/>
-      </w:docPartPr>
-      <w:docPartBody>
-        <w:p>
-          <w:pPr>
-            <w:pStyle w:val="9362B4AB757D48D3847B2A546ED933B0"/>
-          </w:pPr>
-          <w:r>
-            <w:rPr>
-              <w:rStyle w:val="Pladsholdertekst"/>
-            </w:rPr>
-            <w:t>Click here to enter text.</w:t>
-          </w:r>
-        </w:p>
-      </w:docPartBody>
-    </w:docPart>
-    <w:docPart>
-      <w:docPartPr>
-        <w:name w:val="5907A12A168144DDBAE535E0A856FC18"/>
-        <w:category>
-          <w:name w:val="Generelt"/>
-          <w:gallery w:val="placeholder"/>
-        </w:category>
-        <w:types>
-          <w:type w:val="bbPlcHdr"/>
-        </w:types>
-        <w:behaviors>
-          <w:behavior w:val="content"/>
-        </w:behaviors>
-        <w:guid w:val="{F2883B80-797B-4677-AC30-3E9D67687838}"/>
-      </w:docPartPr>
-      <w:docPartBody>
-        <w:p>
-          <w:pPr>
-            <w:pStyle w:val="5907A12A168144DDBAE535E0A856FC18"/>
-          </w:pPr>
-          <w:r>
-            <w:rPr>
-              <w:rStyle w:val="Pladsholdertekst"/>
-            </w:rPr>
-            <w:t>Click here to enter text.</w:t>
-          </w:r>
-        </w:p>
-      </w:docPartBody>
-    </w:docPart>
-    <w:docPart>
-      <w:docPartPr>
-        <w:name w:val="25B44CEE06E7477290FA8B1215F63F16"/>
-        <w:category>
-          <w:name w:val="Generelt"/>
-          <w:gallery w:val="placeholder"/>
-        </w:category>
-        <w:types>
-          <w:type w:val="bbPlcHdr"/>
-        </w:types>
-        <w:behaviors>
-          <w:behavior w:val="content"/>
-        </w:behaviors>
-        <w:guid w:val="{4CC9522C-9DC4-4A36-8C28-15344A70A025}"/>
-      </w:docPartPr>
-      <w:docPartBody>
-        <w:p>
-          <w:pPr>
-            <w:pStyle w:val="25B44CEE06E7477290FA8B1215F63F16"/>
-          </w:pPr>
-          <w:r>
-            <w:rPr>
-              <w:rStyle w:val="Pladsholdertekst"/>
-            </w:rPr>
-            <w:t>Click here to enter text.</w:t>
-          </w:r>
-        </w:p>
-      </w:docPartBody>
-    </w:docPart>
-    <w:docPart>
-      <w:docPartPr>
-        <w:name w:val="3941E50474A04713ABC818E01129C595"/>
-        <w:category>
-          <w:name w:val="Generelt"/>
-          <w:gallery w:val="placeholder"/>
-        </w:category>
-        <w:types>
-          <w:type w:val="bbPlcHdr"/>
-        </w:types>
-        <w:behaviors>
-          <w:behavior w:val="content"/>
-        </w:behaviors>
-        <w:guid w:val="{FDCE0871-822A-4110-8794-80A90D77C86D}"/>
-      </w:docPartPr>
-      <w:docPartBody>
-        <w:p>
-          <w:pPr>
-            <w:pStyle w:val="3941E50474A04713ABC818E01129C595"/>
-          </w:pPr>
-          <w:r>
-            <w:rPr>
-              <w:rStyle w:val="Pladsholdertekst"/>
-            </w:rPr>
-            <w:t>Click here to enter text.</w:t>
-          </w:r>
-        </w:p>
-      </w:docPartBody>
-    </w:docPart>
-    <w:docPart>
-      <w:docPartPr>
-        <w:name w:val="58C678209EFC4512AE19EFCAD9E1E124"/>
-        <w:category>
-          <w:name w:val="Generelt"/>
-          <w:gallery w:val="placeholder"/>
-        </w:category>
-        <w:types>
-          <w:type w:val="bbPlcHdr"/>
-        </w:types>
-        <w:behaviors>
-          <w:behavior w:val="content"/>
-        </w:behaviors>
-        <w:guid w:val="{997085BD-FFCC-42D4-BC03-CD39723BA27A}"/>
-      </w:docPartPr>
-      <w:docPartBody>
-        <w:p>
-          <w:pPr>
-            <w:pStyle w:val="58C678209EFC4512AE19EFCAD9E1E124"/>
-          </w:pPr>
-          <w:r>
-            <w:rPr>
-              <w:rStyle w:val="Pladsholdertekst"/>
-            </w:rPr>
-            <w:t>Klik eller tryk her for at skrive tekst.</w:t>
-          </w:r>
-        </w:p>
-      </w:docPartBody>
-    </w:docPart>
-    <w:docPart>
-      <w:docPartPr>
-        <w:name w:val="5EE5C6EBD08F4A1283F92EF0E164F8A0"/>
-        <w:category>
-          <w:name w:val="Generelt"/>
-          <w:gallery w:val="placeholder"/>
-        </w:category>
-        <w:types>
-          <w:type w:val="bbPlcHdr"/>
-        </w:types>
-        <w:behaviors>
-          <w:behavior w:val="content"/>
-        </w:behaviors>
-        <w:guid w:val="{8038813A-893B-4FAE-B952-C729D211A1FC}"/>
-      </w:docPartPr>
-      <w:docPartBody>
-        <w:p>
-          <w:pPr>
-            <w:pStyle w:val="5EE5C6EBD08F4A1283F92EF0E164F8A0"/>
-          </w:pPr>
-          <w:r>
-            <w:rPr>
-              <w:rStyle w:val="Pladsholdertekst"/>
-            </w:rPr>
-            <w:t>Klik eller tryk her for at skrive tekst.</w:t>
-          </w:r>
-        </w:p>
-      </w:docPartBody>
-    </w:docPart>
-    <w:docPart>
-      <w:docPartPr>
-        <w:name w:val="4C7A2949B7AD46DD9C9AFB5E8A979294"/>
-        <w:category>
-          <w:name w:val="Generelt"/>
-          <w:gallery w:val="placeholder"/>
-        </w:category>
-        <w:types>
-          <w:type w:val="bbPlcHdr"/>
-        </w:types>
-        <w:behaviors>
-          <w:behavior w:val="content"/>
-        </w:behaviors>
-        <w:guid w:val="{749990CA-A363-410F-9341-A0B237F5A0CE}"/>
-      </w:docPartPr>
-      <w:docPartBody>
-        <w:p>
-          <w:pPr>
-            <w:pStyle w:val="4C7A2949B7AD46DD9C9AFB5E8A979294"/>
-          </w:pPr>
-          <w:r>
-            <w:rPr>
-              <w:rStyle w:val="Pladsholdertekst"/>
-            </w:rPr>
-            <w:t>Klik eller tryk her for at skrive tekst.</w:t>
-          </w:r>
-        </w:p>
-      </w:docPartBody>
-    </w:docPart>
-    <w:docPart>
-      <w:docPartPr>
         <w:name w:val="DefaultPlaceholder_-1854013440"/>
         <w:category>
           <w:name w:val="Generelt"/>
@@ -4017,6 +3028,383 @@
       </w:docPartPr>
       <w:docPartBody>
         <w:p>
+          <w:r>
+            <w:rPr>
+              <w:rStyle w:val="Pladsholdertekst"/>
+            </w:rPr>
+            <w:t>Klik eller tryk her for at skrive tekst.</w:t>
+          </w:r>
+        </w:p>
+      </w:docPartBody>
+    </w:docPart>
+    <w:docPart>
+      <w:docPartPr>
+        <w:name w:val="7070534E1FD641019BDC6FDEBA20DA47"/>
+        <w:category>
+          <w:name w:val="Generelt"/>
+          <w:gallery w:val="placeholder"/>
+        </w:category>
+        <w:types>
+          <w:type w:val="bbPlcHdr"/>
+        </w:types>
+        <w:behaviors>
+          <w:behavior w:val="content"/>
+        </w:behaviors>
+        <w:guid w:val="{B9A82890-3589-4AFF-961B-1F10F22007D1}"/>
+      </w:docPartPr>
+      <w:docPartBody>
+        <w:p>
+          <w:pPr>
+            <w:pStyle w:val="7070534E1FD641019BDC6FDEBA20DA47"/>
+          </w:pPr>
+          <w:r>
+            <w:rPr>
+              <w:rStyle w:val="Pladsholdertekst"/>
+            </w:rPr>
+            <w:t>Klik eller tryk her for at skrive tekst.</w:t>
+          </w:r>
+        </w:p>
+      </w:docPartBody>
+    </w:docPart>
+    <w:docPart>
+      <w:docPartPr>
+        <w:name w:val="223AF47FD5AE4DD2B6D2A7BD9B3B86F5"/>
+        <w:category>
+          <w:name w:val="Generelt"/>
+          <w:gallery w:val="placeholder"/>
+        </w:category>
+        <w:types>
+          <w:type w:val="bbPlcHdr"/>
+        </w:types>
+        <w:behaviors>
+          <w:behavior w:val="content"/>
+        </w:behaviors>
+        <w:guid w:val="{F88968E1-092C-4DEA-B315-A4B8A84815DD}"/>
+      </w:docPartPr>
+      <w:docPartBody>
+        <w:p>
+          <w:pPr>
+            <w:pStyle w:val="223AF47FD5AE4DD2B6D2A7BD9B3B86F5"/>
+          </w:pPr>
+          <w:r>
+            <w:rPr>
+              <w:rStyle w:val="Pladsholdertekst"/>
+            </w:rPr>
+            <w:t>Klik eller tryk her for at skrive tekst.</w:t>
+          </w:r>
+        </w:p>
+      </w:docPartBody>
+    </w:docPart>
+    <w:docPart>
+      <w:docPartPr>
+        <w:name w:val="466D15174A8C495C839C5E046ACF411E"/>
+        <w:category>
+          <w:name w:val="Generelt"/>
+          <w:gallery w:val="placeholder"/>
+        </w:category>
+        <w:types>
+          <w:type w:val="bbPlcHdr"/>
+        </w:types>
+        <w:behaviors>
+          <w:behavior w:val="content"/>
+        </w:behaviors>
+        <w:guid w:val="{F6BC6C77-5B45-4443-A4F2-10CACC9DB8C8}"/>
+      </w:docPartPr>
+      <w:docPartBody>
+        <w:p>
+          <w:pPr>
+            <w:pStyle w:val="466D15174A8C495C839C5E046ACF411E"/>
+          </w:pPr>
+          <w:r>
+            <w:rPr>
+              <w:rStyle w:val="Pladsholdertekst"/>
+            </w:rPr>
+            <w:t>Angiv eventuelt indhold, du vil gentage, herunder andre indholdskontrolelementer. Du kan også indsætte kontrolelementet omkring tabelrækker for at gentage dele af en tabel.</w:t>
+          </w:r>
+        </w:p>
+      </w:docPartBody>
+    </w:docPart>
+    <w:docPart>
+      <w:docPartPr>
+        <w:name w:val="28FD8255F0894BB6A080C48BC0463E1D"/>
+        <w:category>
+          <w:name w:val="Generelt"/>
+          <w:gallery w:val="placeholder"/>
+        </w:category>
+        <w:types>
+          <w:type w:val="bbPlcHdr"/>
+        </w:types>
+        <w:behaviors>
+          <w:behavior w:val="content"/>
+        </w:behaviors>
+        <w:guid w:val="{B9DF8E11-F3AA-4D36-8AA9-0D25C96022EA}"/>
+      </w:docPartPr>
+      <w:docPartBody>
+        <w:p>
+          <w:pPr>
+            <w:pStyle w:val="28FD8255F0894BB6A080C48BC0463E1D"/>
+          </w:pPr>
+          <w:r>
+            <w:rPr>
+              <w:rStyle w:val="Pladsholdertekst"/>
+            </w:rPr>
+            <w:t>Klik eller tryk her for at skrive tekst.</w:t>
+          </w:r>
+        </w:p>
+      </w:docPartBody>
+    </w:docPart>
+    <w:docPart>
+      <w:docPartPr>
+        <w:name w:val="71C0489356F64ECCBD4736B3E7BEC9FD"/>
+        <w:category>
+          <w:name w:val="Generelt"/>
+          <w:gallery w:val="placeholder"/>
+        </w:category>
+        <w:types>
+          <w:type w:val="bbPlcHdr"/>
+        </w:types>
+        <w:behaviors>
+          <w:behavior w:val="content"/>
+        </w:behaviors>
+        <w:guid w:val="{C8A585F9-6D6E-4FF3-9E1A-844F8102DFF0}"/>
+      </w:docPartPr>
+      <w:docPartBody>
+        <w:p>
+          <w:pPr>
+            <w:pStyle w:val="71C0489356F64ECCBD4736B3E7BEC9FD"/>
+          </w:pPr>
+          <w:r>
+            <w:rPr>
+              <w:rStyle w:val="Pladsholdertekst"/>
+            </w:rPr>
+            <w:t>Klik eller tryk her for at skrive tekst.</w:t>
+          </w:r>
+        </w:p>
+      </w:docPartBody>
+    </w:docPart>
+    <w:docPart>
+      <w:docPartPr>
+        <w:name w:val="3C0064D1AB3C448DA5014A395F5C4D23"/>
+        <w:category>
+          <w:name w:val="Generelt"/>
+          <w:gallery w:val="placeholder"/>
+        </w:category>
+        <w:types>
+          <w:type w:val="bbPlcHdr"/>
+        </w:types>
+        <w:behaviors>
+          <w:behavior w:val="content"/>
+        </w:behaviors>
+        <w:guid w:val="{D6BBE31B-778E-40FD-BD5B-EEE52F279E30}"/>
+      </w:docPartPr>
+      <w:docPartBody>
+        <w:p>
+          <w:pPr>
+            <w:pStyle w:val="3C0064D1AB3C448DA5014A395F5C4D23"/>
+          </w:pPr>
+          <w:r>
+            <w:rPr>
+              <w:rStyle w:val="Pladsholdertekst"/>
+            </w:rPr>
+            <w:t>Klik eller tryk her for at skrive tekst.</w:t>
+          </w:r>
+        </w:p>
+      </w:docPartBody>
+    </w:docPart>
+    <w:docPart>
+      <w:docPartPr>
+        <w:name w:val="85DC8C34DC7840F4A435C99FC1D90F93"/>
+        <w:category>
+          <w:name w:val="Generelt"/>
+          <w:gallery w:val="placeholder"/>
+        </w:category>
+        <w:types>
+          <w:type w:val="bbPlcHdr"/>
+        </w:types>
+        <w:behaviors>
+          <w:behavior w:val="content"/>
+        </w:behaviors>
+        <w:guid w:val="{19035C5A-7522-4A0F-9395-122DC39701BC}"/>
+      </w:docPartPr>
+      <w:docPartBody>
+        <w:p>
+          <w:pPr>
+            <w:pStyle w:val="85DC8C34DC7840F4A435C99FC1D90F93"/>
+          </w:pPr>
+          <w:r>
+            <w:rPr>
+              <w:rStyle w:val="Pladsholdertekst"/>
+            </w:rPr>
+            <w:t>Klik eller tryk her for at skrive tekst.</w:t>
+          </w:r>
+        </w:p>
+      </w:docPartBody>
+    </w:docPart>
+    <w:docPart>
+      <w:docPartPr>
+        <w:name w:val="3AFE33F8364647CEBF604D72531C3877"/>
+        <w:category>
+          <w:name w:val="Generelt"/>
+          <w:gallery w:val="placeholder"/>
+        </w:category>
+        <w:types>
+          <w:type w:val="bbPlcHdr"/>
+        </w:types>
+        <w:behaviors>
+          <w:behavior w:val="content"/>
+        </w:behaviors>
+        <w:guid w:val="{3F9FD975-DC3E-4F0E-8BDB-9375986E26C4}"/>
+      </w:docPartPr>
+      <w:docPartBody>
+        <w:p>
+          <w:pPr>
+            <w:pStyle w:val="3AFE33F8364647CEBF604D72531C3877"/>
+          </w:pPr>
+          <w:r>
+            <w:rPr>
+              <w:rStyle w:val="Pladsholdertekst"/>
+            </w:rPr>
+            <w:t>Klik eller tryk her for at skrive tekst.</w:t>
+          </w:r>
+        </w:p>
+      </w:docPartBody>
+    </w:docPart>
+    <w:docPart>
+      <w:docPartPr>
+        <w:name w:val="80A58E31AD4E4D0F9B8FDAA9C9B9F715"/>
+        <w:category>
+          <w:name w:val="Generelt"/>
+          <w:gallery w:val="placeholder"/>
+        </w:category>
+        <w:types>
+          <w:type w:val="bbPlcHdr"/>
+        </w:types>
+        <w:behaviors>
+          <w:behavior w:val="content"/>
+        </w:behaviors>
+        <w:guid w:val="{D0476A1E-617C-47BF-A04F-168843226EB2}"/>
+      </w:docPartPr>
+      <w:docPartBody>
+        <w:p>
+          <w:pPr>
+            <w:pStyle w:val="80A58E31AD4E4D0F9B8FDAA9C9B9F715"/>
+          </w:pPr>
+          <w:r>
+            <w:rPr>
+              <w:rStyle w:val="Pladsholdertekst"/>
+            </w:rPr>
+            <w:t>Klik eller tryk her for at skrive tekst.</w:t>
+          </w:r>
+        </w:p>
+      </w:docPartBody>
+    </w:docPart>
+    <w:docPart>
+      <w:docPartPr>
+        <w:name w:val="2EE97E4124D64C2691F70FAE6F0240AC"/>
+        <w:category>
+          <w:name w:val="Generelt"/>
+          <w:gallery w:val="placeholder"/>
+        </w:category>
+        <w:types>
+          <w:type w:val="bbPlcHdr"/>
+        </w:types>
+        <w:behaviors>
+          <w:behavior w:val="content"/>
+        </w:behaviors>
+        <w:guid w:val="{5A35B3FE-4A17-4F17-B90A-5A10754F2795}"/>
+      </w:docPartPr>
+      <w:docPartBody>
+        <w:p>
+          <w:pPr>
+            <w:pStyle w:val="2EE97E4124D64C2691F70FAE6F0240AC"/>
+          </w:pPr>
+          <w:r>
+            <w:rPr>
+              <w:rStyle w:val="Pladsholdertekst"/>
+            </w:rPr>
+            <w:t>Klik eller tryk her for at skrive tekst.</w:t>
+          </w:r>
+        </w:p>
+      </w:docPartBody>
+    </w:docPart>
+    <w:docPart>
+      <w:docPartPr>
+        <w:name w:val="C561CD5E54B3459E853170BA71A60C3B"/>
+        <w:category>
+          <w:name w:val="Generelt"/>
+          <w:gallery w:val="placeholder"/>
+        </w:category>
+        <w:types>
+          <w:type w:val="bbPlcHdr"/>
+        </w:types>
+        <w:behaviors>
+          <w:behavior w:val="content"/>
+        </w:behaviors>
+        <w:guid w:val="{38DC3663-5D3A-4C9C-B30D-08CDBC37EEDB}"/>
+      </w:docPartPr>
+      <w:docPartBody>
+        <w:p>
+          <w:pPr>
+            <w:pStyle w:val="C561CD5E54B3459E853170BA71A60C3B"/>
+          </w:pPr>
+          <w:r>
+            <w:rPr>
+              <w:rStyle w:val="Pladsholdertekst"/>
+            </w:rPr>
+            <w:t>Klik eller tryk her for at skrive tekst.</w:t>
+          </w:r>
+        </w:p>
+      </w:docPartBody>
+    </w:docPart>
+    <w:docPart>
+      <w:docPartPr>
+        <w:name w:val="E10FB2D257E647BBA0720B3E9E520309"/>
+        <w:category>
+          <w:name w:val="Generelt"/>
+          <w:gallery w:val="placeholder"/>
+        </w:category>
+        <w:types>
+          <w:type w:val="bbPlcHdr"/>
+        </w:types>
+        <w:behaviors>
+          <w:behavior w:val="content"/>
+        </w:behaviors>
+        <w:guid w:val="{156FAC8E-4F45-4C55-B8A0-779F19BE6A91}"/>
+      </w:docPartPr>
+      <w:docPartBody>
+        <w:p>
+          <w:pPr>
+            <w:pStyle w:val="E10FB2D257E647BBA0720B3E9E520309"/>
+          </w:pPr>
+          <w:r>
+            <w:rPr>
+              <w:rStyle w:val="Pladsholdertekst"/>
+            </w:rPr>
+            <w:t>Klik eller tryk her for at skrive tekst.</w:t>
+          </w:r>
+        </w:p>
+      </w:docPartBody>
+    </w:docPart>
+    <w:docPart>
+      <w:docPartPr>
+        <w:name w:val="2D7E0351908C45E4ACF2A4BBF06183D4"/>
+        <w:category>
+          <w:name w:val="Generelt"/>
+          <w:gallery w:val="placeholder"/>
+        </w:category>
+        <w:types>
+          <w:type w:val="bbPlcHdr"/>
+        </w:types>
+        <w:behaviors>
+          <w:behavior w:val="content"/>
+        </w:behaviors>
+        <w:guid w:val="{BD320A32-7493-4B42-BD9B-F9B7FB7B01E8}"/>
+      </w:docPartPr>
+      <w:docPartBody>
+        <w:p>
+          <w:pPr>
+            <w:pStyle w:val="2D7E0351908C45E4ACF2A4BBF06183D4"/>
+          </w:pPr>
           <w:r>
             <w:rPr>
               <w:rStyle w:val="Pladsholdertekst"/>
@@ -4077,20 +3465,33 @@
     <w:rsid w:val="0015164D"/>
     <w:rsid w:val="00173AAE"/>
     <w:rsid w:val="001A22E9"/>
+    <w:rsid w:val="00255A9F"/>
     <w:rsid w:val="00256F33"/>
     <w:rsid w:val="0038084E"/>
+    <w:rsid w:val="003A4209"/>
     <w:rsid w:val="00437F5A"/>
     <w:rsid w:val="004416DD"/>
+    <w:rsid w:val="00600949"/>
+    <w:rsid w:val="00601856"/>
     <w:rsid w:val="006157DE"/>
     <w:rsid w:val="006B592E"/>
+    <w:rsid w:val="006C5C43"/>
+    <w:rsid w:val="0070091E"/>
     <w:rsid w:val="0091179F"/>
     <w:rsid w:val="009569DA"/>
     <w:rsid w:val="009A6C53"/>
+    <w:rsid w:val="00A52139"/>
     <w:rsid w:val="00B66BED"/>
     <w:rsid w:val="00C55326"/>
     <w:rsid w:val="00C70E78"/>
+    <w:rsid w:val="00CE71EC"/>
+    <w:rsid w:val="00CF54AF"/>
+    <w:rsid w:val="00CF6DF7"/>
     <w:rsid w:val="00D530A7"/>
+    <w:rsid w:val="00DC683D"/>
+    <w:rsid w:val="00E126D8"/>
     <w:rsid w:val="00E408EA"/>
+    <w:rsid w:val="00E837DF"/>
     <w:rsid w:val="00E905EF"/>
     <w:rsid w:val="00F51B79"/>
     <w:rsid w:val="00F66069"/>
@@ -4547,7 +3948,7 @@
     <w:basedOn w:val="Standardskrifttypeiafsnit"/>
     <w:uiPriority w:val="99"/>
     <w:semiHidden/>
-    <w:rsid w:val="00437F5A"/>
+    <w:rsid w:val="00600949"/>
     <w:rPr>
       <w:color w:val="808080"/>
     </w:rPr>
@@ -4556,213 +3957,65 @@
     <w:name w:val="6FE4FE1D98EF4572BD2ECF917D95F5EB"/>
     <w:rsid w:val="00B66BED"/>
   </w:style>
-  <w:style w:type="paragraph" w:customStyle="1" w:styleId="9D662FB7AD2749EE9D875469DCD7E9CB">
-    <w:name w:val="9D662FB7AD2749EE9D875469DCD7E9CB"/>
-    <w:rsid w:val="00B66BED"/>
-  </w:style>
-  <w:style w:type="paragraph" w:customStyle="1" w:styleId="943886671F3C461E840E4B04FB5A403F">
-    <w:name w:val="943886671F3C461E840E4B04FB5A403F"/>
-    <w:rsid w:val="00B66BED"/>
-  </w:style>
-  <w:style w:type="paragraph" w:customStyle="1" w:styleId="77BE09EFA5194532B0553AF6CD0F42D1">
-    <w:name w:val="77BE09EFA5194532B0553AF6CD0F42D1"/>
-    <w:rsid w:val="00B66BED"/>
-  </w:style>
-  <w:style w:type="paragraph" w:customStyle="1" w:styleId="C8BD21F8137E474FAC591C901DE9EC2F">
-    <w:name w:val="C8BD21F8137E474FAC591C901DE9EC2F"/>
-    <w:rsid w:val="0003327B"/>
-  </w:style>
-  <w:style w:type="paragraph" w:customStyle="1" w:styleId="44E362498EEB43F3B23E220E3E467830">
-    <w:name w:val="44E362498EEB43F3B23E220E3E467830"/>
-    <w:rsid w:val="0003327B"/>
-  </w:style>
-  <w:style w:type="paragraph" w:customStyle="1" w:styleId="2B5B10C421EA4C1E8FCE70E6053243C0">
-    <w:name w:val="2B5B10C421EA4C1E8FCE70E6053243C0"/>
-    <w:rsid w:val="0003327B"/>
-  </w:style>
-  <w:style w:type="paragraph" w:customStyle="1" w:styleId="CA8C900F68604EF2B15970CC74D798F1">
-    <w:name w:val="CA8C900F68604EF2B15970CC74D798F1"/>
-    <w:rsid w:val="0003327B"/>
-  </w:style>
-  <w:style w:type="paragraph" w:customStyle="1" w:styleId="DA8E6DF4AD2740B9B578866416758538">
-    <w:name w:val="DA8E6DF4AD2740B9B578866416758538"/>
-    <w:rsid w:val="00B66BED"/>
-  </w:style>
-  <w:style w:type="paragraph" w:customStyle="1" w:styleId="D76F82E567514E37B901A3466AEBEBAE">
-    <w:name w:val="D76F82E567514E37B901A3466AEBEBAE"/>
-    <w:rsid w:val="00B66BED"/>
-  </w:style>
-  <w:style w:type="paragraph" w:customStyle="1" w:styleId="A4A35DE4D3644585A6B12AB1A1CAEC51">
-    <w:name w:val="A4A35DE4D3644585A6B12AB1A1CAEC51"/>
-    <w:rsid w:val="00B66BED"/>
-  </w:style>
-  <w:style w:type="paragraph" w:customStyle="1" w:styleId="EA9C9E143CC04A4B802A00AAE096BF98">
-    <w:name w:val="EA9C9E143CC04A4B802A00AAE096BF98"/>
-    <w:rsid w:val="00B66BED"/>
-  </w:style>
-  <w:style w:type="paragraph" w:customStyle="1" w:styleId="B6C4CC1005014C988F35086958E1EA10">
-    <w:name w:val="B6C4CC1005014C988F35086958E1EA10"/>
-    <w:rsid w:val="00B66BED"/>
-  </w:style>
-  <w:style w:type="paragraph" w:customStyle="1" w:styleId="30AABAAD4C52445DB3BBB85CE42CB97A">
-    <w:name w:val="30AABAAD4C52445DB3BBB85CE42CB97A"/>
-    <w:rsid w:val="00B66BED"/>
-  </w:style>
-  <w:style w:type="paragraph" w:customStyle="1" w:styleId="185AA75EA0144C2B865950703665B55D">
-    <w:name w:val="185AA75EA0144C2B865950703665B55D"/>
-    <w:rsid w:val="00B66BED"/>
-  </w:style>
-  <w:style w:type="paragraph" w:customStyle="1" w:styleId="5D3F4C404309404D8AB547B78C20E807">
-    <w:name w:val="5D3F4C404309404D8AB547B78C20E807"/>
-    <w:rsid w:val="00B66BED"/>
-  </w:style>
-  <w:style w:type="paragraph" w:customStyle="1" w:styleId="341E5EEBC4D544229BF3FB433EB57489">
-    <w:name w:val="341E5EEBC4D544229BF3FB433EB57489"/>
-    <w:rsid w:val="00B66BED"/>
-  </w:style>
   <w:style w:type="paragraph" w:customStyle="1" w:styleId="DB6638BE5E914665AC08957A26887C74">
     <w:name w:val="DB6638BE5E914665AC08957A26887C74"/>
     <w:rsid w:val="00E905EF"/>
   </w:style>
-  <w:style w:type="paragraph" w:customStyle="1" w:styleId="5DAC0A41B62E41628627E912F8008BA8">
-    <w:name w:val="5DAC0A41B62E41628627E912F8008BA8"/>
-    <w:rsid w:val="006B592E"/>
+  <w:style w:type="paragraph" w:customStyle="1" w:styleId="7070534E1FD641019BDC6FDEBA20DA47">
+    <w:name w:val="7070534E1FD641019BDC6FDEBA20DA47"/>
+    <w:rsid w:val="00CE71EC"/>
   </w:style>
-  <w:style w:type="paragraph" w:customStyle="1" w:styleId="F7716F993A6444C6A82E952D56384352">
-    <w:name w:val="F7716F993A6444C6A82E952D56384352"/>
-    <w:rsid w:val="006B592E"/>
+  <w:style w:type="paragraph" w:customStyle="1" w:styleId="223AF47FD5AE4DD2B6D2A7BD9B3B86F5">
+    <w:name w:val="223AF47FD5AE4DD2B6D2A7BD9B3B86F5"/>
+    <w:rsid w:val="00CE71EC"/>
   </w:style>
-  <w:style w:type="paragraph" w:customStyle="1" w:styleId="16ABC67D16984CD798C9AFAEBC07DBB5">
-    <w:name w:val="16ABC67D16984CD798C9AFAEBC07DBB5"/>
-    <w:rsid w:val="006B592E"/>
+  <w:style w:type="paragraph" w:customStyle="1" w:styleId="466D15174A8C495C839C5E046ACF411E">
+    <w:name w:val="466D15174A8C495C839C5E046ACF411E"/>
+    <w:rsid w:val="00CE71EC"/>
   </w:style>
-  <w:style w:type="paragraph" w:customStyle="1" w:styleId="2F97B06293704C48ADA822BA793E3FCA">
-    <w:name w:val="2F97B06293704C48ADA822BA793E3FCA"/>
-    <w:rsid w:val="006B592E"/>
+  <w:style w:type="paragraph" w:customStyle="1" w:styleId="28FD8255F0894BB6A080C48BC0463E1D">
+    <w:name w:val="28FD8255F0894BB6A080C48BC0463E1D"/>
+    <w:rsid w:val="00CE71EC"/>
   </w:style>
-  <w:style w:type="paragraph" w:customStyle="1" w:styleId="D6BAF972072D450CBBAB0A68EC68550A">
-    <w:name w:val="D6BAF972072D450CBBAB0A68EC68550A"/>
-    <w:rsid w:val="006B592E"/>
+  <w:style w:type="paragraph" w:customStyle="1" w:styleId="71C0489356F64ECCBD4736B3E7BEC9FD">
+    <w:name w:val="71C0489356F64ECCBD4736B3E7BEC9FD"/>
+    <w:rsid w:val="00CE71EC"/>
   </w:style>
-  <w:style w:type="paragraph" w:customStyle="1" w:styleId="7C07AB01951544188CB8463E39B7A252">
-    <w:name w:val="7C07AB01951544188CB8463E39B7A252"/>
-    <w:rsid w:val="006B592E"/>
+  <w:style w:type="paragraph" w:customStyle="1" w:styleId="CDB397F3F8DD4D2997607C89D6209C92">
+    <w:name w:val="CDB397F3F8DD4D2997607C89D6209C92"/>
+    <w:rsid w:val="00CE71EC"/>
   </w:style>
-  <w:style w:type="paragraph" w:customStyle="1" w:styleId="4732EFF3B6984141B8EABB9C7E091C0F">
-    <w:name w:val="4732EFF3B6984141B8EABB9C7E091C0F"/>
-    <w:rsid w:val="0003327B"/>
+  <w:style w:type="paragraph" w:customStyle="1" w:styleId="3C0064D1AB3C448DA5014A395F5C4D23">
+    <w:name w:val="3C0064D1AB3C448DA5014A395F5C4D23"/>
+    <w:rsid w:val="00600949"/>
   </w:style>
-  <w:style w:type="paragraph" w:customStyle="1" w:styleId="7F4F600C25364B9A9179495244D83D60">
-    <w:name w:val="7F4F600C25364B9A9179495244D83D60"/>
-    <w:rsid w:val="0003327B"/>
+  <w:style w:type="paragraph" w:customStyle="1" w:styleId="85DC8C34DC7840F4A435C99FC1D90F93">
+    <w:name w:val="85DC8C34DC7840F4A435C99FC1D90F93"/>
+    <w:rsid w:val="00600949"/>
   </w:style>
-  <w:style w:type="paragraph" w:customStyle="1" w:styleId="962125708BC740CF838EE16D47907465">
-    <w:name w:val="962125708BC740CF838EE16D47907465"/>
-    <w:rsid w:val="0003327B"/>
+  <w:style w:type="paragraph" w:customStyle="1" w:styleId="3AFE33F8364647CEBF604D72531C3877">
+    <w:name w:val="3AFE33F8364647CEBF604D72531C3877"/>
+    <w:rsid w:val="00600949"/>
   </w:style>
-  <w:style w:type="paragraph" w:customStyle="1" w:styleId="D6F67660F062497F806B743091BE4CC7">
-    <w:name w:val="D6F67660F062497F806B743091BE4CC7"/>
-    <w:rsid w:val="0003327B"/>
+  <w:style w:type="paragraph" w:customStyle="1" w:styleId="80A58E31AD4E4D0F9B8FDAA9C9B9F715">
+    <w:name w:val="80A58E31AD4E4D0F9B8FDAA9C9B9F715"/>
+    <w:rsid w:val="00600949"/>
   </w:style>
-  <w:style w:type="paragraph" w:customStyle="1" w:styleId="B990969D32DE4B248B4102892876B6CE">
-    <w:name w:val="B990969D32DE4B248B4102892876B6CE"/>
-    <w:rsid w:val="0003327B"/>
+  <w:style w:type="paragraph" w:customStyle="1" w:styleId="2EE97E4124D64C2691F70FAE6F0240AC">
+    <w:name w:val="2EE97E4124D64C2691F70FAE6F0240AC"/>
+    <w:rsid w:val="00600949"/>
   </w:style>
-  <w:style w:type="paragraph" w:customStyle="1" w:styleId="019A3A198D794CDABFEB489FF0727F86">
-    <w:name w:val="019A3A198D794CDABFEB489FF0727F86"/>
-    <w:rsid w:val="0003327B"/>
+  <w:style w:type="paragraph" w:customStyle="1" w:styleId="C561CD5E54B3459E853170BA71A60C3B">
+    <w:name w:val="C561CD5E54B3459E853170BA71A60C3B"/>
+    <w:rsid w:val="00600949"/>
   </w:style>
-  <w:style w:type="paragraph" w:customStyle="1" w:styleId="93BA0203920A408AAA0F9FAF00121457">
-    <w:name w:val="93BA0203920A408AAA0F9FAF00121457"/>
-    <w:rsid w:val="0003327B"/>
+  <w:style w:type="paragraph" w:customStyle="1" w:styleId="E10FB2D257E647BBA0720B3E9E520309">
+    <w:name w:val="E10FB2D257E647BBA0720B3E9E520309"/>
+    <w:rsid w:val="00600949"/>
   </w:style>
-  <w:style w:type="paragraph" w:customStyle="1" w:styleId="89FCF29480144649BA20D0828A09A616">
-    <w:name w:val="89FCF29480144649BA20D0828A09A616"/>
-    <w:rsid w:val="0003327B"/>
-  </w:style>
-  <w:style w:type="paragraph" w:customStyle="1" w:styleId="DD181BA668DE4E68979399C11C5BC8AB">
-    <w:name w:val="DD181BA668DE4E68979399C11C5BC8AB"/>
-    <w:rsid w:val="00D530A7"/>
-  </w:style>
-  <w:style w:type="paragraph" w:customStyle="1" w:styleId="FBC44A2E6F554FA8BF0CF6255AD6F5BB">
-    <w:name w:val="FBC44A2E6F554FA8BF0CF6255AD6F5BB"/>
-    <w:rsid w:val="00D530A7"/>
-  </w:style>
-  <w:style w:type="paragraph" w:customStyle="1" w:styleId="676775D65C334F1A8E9C11355DB1570F">
-    <w:name w:val="676775D65C334F1A8E9C11355DB1570F"/>
-    <w:rsid w:val="00D530A7"/>
-  </w:style>
-  <w:style w:type="paragraph" w:customStyle="1" w:styleId="5F368967B0DC422CB2F2915D9984F49D">
-    <w:name w:val="5F368967B0DC422CB2F2915D9984F49D"/>
-    <w:rsid w:val="00D530A7"/>
-  </w:style>
-  <w:style w:type="paragraph" w:customStyle="1" w:styleId="6EFA0D17B74D499BBF32AC28576A52EA">
-    <w:name w:val="6EFA0D17B74D499BBF32AC28576A52EA"/>
-    <w:rsid w:val="00D530A7"/>
-  </w:style>
-  <w:style w:type="paragraph" w:customStyle="1" w:styleId="9362B4AB757D48D3847B2A546ED933B0">
-    <w:name w:val="9362B4AB757D48D3847B2A546ED933B0"/>
-    <w:rsid w:val="00D530A7"/>
-  </w:style>
-  <w:style w:type="paragraph" w:customStyle="1" w:styleId="5907A12A168144DDBAE535E0A856FC18">
-    <w:name w:val="5907A12A168144DDBAE535E0A856FC18"/>
-    <w:rsid w:val="00D530A7"/>
-  </w:style>
-  <w:style w:type="paragraph" w:customStyle="1" w:styleId="25B44CEE06E7477290FA8B1215F63F16">
-    <w:name w:val="25B44CEE06E7477290FA8B1215F63F16"/>
-    <w:rsid w:val="00D530A7"/>
-  </w:style>
-  <w:style w:type="paragraph" w:customStyle="1" w:styleId="3941E50474A04713ABC818E01129C595">
-    <w:name w:val="3941E50474A04713ABC818E01129C595"/>
-    <w:rsid w:val="00D530A7"/>
-  </w:style>
-  <w:style w:type="paragraph" w:customStyle="1" w:styleId="58C678209EFC4512AE19EFCAD9E1E124">
-    <w:name w:val="58C678209EFC4512AE19EFCAD9E1E124"/>
-    <w:rsid w:val="00D530A7"/>
-  </w:style>
-  <w:style w:type="paragraph" w:customStyle="1" w:styleId="5EE5C6EBD08F4A1283F92EF0E164F8A0">
-    <w:name w:val="5EE5C6EBD08F4A1283F92EF0E164F8A0"/>
-    <w:rsid w:val="00D530A7"/>
-  </w:style>
-  <w:style w:type="paragraph" w:customStyle="1" w:styleId="4C7A2949B7AD46DD9C9AFB5E8A979294">
-    <w:name w:val="4C7A2949B7AD46DD9C9AFB5E8A979294"/>
-    <w:rsid w:val="00D530A7"/>
-  </w:style>
-  <w:style w:type="paragraph" w:customStyle="1" w:styleId="56CF3237B40A4C6F9AD640494832A34A">
-    <w:name w:val="56CF3237B40A4C6F9AD640494832A34A"/>
-    <w:rsid w:val="00F66069"/>
-  </w:style>
-  <w:style w:type="paragraph" w:customStyle="1" w:styleId="0F12B933EE5D42D68DE80A2F9469C4C2">
-    <w:name w:val="0F12B933EE5D42D68DE80A2F9469C4C2"/>
-    <w:rsid w:val="00437F5A"/>
-  </w:style>
-  <w:style w:type="paragraph" w:customStyle="1" w:styleId="80707A5F99D14F288D21491581737613">
-    <w:name w:val="80707A5F99D14F288D21491581737613"/>
-    <w:rsid w:val="00437F5A"/>
-  </w:style>
-  <w:style w:type="paragraph" w:customStyle="1" w:styleId="F9DB82ECD4AC4EF0B7E942901EDF9180">
-    <w:name w:val="F9DB82ECD4AC4EF0B7E942901EDF9180"/>
-    <w:rsid w:val="00437F5A"/>
-  </w:style>
-  <w:style w:type="paragraph" w:customStyle="1" w:styleId="B9BF1047F2ED4ED18BBADFC615C1E1E7">
-    <w:name w:val="B9BF1047F2ED4ED18BBADFC615C1E1E7"/>
-    <w:rsid w:val="00437F5A"/>
-  </w:style>
-  <w:style w:type="paragraph" w:customStyle="1" w:styleId="C4031BF799984B89B9F52797D0E2B4FF">
-    <w:name w:val="C4031BF799984B89B9F52797D0E2B4FF"/>
-    <w:rsid w:val="00437F5A"/>
-  </w:style>
-  <w:style w:type="paragraph" w:customStyle="1" w:styleId="C43EB9573B2D492BA04E4E58961B1B0E">
-    <w:name w:val="C43EB9573B2D492BA04E4E58961B1B0E"/>
-    <w:rsid w:val="00437F5A"/>
-  </w:style>
-  <w:style w:type="paragraph" w:customStyle="1" w:styleId="B31495A5EC024C91854D929CBE5001C3">
-    <w:name w:val="B31495A5EC024C91854D929CBE5001C3"/>
-    <w:rsid w:val="00437F5A"/>
-  </w:style>
-  <w:style w:type="paragraph" w:customStyle="1" w:styleId="40DA3F978E64443FB4029DBAE5A4A667">
-    <w:name w:val="40DA3F978E64443FB4029DBAE5A4A667"/>
-    <w:rsid w:val="00437F5A"/>
+  <w:style w:type="paragraph" w:customStyle="1" w:styleId="2D7E0351908C45E4ACF2A4BBF06183D4">
+    <w:name w:val="2D7E0351908C45E4ACF2A4BBF06183D4"/>
+    <w:rsid w:val="00600949"/>
   </w:style>
 </w:styles>
 </file>
@@ -5069,9 +4322,7 @@
 </a:theme>
 </file>
 
-<file path=customXml/item1.xml>��< ? x m l   v e r s i o n = " 1 . 0 "   e n c o d i n g = " u t f - 1 6 " ? > - 
- < N a v W o r d R e p o r t X m l P a r t   x m l n s = " u r n : m i c r o s o f t - d y n a m i c s - n a v / r e p o r t s / S t a n d a r d _ S a l e s _ C r e d i t _ M e m o / 1 3 0 7 / " > +<file path=customXml/item1.xml>��< ? x m l   v e r s i o n = " 1 . 0 "   e n c o d i n g = " u t f - 1 6 " ? > < N a v W o r d R e p o r t X m l P a r t   x m l n s = " u r n : m i c r o s o f t - d y n a m i c s - n a v / r e p o r t s / S t a n d a r d _ S a l e s _ C r e d i t _ M e m o / 1 3 0 7 / " >   
      < L a b e l s >   
@@ -5253,8 +4504,6 @@
  
          < H o m e P a g e _ H e a d e r _ L b l > H o m e P a g e _ H e a d e r _ L b l < / H o m e P a g e _ H e a d e r _ L b l >   
-         < I n c l u d i n g V A T L i n e > I n c l u d i n g V A T L i n e < / I n c l u d i n g V A T L i n e > - 
          < I n v o i c e D i s c o u n t A m o u n t _ L b l > I n v o i c e D i s c o u n t A m o u n t _ L b l < / I n v o i c e D i s c o u n t A m o u n t _ L b l >   
          < I n v o i c e D i s c o u n t B a s e A m o u n t _ L b l > I n v o i c e D i s c o u n t B a s e A m o u n t _ L b l < / I n v o i c e D i s c o u n t B a s e A m o u n t _ L b l > @@ -5560,6 +4809,8 @@
              < C u r r e n c y C o d e > C u r r e n c y C o d e < / C u r r e n c y C o d e >   
              < C u r r e n c y S y m b o l > C u r r e n c y S y m b o l < / C u r r e n c y S y m b o l > + 
+             < I n c l u d i n g V A T L i n e > I n c l u d i n g V A T L i n e < / I n c l u d i n g V A T L i n e >   
              < T o t a l A m o u n t I n c l u d i n g V A T > T o t a l A m o u n t I n c l u d i n g V A T < / T o t a l A m o u n t I n c l u d i n g V A T >   

</xml_diff>

<commit_message>
added danish and german translations
</commit_message>
<xml_diff>
--- a/StandardSalesCreditMemoExtended.docx
+++ b/StandardSalesCreditMemoExtended.docx
@@ -75,7 +75,7 @@
                 </w:rPr>
                 <w:alias w:val="#Nav: /Header/District"/>
                 <w:tag w:val="#Nav: Standard_Sales_Credit_Memo/1307"/>
-                <w:id w:val="29612780"/>
+                <w:id w:val="-417795914"/>
                 <w:placeholder>
                   <w:docPart w:val="DefaultPlaceholder_-1854013440"/>
                 </w:placeholder>
@@ -139,13 +139,13 @@
               <w:b/>
               <w:bCs/>
             </w:rPr>
-            <w:alias w:val="#Nav: /Labels/NameLbl"/>
+            <w:alias w:val="#Nav: /Header/NameLbl"/>
             <w:tag w:val="#Nav: Standard_Sales_Credit_Memo/1307"/>
-            <w:id w:val="674390331"/>
+            <w:id w:val="1089040440"/>
             <w:placeholder>
               <w:docPart w:val="DefaultPlaceholder_-1854013440"/>
             </w:placeholder>
-            <w:dataBinding w:prefixMappings="xmlns:ns0='urn:microsoft-dynamics-nav/reports/Standard_Sales_Credit_Memo/1307/'" w:xpath="/ns0:NavWordReportXmlPart[1]/ns0:Labels[1]/ns0:NameLbl[1]" w:storeItemID="{CF06288A-A83B-4F49-BD2E-F2144A427321}"/>
+            <w:dataBinding w:prefixMappings="xmlns:ns0='urn:microsoft-dynamics-nav/reports/Standard_Sales_Credit_Memo/1307/'" w:xpath="/ns0:NavWordReportXmlPart[1]/ns0:Header[1]/ns0:NameLbl[1]" w:storeItemID="{CF06288A-A83B-4F49-BD2E-F2144A427321}"/>
             <w:text/>
           </w:sdtPr>
           <w:sdtEndPr/>
@@ -178,7 +178,7 @@
           <w:sdtPr>
             <w:alias w:val="#Nav: /Header/Name"/>
             <w:tag w:val="#Nav: Standard_Sales_Credit_Memo/1307"/>
-            <w:id w:val="1162587799"/>
+            <w:id w:val="1869099254"/>
             <w:placeholder>
               <w:docPart w:val="DefaultPlaceholder_-1854013440"/>
             </w:placeholder>
@@ -205,13 +205,13 @@
               <w:b/>
               <w:bCs/>
             </w:rPr>
-            <w:alias w:val="#Nav: /Labels/NumberOfPeopleLbl"/>
+            <w:alias w:val="#Nav: /Header/NumberOfPeopleLbl"/>
             <w:tag w:val="#Nav: Standard_Sales_Credit_Memo/1307"/>
-            <w:id w:val="876825744"/>
+            <w:id w:val="704063587"/>
             <w:placeholder>
               <w:docPart w:val="DefaultPlaceholder_-1854013440"/>
             </w:placeholder>
-            <w:dataBinding w:prefixMappings="xmlns:ns0='urn:microsoft-dynamics-nav/reports/Standard_Sales_Credit_Memo/1307/'" w:xpath="/ns0:NavWordReportXmlPart[1]/ns0:Labels[1]/ns0:NumberOfPeopleLbl[1]" w:storeItemID="{CF06288A-A83B-4F49-BD2E-F2144A427321}"/>
+            <w:dataBinding w:prefixMappings="xmlns:ns0='urn:microsoft-dynamics-nav/reports/Standard_Sales_Credit_Memo/1307/'" w:xpath="/ns0:NavWordReportXmlPart[1]/ns0:Header[1]/ns0:NumberOfPeopleLbl[1]" w:storeItemID="{CF06288A-A83B-4F49-BD2E-F2144A427321}"/>
             <w:text/>
           </w:sdtPr>
           <w:sdtEndPr/>
@@ -242,13 +242,13 @@
         </w:sdt>
         <w:sdt>
           <w:sdtPr>
-            <w:alias w:val="#Nav: /Header/Number_of_people"/>
+            <w:alias w:val="#Nav: /Header/NumberOfPeople"/>
             <w:tag w:val="#Nav: Standard_Sales_Credit_Memo/1307"/>
-            <w:id w:val="2024819674"/>
+            <w:id w:val="-767310417"/>
             <w:placeholder>
-              <w:docPart w:val="7070534E1FD641019BDC6FDEBA20DA47"/>
+              <w:docPart w:val="DefaultPlaceholder_-1854013440"/>
             </w:placeholder>
-            <w:dataBinding w:prefixMappings="xmlns:ns0='urn:microsoft-dynamics-nav/reports/Standard_Sales_Credit_Memo/1307/'" w:xpath="/ns0:NavWordReportXmlPart[1]/ns0:Header[1]/ns0:Number_of_people[1]" w:storeItemID="{CF06288A-A83B-4F49-BD2E-F2144A427321}"/>
+            <w:dataBinding w:prefixMappings="xmlns:ns0='urn:microsoft-dynamics-nav/reports/Standard_Sales_Credit_Memo/1307/'" w:xpath="/ns0:NavWordReportXmlPart[1]/ns0:Header[1]/ns0:NumberOfPeople[1]" w:storeItemID="{CF06288A-A83B-4F49-BD2E-F2144A427321}"/>
             <w:text/>
           </w:sdtPr>
           <w:sdtEndPr/>
@@ -260,7 +260,7 @@
               <w:p>
                 <w:proofErr w:type="spellStart"/>
                 <w:r>
-                  <w:t>Number_of_people</w:t>
+                  <w:t>NumberOfPeople</w:t>
                 </w:r>
                 <w:proofErr w:type="spellEnd"/>
               </w:p>
@@ -273,16 +273,15 @@
               <w:b/>
               <w:bCs/>
             </w:rPr>
-            <w:alias w:val="#Nav: /Labels/InvoiceDateLbl"/>
-            <w:tag w:val="#Nav: Standard_Sales_Credit_Memo/1307"/>
-            <w:id w:val="-472141148"/>
+            <w:id w:val="1805429306"/>
             <w:placeholder>
               <w:docPart w:val="DefaultPlaceholder_-1854013440"/>
             </w:placeholder>
-            <w:dataBinding w:prefixMappings="xmlns:ns0='urn:microsoft-dynamics-nav/reports/Standard_Sales_Credit_Memo/1307/'" w:xpath="/ns0:NavWordReportXmlPart[1]/ns0:Labels[1]/ns0:InvoiceDateLbl[1]" w:storeItemID="{CF06288A-A83B-4F49-BD2E-F2144A427321}"/>
+            <w:dataBinding w:prefixMappings="xmlns:ns0='urn:microsoft-dynamics-nav/reports/Standard_Sales_Credit_Memo/1307/'" w:xpath="/ns0:NavWordReportXmlPart[1]/ns0:Header[1]/ns0:InvoiceDateLbl[1]" w:storeItemID="{CF06288A-A83B-4F49-BD2E-F2144A427321}"/>
             <w:text/>
+            <w:alias w:val="#Nav: /Header/InvoiceDateLbl"/>
+            <w:tag w:val="#Nav: Standard_Sales_Credit_Memo/1307"/>
           </w:sdtPr>
-          <w:sdtEndPr/>
           <w:sdtContent>
             <w:tc>
               <w:tcPr>
@@ -349,13 +348,13 @@
               <w:b/>
               <w:bCs/>
             </w:rPr>
-            <w:alias w:val="#Nav: /Labels/ArrivalDateLbl"/>
+            <w:alias w:val="#Nav: /Header/ArrivalDateLbl"/>
             <w:tag w:val="#Nav: Standard_Sales_Credit_Memo/1307"/>
-            <w:id w:val="277380014"/>
+            <w:id w:val="340361147"/>
             <w:placeholder>
               <w:docPart w:val="DefaultPlaceholder_-1854013440"/>
             </w:placeholder>
-            <w:dataBinding w:prefixMappings="xmlns:ns0='urn:microsoft-dynamics-nav/reports/Standard_Sales_Credit_Memo/1307/'" w:xpath="/ns0:NavWordReportXmlPart[1]/ns0:Labels[1]/ns0:ArrivalDateLbl[1]" w:storeItemID="{CF06288A-A83B-4F49-BD2E-F2144A427321}"/>
+            <w:dataBinding w:prefixMappings="xmlns:ns0='urn:microsoft-dynamics-nav/reports/Standard_Sales_Credit_Memo/1307/'" w:xpath="/ns0:NavWordReportXmlPart[1]/ns0:Header[1]/ns0:ArrivalDateLbl[1]" w:storeItemID="{CF06288A-A83B-4F49-BD2E-F2144A427321}"/>
             <w:text/>
           </w:sdtPr>
           <w:sdtEndPr/>
@@ -386,13 +385,13 @@
         </w:sdt>
         <w:sdt>
           <w:sdtPr>
-            <w:alias w:val="#Nav: /Header/Arrival_date"/>
+            <w:alias w:val="#Nav: /Header/ArrivalDate"/>
             <w:tag w:val="#Nav: Standard_Sales_Credit_Memo/1307"/>
-            <w:id w:val="1838428868"/>
+            <w:id w:val="-893037527"/>
             <w:placeholder>
               <w:docPart w:val="DefaultPlaceholder_-1854013440"/>
             </w:placeholder>
-            <w:dataBinding w:prefixMappings="xmlns:ns0='urn:microsoft-dynamics-nav/reports/Standard_Sales_Credit_Memo/1307/'" w:xpath="/ns0:NavWordReportXmlPart[1]/ns0:Header[1]/ns0:Arrival_date[1]" w:storeItemID="{CF06288A-A83B-4F49-BD2E-F2144A427321}"/>
+            <w:dataBinding w:prefixMappings="xmlns:ns0='urn:microsoft-dynamics-nav/reports/Standard_Sales_Credit_Memo/1307/'" w:xpath="/ns0:NavWordReportXmlPart[1]/ns0:Header[1]/ns0:ArrivalDate[1]" w:storeItemID="{CF06288A-A83B-4F49-BD2E-F2144A427321}"/>
             <w:text/>
           </w:sdtPr>
           <w:sdtEndPr/>
@@ -404,7 +403,7 @@
               <w:p>
                 <w:proofErr w:type="spellStart"/>
                 <w:r>
-                  <w:t>Arrival_date</w:t>
+                  <w:t>ArrivalDate</w:t>
                 </w:r>
                 <w:proofErr w:type="spellEnd"/>
               </w:p>
@@ -561,13 +560,13 @@
               <w:b/>
               <w:bCs/>
             </w:rPr>
-            <w:alias w:val="#Nav: /Labels/DepartureDateLbl"/>
+            <w:alias w:val="#Nav: /Header/DepartureDateLbl"/>
             <w:tag w:val="#Nav: Standard_Sales_Credit_Memo/1307"/>
-            <w:id w:val="-1877457578"/>
+            <w:id w:val="-1797049699"/>
             <w:placeholder>
               <w:docPart w:val="DefaultPlaceholder_-1854013440"/>
             </w:placeholder>
-            <w:dataBinding w:prefixMappings="xmlns:ns0='urn:microsoft-dynamics-nav/reports/Standard_Sales_Credit_Memo/1307/'" w:xpath="/ns0:NavWordReportXmlPart[1]/ns0:Labels[1]/ns0:DepartureDateLbl[1]" w:storeItemID="{CF06288A-A83B-4F49-BD2E-F2144A427321}"/>
+            <w:dataBinding w:prefixMappings="xmlns:ns0='urn:microsoft-dynamics-nav/reports/Standard_Sales_Credit_Memo/1307/'" w:xpath="/ns0:NavWordReportXmlPart[1]/ns0:Header[1]/ns0:DepartureDateLbl[1]" w:storeItemID="{CF06288A-A83B-4F49-BD2E-F2144A427321}"/>
             <w:text/>
           </w:sdtPr>
           <w:sdtEndPr/>
@@ -598,13 +597,13 @@
         </w:sdt>
         <w:sdt>
           <w:sdtPr>
-            <w:alias w:val="#Nav: /Header/Departure_date"/>
+            <w:alias w:val="#Nav: /Header/DepartureDate"/>
             <w:tag w:val="#Nav: Standard_Sales_Credit_Memo/1307"/>
-            <w:id w:val="488831748"/>
+            <w:id w:val="610636135"/>
             <w:placeholder>
               <w:docPart w:val="DefaultPlaceholder_-1854013440"/>
             </w:placeholder>
-            <w:dataBinding w:prefixMappings="xmlns:ns0='urn:microsoft-dynamics-nav/reports/Standard_Sales_Credit_Memo/1307/'" w:xpath="/ns0:NavWordReportXmlPart[1]/ns0:Header[1]/ns0:Departure_date[1]" w:storeItemID="{CF06288A-A83B-4F49-BD2E-F2144A427321}"/>
+            <w:dataBinding w:prefixMappings="xmlns:ns0='urn:microsoft-dynamics-nav/reports/Standard_Sales_Credit_Memo/1307/'" w:xpath="/ns0:NavWordReportXmlPart[1]/ns0:Header[1]/ns0:DepartureDate[1]" w:storeItemID="{CF06288A-A83B-4F49-BD2E-F2144A427321}"/>
             <w:text/>
           </w:sdtPr>
           <w:sdtEndPr/>
@@ -614,9 +613,11 @@
                 <w:tcW w:w="2410" w:type="dxa"/>
               </w:tcPr>
               <w:p>
+                <w:proofErr w:type="spellStart"/>
                 <w:r>
-                  <w:t>Departure_date</w:t>
+                  <w:t>DepartureDate</w:t>
                 </w:r>
+                <w:proofErr w:type="spellEnd"/>
               </w:p>
             </w:tc>
           </w:sdtContent>
@@ -888,13 +889,13 @@
               <w:b/>
               <w:bCs/>
             </w:rPr>
-            <w:alias w:val="#Nav: /Labels/UnitPriceLbl"/>
+            <w:alias w:val="#Nav: /Header/UnitPriceLbl"/>
             <w:tag w:val="#Nav: Standard_Sales_Credit_Memo/1307"/>
-            <w:id w:val="1643002789"/>
+            <w:id w:val="-378779567"/>
             <w:placeholder>
-              <w:docPart w:val="223AF47FD5AE4DD2B6D2A7BD9B3B86F5"/>
+              <w:docPart w:val="DefaultPlaceholder_-1854013440"/>
             </w:placeholder>
-            <w:dataBinding w:prefixMappings="xmlns:ns0='urn:microsoft-dynamics-nav/reports/Standard_Sales_Credit_Memo/1307/'" w:xpath="/ns0:NavWordReportXmlPart[1]/ns0:Labels[1]/ns0:UnitPriceLbl[1]" w:storeItemID="{CF06288A-A83B-4F49-BD2E-F2144A427321}"/>
+            <w:dataBinding w:prefixMappings="xmlns:ns0='urn:microsoft-dynamics-nav/reports/Standard_Sales_Credit_Memo/1307/'" w:xpath="/ns0:NavWordReportXmlPart[1]/ns0:Header[1]/ns0:UnitPriceLbl[1]" w:storeItemID="{CF06288A-A83B-4F49-BD2E-F2144A427321}"/>
             <w:text/>
           </w:sdtPr>
           <w:sdtEndPr/>
@@ -910,17 +911,17 @@
                   <w:rPr>
                     <w:b/>
                     <w:bCs/>
+                    <w:lang w:val="da-DK"/>
                   </w:rPr>
                 </w:pPr>
-                <w:proofErr w:type="spellStart"/>
                 <w:r>
                   <w:rPr>
                     <w:b/>
                     <w:bCs/>
+                    <w:lang w:val="da-DK"/>
                   </w:rPr>
                   <w:t>UnitPriceLbl</w:t>
                 </w:r>
-                <w:proofErr w:type="spellEnd"/>
               </w:p>
             </w:tc>
           </w:sdtContent>
@@ -935,6 +936,7 @@
               <w:rPr>
                 <w:b/>
                 <w:bCs/>
+                <w:lang w:val="da-DK"/>
               </w:rPr>
             </w:pPr>
           </w:p>
@@ -945,13 +947,13 @@
               <w:b/>
               <w:bCs/>
             </w:rPr>
-            <w:alias w:val="#Nav: /Labels/LineAmountLbl"/>
+            <w:alias w:val="#Nav: /Header/LineAmountLbl"/>
             <w:tag w:val="#Nav: Standard_Sales_Credit_Memo/1307"/>
-            <w:id w:val="1247233955"/>
+            <w:id w:val="-1000267537"/>
             <w:placeholder>
-              <w:docPart w:val="223AF47FD5AE4DD2B6D2A7BD9B3B86F5"/>
+              <w:docPart w:val="DefaultPlaceholder_-1854013440"/>
             </w:placeholder>
-            <w:dataBinding w:prefixMappings="xmlns:ns0='urn:microsoft-dynamics-nav/reports/Standard_Sales_Credit_Memo/1307/'" w:xpath="/ns0:NavWordReportXmlPart[1]/ns0:Labels[1]/ns0:LineAmountLbl[1]" w:storeItemID="{CF06288A-A83B-4F49-BD2E-F2144A427321}"/>
+            <w:dataBinding w:prefixMappings="xmlns:ns0='urn:microsoft-dynamics-nav/reports/Standard_Sales_Credit_Memo/1307/'" w:xpath="/ns0:NavWordReportXmlPart[1]/ns0:Header[1]/ns0:LineAmountLbl[1]" w:storeItemID="{CF06288A-A83B-4F49-BD2E-F2144A427321}"/>
             <w:text/>
           </w:sdtPr>
           <w:sdtEndPr/>
@@ -1178,13 +1180,13 @@
                   <w:b/>
                   <w:bCs/>
                 </w:rPr>
-                <w:alias w:val="#Nav: /Labels/InvoiceAmountLbl"/>
+                <w:alias w:val="#Nav: /Header/InvoiceAmountLbl"/>
                 <w:tag w:val="#Nav: Standard_Sales_Credit_Memo/1307"/>
-                <w:id w:val="-2106729478"/>
+                <w:id w:val="924765737"/>
                 <w:placeholder>
-                  <w:docPart w:val="28FD8255F0894BB6A080C48BC0463E1D"/>
+                  <w:docPart w:val="DefaultPlaceholder_-1854013440"/>
                 </w:placeholder>
-                <w:dataBinding w:prefixMappings="xmlns:ns0='urn:microsoft-dynamics-nav/reports/Standard_Sales_Credit_Memo/1307/'" w:xpath="/ns0:NavWordReportXmlPart[1]/ns0:Labels[1]/ns0:InvoiceAmountLbl[1]" w:storeItemID="{CF06288A-A83B-4F49-BD2E-F2144A427321}"/>
+                <w:dataBinding w:prefixMappings="xmlns:ns0='urn:microsoft-dynamics-nav/reports/Standard_Sales_Credit_Memo/1307/'" w:xpath="/ns0:NavWordReportXmlPart[1]/ns0:Header[1]/ns0:InvoiceAmountLbl[1]" w:storeItemID="{CF06288A-A83B-4F49-BD2E-F2144A427321}"/>
                 <w:text/>
               </w:sdtPr>
               <w:sdtEndPr/>
@@ -1285,15 +1287,20 @@
         </w:sdt>
         <w:sdt>
           <w:sdtPr>
+            <w:rPr>
+              <w:b/>
+              <w:bCs/>
+            </w:rPr>
+            <w:alias w:val="#Nav: /Header/Totals/TotalAmountIncludingVAT"/>
+            <w:tag w:val="#Nav: Standard_Sales_Credit_Memo/1307"/>
             <w:id w:val="246007460"/>
             <w:placeholder>
               <w:docPart w:val="DefaultPlaceholder_-1854013440"/>
             </w:placeholder>
             <w:dataBinding w:prefixMappings="xmlns:ns0='urn:microsoft-dynamics-nav/reports/Standard_Sales_Credit_Memo/1307/'" w:xpath="/ns0:NavWordReportXmlPart[1]/ns0:Header[1]/ns0:Totals[1]/ns0:TotalAmountIncludingVAT[1]" w:storeItemID="{CF06288A-A83B-4F49-BD2E-F2144A427321}"/>
             <w:text/>
-            <w:alias w:val="#Nav: /Header/Totals/TotalAmountIncludingVAT"/>
-            <w:tag w:val="#Nav: Standard_Sales_Credit_Memo/1307"/>
           </w:sdtPr>
+          <w:sdtEndPr/>
           <w:sdtContent>
             <w:tc>
               <w:tcPr>
@@ -1310,6 +1317,10 @@
                 </w:pPr>
                 <w:proofErr w:type="spellStart"/>
                 <w:r>
+                  <w:rPr>
+                    <w:b/>
+                    <w:bCs/>
+                  </w:rPr>
                   <w:t>TotalAmountIncludingVAT</w:t>
                 </w:r>
                 <w:proofErr w:type="spellEnd"/>
@@ -1551,14 +1562,15 @@
             <w:sdtPr>
               <w:rPr>
                 <w:b/>
+                <w:bCs/>
               </w:rPr>
-              <w:alias w:val="#Nav: /Labels/TravelGuaranteeLbl"/>
+              <w:alias w:val="#Nav: /Header/TravelGuaranteeLbl"/>
               <w:tag w:val="#Nav: Standard_Sales_Credit_Memo/1307"/>
-              <w:id w:val="822781874"/>
+              <w:id w:val="332569249"/>
               <w:placeholder>
-                <w:docPart w:val="2EE97E4124D64C2691F70FAE6F0240AC"/>
+                <w:docPart w:val="DefaultPlaceholder_-1854013440"/>
               </w:placeholder>
-              <w:dataBinding w:prefixMappings="xmlns:ns0='urn:microsoft-dynamics-nav/reports/Standard_Sales_Credit_Memo/1307/'" w:xpath="/ns0:NavWordReportXmlPart[1]/ns0:Labels[1]/ns0:TravelGuaranteeLbl[1]" w:storeItemID="{CF06288A-A83B-4F49-BD2E-F2144A427321}"/>
+              <w:dataBinding w:prefixMappings="xmlns:ns0='urn:microsoft-dynamics-nav/reports/Standard_Sales_Credit_Memo/1307/'" w:xpath="/ns0:NavWordReportXmlPart[1]/ns0:Header[1]/ns0:TravelGuaranteeLbl[1]" w:storeItemID="{CF06288A-A83B-4F49-BD2E-F2144A427321}"/>
               <w:text/>
             </w:sdtPr>
             <w:sdtEndPr/>
@@ -1567,6 +1579,7 @@
               <w:r>
                 <w:rPr>
                   <w:b/>
+                  <w:bCs/>
                 </w:rPr>
                 <w:t>TravelGuaranteeLbl</w:t>
               </w:r>
@@ -3126,35 +3139,6 @@
     </w:docPart>
     <w:docPart>
       <w:docPartPr>
-        <w:name w:val="28FD8255F0894BB6A080C48BC0463E1D"/>
-        <w:category>
-          <w:name w:val="Generelt"/>
-          <w:gallery w:val="placeholder"/>
-        </w:category>
-        <w:types>
-          <w:type w:val="bbPlcHdr"/>
-        </w:types>
-        <w:behaviors>
-          <w:behavior w:val="content"/>
-        </w:behaviors>
-        <w:guid w:val="{B9DF8E11-F3AA-4D36-8AA9-0D25C96022EA}"/>
-      </w:docPartPr>
-      <w:docPartBody>
-        <w:p>
-          <w:pPr>
-            <w:pStyle w:val="28FD8255F0894BB6A080C48BC0463E1D"/>
-          </w:pPr>
-          <w:r>
-            <w:rPr>
-              <w:rStyle w:val="Pladsholdertekst"/>
-            </w:rPr>
-            <w:t>Klik eller tryk her for at skrive tekst.</w:t>
-          </w:r>
-        </w:p>
-      </w:docPartBody>
-    </w:docPart>
-    <w:docPart>
-      <w:docPartPr>
         <w:name w:val="71C0489356F64ECCBD4736B3E7BEC9FD"/>
         <w:category>
           <w:name w:val="Generelt"/>
@@ -3300,35 +3284,6 @@
     </w:docPart>
     <w:docPart>
       <w:docPartPr>
-        <w:name w:val="2EE97E4124D64C2691F70FAE6F0240AC"/>
-        <w:category>
-          <w:name w:val="Generelt"/>
-          <w:gallery w:val="placeholder"/>
-        </w:category>
-        <w:types>
-          <w:type w:val="bbPlcHdr"/>
-        </w:types>
-        <w:behaviors>
-          <w:behavior w:val="content"/>
-        </w:behaviors>
-        <w:guid w:val="{5A35B3FE-4A17-4F17-B90A-5A10754F2795}"/>
-      </w:docPartPr>
-      <w:docPartBody>
-        <w:p>
-          <w:pPr>
-            <w:pStyle w:val="2EE97E4124D64C2691F70FAE6F0240AC"/>
-          </w:pPr>
-          <w:r>
-            <w:rPr>
-              <w:rStyle w:val="Pladsholdertekst"/>
-            </w:rPr>
-            <w:t>Klik eller tryk her for at skrive tekst.</w:t>
-          </w:r>
-        </w:p>
-      </w:docPartBody>
-    </w:docPart>
-    <w:docPart>
-      <w:docPartPr>
         <w:name w:val="C561CD5E54B3459E853170BA71A60C3B"/>
         <w:category>
           <w:name w:val="Generelt"/>
@@ -3462,15 +3417,20 @@
   <w:rsids>
     <w:rsidRoot w:val="00B66BED"/>
     <w:rsid w:val="0003327B"/>
+    <w:rsid w:val="00143FD2"/>
     <w:rsid w:val="0015164D"/>
     <w:rsid w:val="00173AAE"/>
     <w:rsid w:val="001A22E9"/>
     <w:rsid w:val="00255A9F"/>
     <w:rsid w:val="00256F33"/>
+    <w:rsid w:val="00307E11"/>
     <w:rsid w:val="0038084E"/>
+    <w:rsid w:val="003973C9"/>
     <w:rsid w:val="003A4209"/>
     <w:rsid w:val="00437F5A"/>
     <w:rsid w:val="004416DD"/>
+    <w:rsid w:val="00491C0F"/>
+    <w:rsid w:val="005268D8"/>
     <w:rsid w:val="00600949"/>
     <w:rsid w:val="00601856"/>
     <w:rsid w:val="006157DE"/>
@@ -3487,6 +3447,7 @@
     <w:rsid w:val="00CE71EC"/>
     <w:rsid w:val="00CF54AF"/>
     <w:rsid w:val="00CF6DF7"/>
+    <w:rsid w:val="00D16B12"/>
     <w:rsid w:val="00D530A7"/>
     <w:rsid w:val="00DC683D"/>
     <w:rsid w:val="00E126D8"/>
@@ -3973,16 +3934,8 @@
     <w:name w:val="466D15174A8C495C839C5E046ACF411E"/>
     <w:rsid w:val="00CE71EC"/>
   </w:style>
-  <w:style w:type="paragraph" w:customStyle="1" w:styleId="28FD8255F0894BB6A080C48BC0463E1D">
-    <w:name w:val="28FD8255F0894BB6A080C48BC0463E1D"/>
-    <w:rsid w:val="00CE71EC"/>
-  </w:style>
   <w:style w:type="paragraph" w:customStyle="1" w:styleId="71C0489356F64ECCBD4736B3E7BEC9FD">
     <w:name w:val="71C0489356F64ECCBD4736B3E7BEC9FD"/>
-    <w:rsid w:val="00CE71EC"/>
-  </w:style>
-  <w:style w:type="paragraph" w:customStyle="1" w:styleId="CDB397F3F8DD4D2997607C89D6209C92">
-    <w:name w:val="CDB397F3F8DD4D2997607C89D6209C92"/>
     <w:rsid w:val="00CE71EC"/>
   </w:style>
   <w:style w:type="paragraph" w:customStyle="1" w:styleId="3C0064D1AB3C448DA5014A395F5C4D23">
@@ -3999,10 +3952,6 @@
   </w:style>
   <w:style w:type="paragraph" w:customStyle="1" w:styleId="80A58E31AD4E4D0F9B8FDAA9C9B9F715">
     <w:name w:val="80A58E31AD4E4D0F9B8FDAA9C9B9F715"/>
-    <w:rsid w:val="00600949"/>
-  </w:style>
-  <w:style w:type="paragraph" w:customStyle="1" w:styleId="2EE97E4124D64C2691F70FAE6F0240AC">
-    <w:name w:val="2EE97E4124D64C2691F70FAE6F0240AC"/>
     <w:rsid w:val="00600949"/>
   </w:style>
   <w:style w:type="paragraph" w:customStyle="1" w:styleId="C561CD5E54B3459E853170BA71A60C3B">
@@ -4324,281 +4273,275 @@
 
 <file path=customXml/item1.xml>��< ? x m l   v e r s i o n = " 1 . 0 "   e n c o d i n g = " u t f - 1 6 " ? > < N a v W o r d R e p o r t X m l P a r t   x m l n s = " u r n : m i c r o s o f t - d y n a m i c s - n a v / r e p o r t s / S t a n d a r d _ S a l e s _ C r e d i t _ M e m o / 1 3 0 7 / " >   
-     < L a b e l s > +     < H e a d e r > + 
+         < A p p l i e s T o D o c u m e n t > A p p l i e s T o D o c u m e n t < / A p p l i e s T o D o c u m e n t > + 
+         < A p p l i e s T o D o c u m e n t _ L b l > A p p l i e s T o D o c u m e n t _ L b l < / A p p l i e s T o D o c u m e n t _ L b l > + 
+         < A r r i v a l D a t e > A r r i v a l D a t e < / A r r i v a l D a t e >   
          < A r r i v a l D a t e L b l > A r r i v a l D a t e L b l < / A r r i v a l D a t e L b l >   
+         < B i l l T o C o n t a c t E m a i l > B i l l T o C o n t a c t E m a i l < / B i l l T o C o n t a c t E m a i l > + 
+         < B i l l T o C o n t a c t E m a i l L b l > B i l l T o C o n t a c t E m a i l L b l < / B i l l T o C o n t a c t E m a i l L b l > + 
+         < B i l l T o C o n t a c t M o b i l e P h o n e N o > B i l l T o C o n t a c t M o b i l e P h o n e N o < / B i l l T o C o n t a c t M o b i l e P h o n e N o > + 
+         < B i l l T o C o n t a c t M o b i l e P h o n e N o L b l > B i l l T o C o n t a c t M o b i l e P h o n e N o L b l < / B i l l T o C o n t a c t M o b i l e P h o n e N o L b l > + 
+         < B i l l T o C o n t a c t P h o n e N o > B i l l T o C o n t a c t P h o n e N o < / B i l l T o C o n t a c t P h o n e N o > + 
+         < B i l l T o C o n t a c t P h o n e N o L b l > B i l l T o C o n t a c t P h o n e N o L b l < / B i l l T o C o n t a c t P h o n e N o L b l > + 
+         < B i l l t o C u s t u m e r N o > B i l l t o C u s t u m e r N o < / B i l l t o C u s t u m e r N o > + 
+         < B i l l t o C u s t u m e r N o _ L b l > B i l l t o C u s t u m e r N o _ L b l < / B i l l t o C u s t u m e r N o _ L b l > + 
+         < C o m p a n y A d d r e s s 1 > C o m p a n y A d d r e s s 1 < / C o m p a n y A d d r e s s 1 > + 
+         < C o m p a n y A d d r e s s 2 > C o m p a n y A d d r e s s 2 < / C o m p a n y A d d r e s s 2 > + 
+         < C o m p a n y A d d r e s s 3 > C o m p a n y A d d r e s s 3 < / C o m p a n y A d d r e s s 3 > + 
+         < C o m p a n y A d d r e s s 4 > C o m p a n y A d d r e s s 4 < / C o m p a n y A d d r e s s 4 > + 
+         < C o m p a n y A d d r e s s 5 > C o m p a n y A d d r e s s 5 < / C o m p a n y A d d r e s s 5 > + 
+         < C o m p a n y A d d r e s s 6 > C o m p a n y A d d r e s s 6 < / C o m p a n y A d d r e s s 6 > + 
+         < C o m p a n y A d d r e s s 7 > C o m p a n y A d d r e s s 7 < / C o m p a n y A d d r e s s 7 > + 
+         < C o m p a n y A d d r e s s 8 > C o m p a n y A d d r e s s 8 < / C o m p a n y A d d r e s s 8 > + 
+         < C o m p a n y B a n k A c c o u n t N o > C o m p a n y B a n k A c c o u n t N o < / C o m p a n y B a n k A c c o u n t N o > + 
+         < C o m p a n y B a n k A c c o u n t N o _ L b l > C o m p a n y B a n k A c c o u n t N o _ L b l < / C o m p a n y B a n k A c c o u n t N o _ L b l > + 
+         < C o m p a n y B a n k B r a n c h N o > C o m p a n y B a n k B r a n c h N o < / C o m p a n y B a n k B r a n c h N o > + 
+         < C o m p a n y B a n k B r a n c h N o _ L b l > C o m p a n y B a n k B r a n c h N o _ L b l < / C o m p a n y B a n k B r a n c h N o _ L b l > + 
+         < C o m p a n y B a n k N a m e > C o m p a n y B a n k N a m e < / C o m p a n y B a n k N a m e > + 
+         < C o m p a n y B a n k N a m e _ L b l > C o m p a n y B a n k N a m e _ L b l < / C o m p a n y B a n k N a m e _ L b l > + 
+         < C o m p a n y C u s t o m G i r o > C o m p a n y C u s t o m G i r o < / C o m p a n y C u s t o m G i r o > + 
+         < C o m p a n y C u s t o m G i r o _ L b l > C o m p a n y C u s t o m G i r o _ L b l < / C o m p a n y C u s t o m G i r o _ L b l > + 
+         < C o m p a n y E M a i l > C o m p a n y E M a i l < / C o m p a n y E M a i l > + 
+         < C o m p a n y G i r o N o > C o m p a n y G i r o N o < / C o m p a n y G i r o N o > + 
+         < C o m p a n y G i r o N o _ L b l > C o m p a n y G i r o N o _ L b l < / C o m p a n y G i r o N o _ L b l > + 
+         < C o m p a n y H o m e P a g e > C o m p a n y H o m e P a g e < / C o m p a n y H o m e P a g e > + 
+         < C o m p a n y I B A N > C o m p a n y I B A N < / C o m p a n y I B A N > + 
+         < C o m p a n y I B A N _ L b l > C o m p a n y I B A N _ L b l < / C o m p a n y I B A N _ L b l > + 
+         < C o m p a n y L e g a l O f f i c e > C o m p a n y L e g a l O f f i c e < / C o m p a n y L e g a l O f f i c e > + 
+         < C o m p a n y L e g a l O f f i c e _ L b l > C o m p a n y L e g a l O f f i c e _ L b l < / C o m p a n y L e g a l O f f i c e _ L b l > + 
+         < C o m p a n y L e g a l S t a t e m e n t > C o m p a n y L e g a l S t a t e m e n t < / C o m p a n y L e g a l S t a t e m e n t > + 
+         < C o m p a n y L o g o P o s i t i o n > C o m p a n y L o g o P o s i t i o n < / C o m p a n y L o g o P o s i t i o n > + 
+         < C o m p a n y P h o n e N o > C o m p a n y P h o n e N o < / C o m p a n y P h o n e N o > + 
+         < C o m p a n y P h o n e N o _ L b l > C o m p a n y P h o n e N o _ L b l < / C o m p a n y P h o n e N o _ L b l > + 
+         < C o m p a n y P i c t u r e > C o m p a n y P i c t u r e < / C o m p a n y P i c t u r e > + 
+         < C o m p a n y R e g i s t r a t i o n N u m b e r > C o m p a n y R e g i s t r a t i o n N u m b e r < / C o m p a n y R e g i s t r a t i o n N u m b e r > + 
+         < C o m p a n y R e g i s t r a t i o n N u m b e r _ L b l > C o m p a n y R e g i s t r a t i o n N u m b e r _ L b l < / C o m p a n y R e g i s t r a t i o n N u m b e r _ L b l > + 
+         < C o m p a n y S W I F T > C o m p a n y S W I F T < / C o m p a n y S W I F T > + 
+         < C o m p a n y S W I F T _ L b l > C o m p a n y S W I F T _ L b l < / C o m p a n y S W I F T _ L b l > + 
+         < C o m p a n y V A T R e g i s t r a t i o n N o > C o m p a n y V A T R e g i s t r a t i o n N o < / C o m p a n y V A T R e g i s t r a t i o n N o > + 
+         < C o m p a n y V A T R e g i s t r a t i o n N o _ L b l > C o m p a n y V A T R e g i s t r a t i o n N o _ L b l < / C o m p a n y V A T R e g i s t r a t i o n N o _ L b l > + 
+         < C o m p a n y V A T R e g N o > C o m p a n y V A T R e g N o < / C o m p a n y V A T R e g N o > + 
+         < C o m p a n y V A T R e g N o _ L b l > C o m p a n y V A T R e g N o _ L b l < / C o m p a n y V A T R e g N o _ L b l > + 
+         < C o p y _ L b l > C o p y _ L b l < / C o p y _ L b l > + 
+         < C u s t o m e r A d d r e s s 1 > C u s t o m e r A d d r e s s 1 < / C u s t o m e r A d d r e s s 1 > + 
+         < C u s t o m e r A d d r e s s 2 > C u s t o m e r A d d r e s s 2 < / C u s t o m e r A d d r e s s 2 > + 
+         < C u s t o m e r A d d r e s s 3 > C u s t o m e r A d d r e s s 3 < / C u s t o m e r A d d r e s s 3 > + 
+         < C u s t o m e r A d d r e s s 4 > C u s t o m e r A d d r e s s 4 < / C u s t o m e r A d d r e s s 4 > + 
+         < C u s t o m e r A d d r e s s 5 > C u s t o m e r A d d r e s s 5 < / C u s t o m e r A d d r e s s 5 > + 
+         < C u s t o m e r A d d r e s s 6 > C u s t o m e r A d d r e s s 6 < / C u s t o m e r A d d r e s s 6 > + 
+         < C u s t o m e r A d d r e s s 7 > C u s t o m e r A d d r e s s 7 < / C u s t o m e r A d d r e s s 7 > + 
+         < C u s t o m e r A d d r e s s 8 > C u s t o m e r A d d r e s s 8 < / C u s t o m e r A d d r e s s 8 > + 
+         < C u s t o m e r P o s t a l B a r C o d e > C u s t o m e r P o s t a l B a r C o d e < / C u s t o m e r P o s t a l B a r C o d e > + 
+         < D e p a r t u r e D a t e > D e p a r t u r e D a t e < / D e p a r t u r e D a t e > + 
          < D e p a r t u r e D a t e L b l > D e p a r t u r e D a t e L b l < / D e p a r t u r e D a t e L b l >   
-         < D i s t r i c t L b l > D i s t r i c t L b l < / D i s t r i c t L b l > +         < D i s t r i c t > D i s t r i c t < / D i s t r i c t > + 
+         < D o c u m e n t C o p y T e x t > D o c u m e n t C o p y T e x t < / D o c u m e n t C o p y T e x t > + 
+         < D o c u m e n t D a t e > D o c u m e n t D a t e < / D o c u m e n t D a t e > + 
+         < D o c u m e n t D a t e _ L b l > D o c u m e n t D a t e _ L b l < / D o c u m e n t D a t e _ L b l > + 
+         < D o c u m e n t N o > D o c u m e n t N o < / D o c u m e n t N o > + 
+         < D o c u m e n t N o _ L b l > D o c u m e n t N o _ L b l < / D o c u m e n t N o _ L b l > + 
+         < D o c u m e n t T i t l e _ L b l > D o c u m e n t T i t l e _ L b l < / D o c u m e n t T i t l e _ L b l > + 
+         < D o c u m e n t _ D a t e > D o c u m e n t _ D a t e < / D o c u m e n t _ D a t e > + 
+         < D u e D a t e > D u e D a t e < / D u e D a t e > + 
+         < D u e D a t e _ L b l > D u e D a t e _ L b l < / D u e D a t e _ L b l > + 
+         < D u e _ D a t e > D u e _ D a t e < / D u e _ D a t e > + 
+         < E M a i l _ H e a d e r _ L b l > E M a i l _ H e a d e r _ L b l < / E M a i l _ H e a d e r _ L b l > + 
+         < E x c h a n g e R a t e A S T e x t > E x c h a n g e R a t e A S T e x t < / E x c h a n g e R a t e A S T e x t > + 
+         < E x t e r n a l D o c u m e n t N o > E x t e r n a l D o c u m e n t N o < / E x t e r n a l D o c u m e n t N o > + 
+         < E x t e r n a l D o c u m e n t N o L b l > E x t e r n a l D o c u m e n t N o L b l < / E x t e r n a l D o c u m e n t N o L b l > + 
+         < G l o b a l L o c a t i o n N u m b e r > G l o b a l L o c a t i o n N u m b e r < / G l o b a l L o c a t i o n N u m b e r > + 
+         < G l o b a l L o c a t i o n N u m b e r _ L b l > G l o b a l L o c a t i o n N u m b e r _ L b l < / G l o b a l L o c a t i o n N u m b e r _ L b l > + 
+         < H o m e P a g e _ H e a d e r _ L b l > H o m e P a g e _ H e a d e r _ L b l < / H o m e P a g e _ H e a d e r _ L b l >   
          < I n v o i c e A m o u n t L b l > I n v o i c e A m o u n t L b l < / I n v o i c e A m o u n t L b l >   
          < I n v o i c e D a t e L b l > I n v o i c e D a t e L b l < / I n v o i c e D a t e L b l >   
+         < I n v o i c e D i s c o u n t A m o u n t _ L b l > I n v o i c e D i s c o u n t A m o u n t _ L b l < / I n v o i c e D i s c o u n t A m o u n t _ L b l > + 
+         < I n v o i c e D i s c o u n t B a s e A m o u n t _ L b l > I n v o i c e D i s c o u n t B a s e A m o u n t _ L b l < / I n v o i c e D i s c o u n t B a s e A m o u n t _ L b l > + 
+         < L e g a l E n t i t y T y p e > L e g a l E n t i t y T y p e < / L e g a l E n t i t y T y p e > + 
+         < L e g a l E n t i t y T y p e _ L b l > L e g a l E n t i t y T y p e _ L b l < / L e g a l E n t i t y T y p e _ L b l > + 
+         < L i n e A m o u n t A f t e r I n v o i c e D i s c o u n t _ L b l > L i n e A m o u n t A f t e r I n v o i c e D i s c o u n t _ L b l < / L i n e A m o u n t A f t e r I n v o i c e D i s c o u n t _ L b l > + 
          < L i n e A m o u n t L b l > L i n e A m o u n t L b l < / L i n e A m o u n t L b l >   
+         < L o c a l C u r r e n c y _ L b l > L o c a l C u r r e n c y _ L b l < / L o c a l C u r r e n c y _ L b l > + 
+         < M e s s a g e L i n e 1 > M e s s a g e L i n e 1 < / M e s s a g e L i n e 1 > + 
+         < M e s s a g e L i n e 2 > M e s s a g e L i n e 2 < / M e s s a g e L i n e 2 > + 
+         < N a m e > N a m e < / N a m e > + 
          < N a m e L b l > N a m e L b l < / N a m e L b l >   
+         < N u m b e r O f P e o p l e > N u m b e r O f P e o p l e < / N u m b e r O f P e o p l e > + 
          < N u m b e r O f P e o p l e L b l > N u m b e r O f P e o p l e L b l < / N u m b e r O f P e o p l e L b l >   
+         < P a g e _ L b l > P a g e _ L b l < / P a g e _ L b l > + 
+         < P a y m e n t M e t h o d D e s c r i p t i o n > P a y m e n t M e t h o d D e s c r i p t i o n < / P a y m e n t M e t h o d D e s c r i p t i o n > + 
+         < P a y m e n t M e t h o d D e s c r i p t i o n _ L b l > P a y m e n t M e t h o d D e s c r i p t i o n _ L b l < / P a y m e n t M e t h o d D e s c r i p t i o n _ L b l > + 
+         < P a y m e n t T e r m s D e s c r i p t i o n > P a y m e n t T e r m s D e s c r i p t i o n < / P a y m e n t T e r m s D e s c r i p t i o n > + 
+         < P a y m e n t T e r m s D e s c r i p t i o n _ L b l > P a y m e n t T e r m s D e s c r i p t i o n _ L b l < / P a y m e n t T e r m s D e s c r i p t i o n _ L b l > + 
+         < P r i c e s I n c l u d i n g V A T > P r i c e s I n c l u d i n g V A T < / P r i c e s I n c l u d i n g V A T > + 
+         < P r i c e s I n c l u d i n g V A T Y e s N o > P r i c e s I n c l u d i n g V A T Y e s N o < / P r i c e s I n c l u d i n g V A T Y e s N o > + 
+         < P r i c e s I n c l u d i n g V A T _ L b l > P r i c e s I n c l u d i n g V A T _ L b l < / P r i c e s I n c l u d i n g V A T _ L b l > + 
+         < S a l e s I n v o i c e L i n e D i s c o u n t _ L b l > S a l e s I n v o i c e L i n e D i s c o u n t _ L b l < / S a l e s I n v o i c e L i n e D i s c o u n t _ L b l > + 
+         < S a l e s P e r s o n B l a n k _ L b l > S a l e s P e r s o n B l a n k _ L b l < / S a l e s P e r s o n B l a n k _ L b l > + 
+         < S a l e s P e r s o n N a m e > S a l e s P e r s o n N a m e < / S a l e s P e r s o n N a m e > + 
+         < S a l e s P e r s o n _ L b l > S a l e s P e r s o n _ L b l < / S a l e s P e r s o n _ L b l > + 
+         < S e l l T o C o n t a c t E m a i l > S e l l T o C o n t a c t E m a i l < / S e l l T o C o n t a c t E m a i l > + 
+         < S e l l T o C o n t a c t E m a i l L b l > S e l l T o C o n t a c t E m a i l L b l < / S e l l T o C o n t a c t E m a i l L b l > + 
+         < S e l l T o C o n t a c t M o b i l e P h o n e N o > S e l l T o C o n t a c t M o b i l e P h o n e N o < / S e l l T o C o n t a c t M o b i l e P h o n e N o > + 
+         < S e l l T o C o n t a c t M o b i l e P h o n e N o L b l > S e l l T o C o n t a c t M o b i l e P h o n e N o L b l < / S e l l T o C o n t a c t M o b i l e P h o n e N o L b l > + 
+         < S e l l T o C o n t a c t P h o n e N o > S e l l T o C o n t a c t P h o n e N o < / S e l l T o C o n t a c t P h o n e N o > + 
+         < S e l l T o C o n t a c t P h o n e N o L b l > S e l l T o C o n t a c t P h o n e N o L b l < / S e l l T o C o n t a c t P h o n e N o L b l > + 
+         < S e l l t o C u s t o m e r N o > S e l l t o C u s t o m e r N o < / S e l l t o C u s t o m e r N o > + 
+         < S e l l t o C u s t o m e r N o _ L b l > S e l l t o C u s t o m e r N o _ L b l < / S e l l t o C u s t o m e r N o _ L b l > + 
+         < S h i p m e n t D a t e > S h i p m e n t D a t e < / S h i p m e n t D a t e > + 
+         < S h i p m e n t D a t e _ L b l > S h i p m e n t D a t e _ L b l < / S h i p m e n t D a t e _ L b l > + 
+         < S h i p m e n t M e t h o d D e s c r i p t i o n > S h i p m e n t M e t h o d D e s c r i p t i o n < / S h i p m e n t M e t h o d D e s c r i p t i o n > + 
+         < S h i p m e n t M e t h o d D e s c r i p t i o n _ L b l > S h i p m e n t M e t h o d D e s c r i p t i o n _ L b l < / S h i p m e n t M e t h o d D e s c r i p t i o n _ L b l > + 
+         < S h i p m e n t _ L b l > S h i p m e n t _ L b l < / S h i p m e n t _ L b l > + 
+         < S h i p T o A d d r e s s 1 > S h i p T o A d d r e s s 1 < / S h i p T o A d d r e s s 1 > + 
+         < S h i p T o A d d r e s s 2 > S h i p T o A d d r e s s 2 < / S h i p T o A d d r e s s 2 > + 
+         < S h i p T o A d d r e s s 3 > S h i p T o A d d r e s s 3 < / S h i p T o A d d r e s s 3 > + 
+         < S h i p T o A d d r e s s 4 > S h i p T o A d d r e s s 4 < / S h i p T o A d d r e s s 4 > + 
+         < S h i p T o A d d r e s s 5 > S h i p T o A d d r e s s 5 < / S h i p T o A d d r e s s 5 > + 
+         < S h i p T o A d d r e s s 6 > S h i p T o A d d r e s s 6 < / S h i p T o A d d r e s s 6 > + 
+         < S h i p T o A d d r e s s 7 > S h i p T o A d d r e s s 7 < / S h i p T o A d d r e s s 7 > + 
+         < S h i p T o A d d r e s s 8 > S h i p T o A d d r e s s 8 < / S h i p T o A d d r e s s 8 > + 
+         < S h i p T o A d d r e s s _ L b l > S h i p T o A d d r e s s _ L b l < / S h i p T o A d d r e s s _ L b l > + 
+         < S h o w S h i p p i n g A d d r e s s > S h o w S h i p p i n g A d d r e s s < / S h o w S h i p p i n g A d d r e s s > + 
+         < S h o w W o r k D e s c r i p t i o n > S h o w W o r k D e s c r i p t i o n < / S h o w W o r k D e s c r i p t i o n > + 
+         < S u b t o t a l _ L b l > S u b t o t a l _ L b l < / S u b t o t a l _ L b l > + 
+         < T o t a l _ L b l > T o t a l _ L b l < / T o t a l _ L b l > + 
          < T r a v e l G u a r a n t e e L b l > T r a v e l G u a r a n t e e L b l < / T r a v e l G u a r a n t e e L b l >   
          < U n i t P r i c e L b l > U n i t P r i c e L b l < / U n i t P r i c e L b l > - 
-     < / L a b e l s > - 
-     < H e a d e r > - 
-         < A p p l i e s T o D o c u m e n t > A p p l i e s T o D o c u m e n t < / A p p l i e s T o D o c u m e n t > - 
-         < A p p l i e s T o D o c u m e n t _ L b l > A p p l i e s T o D o c u m e n t _ L b l < / A p p l i e s T o D o c u m e n t _ L b l > - 
-         < A r r i v a l _ d a t e > A r r i v a l _ d a t e < / A r r i v a l _ d a t e > - 
-         < B i l l T o C o n t a c t E m a i l > B i l l T o C o n t a c t E m a i l < / B i l l T o C o n t a c t E m a i l > - 
-         < B i l l T o C o n t a c t E m a i l L b l > B i l l T o C o n t a c t E m a i l L b l < / B i l l T o C o n t a c t E m a i l L b l > - 
-         < B i l l T o C o n t a c t M o b i l e P h o n e N o > B i l l T o C o n t a c t M o b i l e P h o n e N o < / B i l l T o C o n t a c t M o b i l e P h o n e N o > - 
-         < B i l l T o C o n t a c t M o b i l e P h o n e N o L b l > B i l l T o C o n t a c t M o b i l e P h o n e N o L b l < / B i l l T o C o n t a c t M o b i l e P h o n e N o L b l > - 
-         < B i l l T o C o n t a c t P h o n e N o > B i l l T o C o n t a c t P h o n e N o < / B i l l T o C o n t a c t P h o n e N o > - 
-         < B i l l T o C o n t a c t P h o n e N o L b l > B i l l T o C o n t a c t P h o n e N o L b l < / B i l l T o C o n t a c t P h o n e N o L b l > - 
-         < B i l l t o C u s t u m e r N o > B i l l t o C u s t u m e r N o < / B i l l t o C u s t u m e r N o > - 
-         < B i l l t o C u s t u m e r N o _ L b l > B i l l t o C u s t u m e r N o _ L b l < / B i l l t o C u s t u m e r N o _ L b l > - 
-         < C o m p a n y A d d r e s s 1 > C o m p a n y A d d r e s s 1 < / C o m p a n y A d d r e s s 1 > - 
-         < C o m p a n y A d d r e s s 2 > C o m p a n y A d d r e s s 2 < / C o m p a n y A d d r e s s 2 > - 
-         < C o m p a n y A d d r e s s 3 > C o m p a n y A d d r e s s 3 < / C o m p a n y A d d r e s s 3 > - 
-         < C o m p a n y A d d r e s s 4 > C o m p a n y A d d r e s s 4 < / C o m p a n y A d d r e s s 4 > - 
-         < C o m p a n y A d d r e s s 5 > C o m p a n y A d d r e s s 5 < / C o m p a n y A d d r e s s 5 > - 
-         < C o m p a n y A d d r e s s 6 > C o m p a n y A d d r e s s 6 < / C o m p a n y A d d r e s s 6 > - 
-         < C o m p a n y A d d r e s s 7 > C o m p a n y A d d r e s s 7 < / C o m p a n y A d d r e s s 7 > - 
-         < C o m p a n y A d d r e s s 8 > C o m p a n y A d d r e s s 8 < / C o m p a n y A d d r e s s 8 > - 
-         < C o m p a n y B a n k A c c o u n t N o > C o m p a n y B a n k A c c o u n t N o < / C o m p a n y B a n k A c c o u n t N o > - 
-         < C o m p a n y B a n k A c c o u n t N o _ L b l > C o m p a n y B a n k A c c o u n t N o _ L b l < / C o m p a n y B a n k A c c o u n t N o _ L b l > - 
-         < C o m p a n y B a n k B r a n c h N o > C o m p a n y B a n k B r a n c h N o < / C o m p a n y B a n k B r a n c h N o > - 
-         < C o m p a n y B a n k B r a n c h N o _ L b l > C o m p a n y B a n k B r a n c h N o _ L b l < / C o m p a n y B a n k B r a n c h N o _ L b l > - 
-         < C o m p a n y B a n k N a m e > C o m p a n y B a n k N a m e < / C o m p a n y B a n k N a m e > - 
-         < C o m p a n y B a n k N a m e _ L b l > C o m p a n y B a n k N a m e _ L b l < / C o m p a n y B a n k N a m e _ L b l > - 
-         < C o m p a n y C u s t o m G i r o > C o m p a n y C u s t o m G i r o < / C o m p a n y C u s t o m G i r o > - 
-         < C o m p a n y C u s t o m G i r o _ L b l > C o m p a n y C u s t o m G i r o _ L b l < / C o m p a n y C u s t o m G i r o _ L b l > - 
-         < C o m p a n y E M a i l > C o m p a n y E M a i l < / C o m p a n y E M a i l > - 
-         < C o m p a n y G i r o N o > C o m p a n y G i r o N o < / C o m p a n y G i r o N o > - 
-         < C o m p a n y G i r o N o _ L b l > C o m p a n y G i r o N o _ L b l < / C o m p a n y G i r o N o _ L b l > - 
-         < C o m p a n y H o m e P a g e > C o m p a n y H o m e P a g e < / C o m p a n y H o m e P a g e > - 
-         < C o m p a n y I B A N > C o m p a n y I B A N < / C o m p a n y I B A N > - 
-         < C o m p a n y I B A N _ L b l > C o m p a n y I B A N _ L b l < / C o m p a n y I B A N _ L b l > - 
-         < C o m p a n y L e g a l O f f i c e > C o m p a n y L e g a l O f f i c e < / C o m p a n y L e g a l O f f i c e > - 
-         < C o m p a n y L e g a l O f f i c e _ L b l > C o m p a n y L e g a l O f f i c e _ L b l < / C o m p a n y L e g a l O f f i c e _ L b l > - 
-         < C o m p a n y L e g a l S t a t e m e n t > C o m p a n y L e g a l S t a t e m e n t < / C o m p a n y L e g a l S t a t e m e n t > - 
-         < C o m p a n y L o g o P o s i t i o n > C o m p a n y L o g o P o s i t i o n < / C o m p a n y L o g o P o s i t i o n > - 
-         < C o m p a n y P h o n e N o > C o m p a n y P h o n e N o < / C o m p a n y P h o n e N o > - 
-         < C o m p a n y P h o n e N o _ L b l > C o m p a n y P h o n e N o _ L b l < / C o m p a n y P h o n e N o _ L b l > - 
-         < C o m p a n y P i c t u r e > C o m p a n y P i c t u r e < / C o m p a n y P i c t u r e > - 
-         < C o m p a n y R e g i s t r a t i o n N u m b e r > C o m p a n y R e g i s t r a t i o n N u m b e r < / C o m p a n y R e g i s t r a t i o n N u m b e r > - 
-         < C o m p a n y R e g i s t r a t i o n N u m b e r _ L b l > C o m p a n y R e g i s t r a t i o n N u m b e r _ L b l < / C o m p a n y R e g i s t r a t i o n N u m b e r _ L b l > - 
-         < C o m p a n y S W I F T > C o m p a n y S W I F T < / C o m p a n y S W I F T > - 
-         < C o m p a n y S W I F T _ L b l > C o m p a n y S W I F T _ L b l < / C o m p a n y S W I F T _ L b l > - 
-         < C o m p a n y V A T R e g i s t r a t i o n N o > C o m p a n y V A T R e g i s t r a t i o n N o < / C o m p a n y V A T R e g i s t r a t i o n N o > - 
-         < C o m p a n y V A T R e g i s t r a t i o n N o _ L b l > C o m p a n y V A T R e g i s t r a t i o n N o _ L b l < / C o m p a n y V A T R e g i s t r a t i o n N o _ L b l > - 
-         < C o m p a n y V A T R e g N o > C o m p a n y V A T R e g N o < / C o m p a n y V A T R e g N o > - 
-         < C o m p a n y V A T R e g N o _ L b l > C o m p a n y V A T R e g N o _ L b l < / C o m p a n y V A T R e g N o _ L b l > - 
-         < C o p y _ L b l > C o p y _ L b l < / C o p y _ L b l > - 
-         < C u s t o m e r A d d r e s s 1 > C u s t o m e r A d d r e s s 1 < / C u s t o m e r A d d r e s s 1 > - 
-         < C u s t o m e r A d d r e s s 2 > C u s t o m e r A d d r e s s 2 < / C u s t o m e r A d d r e s s 2 > - 
-         < C u s t o m e r A d d r e s s 3 > C u s t o m e r A d d r e s s 3 < / C u s t o m e r A d d r e s s 3 > - 
-         < C u s t o m e r A d d r e s s 4 > C u s t o m e r A d d r e s s 4 < / C u s t o m e r A d d r e s s 4 > - 
-         < C u s t o m e r A d d r e s s 5 > C u s t o m e r A d d r e s s 5 < / C u s t o m e r A d d r e s s 5 > - 
-         < C u s t o m e r A d d r e s s 6 > C u s t o m e r A d d r e s s 6 < / C u s t o m e r A d d r e s s 6 > - 
-         < C u s t o m e r A d d r e s s 7 > C u s t o m e r A d d r e s s 7 < / C u s t o m e r A d d r e s s 7 > - 
-         < C u s t o m e r A d d r e s s 8 > C u s t o m e r A d d r e s s 8 < / C u s t o m e r A d d r e s s 8 > - 
-         < C u s t o m e r P o s t a l B a r C o d e > C u s t o m e r P o s t a l B a r C o d e < / C u s t o m e r P o s t a l B a r C o d e > - 
-         < D e p a r t u r e _ d a t e > D e p a r t u r e _ d a t e < / D e p a r t u r e _ d a t e > - 
-         < D i s t r i c t > D i s t r i c t < / D i s t r i c t > - 
-         < D o c u m e n t C o p y T e x t > D o c u m e n t C o p y T e x t < / D o c u m e n t C o p y T e x t > - 
-         < D o c u m e n t D a t e > D o c u m e n t D a t e < / D o c u m e n t D a t e > - 
-         < D o c u m e n t D a t e _ L b l > D o c u m e n t D a t e _ L b l < / D o c u m e n t D a t e _ L b l > - 
-         < D o c u m e n t N o > D o c u m e n t N o < / D o c u m e n t N o > - 
-         < D o c u m e n t N o _ L b l > D o c u m e n t N o _ L b l < / D o c u m e n t N o _ L b l > - 
-         < D o c u m e n t T i t l e _ L b l > D o c u m e n t T i t l e _ L b l < / D o c u m e n t T i t l e _ L b l > - 
-         < D o c u m e n t _ D a t e > D o c u m e n t _ D a t e < / D o c u m e n t _ D a t e > - 
-         < D u e D a t e > D u e D a t e < / D u e D a t e > - 
-         < D u e D a t e _ L b l > D u e D a t e _ L b l < / D u e D a t e _ L b l > - 
-         < D u e _ D a t e > D u e _ D a t e < / D u e _ D a t e > - 
-         < E M a i l _ H e a d e r _ L b l > E M a i l _ H e a d e r _ L b l < / E M a i l _ H e a d e r _ L b l > - 
-         < E x c h a n g e R a t e A S T e x t > E x c h a n g e R a t e A S T e x t < / E x c h a n g e R a t e A S T e x t > - 
-         < E x t e r n a l D o c u m e n t N o > E x t e r n a l D o c u m e n t N o < / E x t e r n a l D o c u m e n t N o > - 
-         < E x t e r n a l D o c u m e n t N o L b l > E x t e r n a l D o c u m e n t N o L b l < / E x t e r n a l D o c u m e n t N o L b l > - 
-         < G l o b a l L o c a t i o n N u m b e r > G l o b a l L o c a t i o n N u m b e r < / G l o b a l L o c a t i o n N u m b e r > - 
-         < G l o b a l L o c a t i o n N u m b e r _ L b l > G l o b a l L o c a t i o n N u m b e r _ L b l < / G l o b a l L o c a t i o n N u m b e r _ L b l > - 
-         < H o m e P a g e _ H e a d e r _ L b l > H o m e P a g e _ H e a d e r _ L b l < / H o m e P a g e _ H e a d e r _ L b l > - 
-         < I n v o i c e D i s c o u n t A m o u n t _ L b l > I n v o i c e D i s c o u n t A m o u n t _ L b l < / I n v o i c e D i s c o u n t A m o u n t _ L b l > - 
-         < I n v o i c e D i s c o u n t B a s e A m o u n t _ L b l > I n v o i c e D i s c o u n t B a s e A m o u n t _ L b l < / I n v o i c e D i s c o u n t B a s e A m o u n t _ L b l > - 
-         < L e g a l E n t i t y T y p e > L e g a l E n t i t y T y p e < / L e g a l E n t i t y T y p e > - 
-         < L e g a l E n t i t y T y p e _ L b l > L e g a l E n t i t y T y p e _ L b l < / L e g a l E n t i t y T y p e _ L b l > - 
-         < L i n e A m o u n t A f t e r I n v o i c e D i s c o u n t _ L b l > L i n e A m o u n t A f t e r I n v o i c e D i s c o u n t _ L b l < / L i n e A m o u n t A f t e r I n v o i c e D i s c o u n t _ L b l > - 
-         < L o c a l C u r r e n c y _ L b l > L o c a l C u r r e n c y _ L b l < / L o c a l C u r r e n c y _ L b l > - 
-         < M e s s a g e L i n e 1 > M e s s a g e L i n e 1 < / M e s s a g e L i n e 1 > - 
-         < M e s s a g e L i n e 2 > M e s s a g e L i n e 2 < / M e s s a g e L i n e 2 > - 
-         < N a m e > N a m e < / N a m e > - 
-         < N u m b e r _ o f _ p e o p l e > N u m b e r _ o f _ p e o p l e < / N u m b e r _ o f _ p e o p l e > - 
-         < P a g e _ L b l > P a g e _ L b l < / P a g e _ L b l > - 
-         < P a y m e n t M e t h o d D e s c r i p t i o n > P a y m e n t M e t h o d D e s c r i p t i o n < / P a y m e n t M e t h o d D e s c r i p t i o n > - 
-         < P a y m e n t M e t h o d D e s c r i p t i o n _ L b l > P a y m e n t M e t h o d D e s c r i p t i o n _ L b l < / P a y m e n t M e t h o d D e s c r i p t i o n _ L b l > - 
-         < P a y m e n t T e r m s D e s c r i p t i o n > P a y m e n t T e r m s D e s c r i p t i o n < / P a y m e n t T e r m s D e s c r i p t i o n > - 
-         < P a y m e n t T e r m s D e s c r i p t i o n _ L b l > P a y m e n t T e r m s D e s c r i p t i o n _ L b l < / P a y m e n t T e r m s D e s c r i p t i o n _ L b l > - 
-         < P r i c e s I n c l u d i n g V A T > P r i c e s I n c l u d i n g V A T < / P r i c e s I n c l u d i n g V A T > - 
-         < P r i c e s I n c l u d i n g V A T Y e s N o > P r i c e s I n c l u d i n g V A T Y e s N o < / P r i c e s I n c l u d i n g V A T Y e s N o > - 
-         < P r i c e s I n c l u d i n g V A T _ L b l > P r i c e s I n c l u d i n g V A T _ L b l < / P r i c e s I n c l u d i n g V A T _ L b l > - 
-         < S a l e s I n v o i c e L i n e D i s c o u n t _ L b l > S a l e s I n v o i c e L i n e D i s c o u n t _ L b l < / S a l e s I n v o i c e L i n e D i s c o u n t _ L b l > - 
-         < S a l e s P e r s o n B l a n k _ L b l > S a l e s P e r s o n B l a n k _ L b l < / S a l e s P e r s o n B l a n k _ L b l > - 
-         < S a l e s P e r s o n N a m e > S a l e s P e r s o n N a m e < / S a l e s P e r s o n N a m e > - 
-         < S a l e s P e r s o n _ L b l > S a l e s P e r s o n _ L b l < / S a l e s P e r s o n _ L b l > - 
-         < S e l l T o C o n t a c t E m a i l > S e l l T o C o n t a c t E m a i l < / S e l l T o C o n t a c t E m a i l > - 
-         < S e l l T o C o n t a c t E m a i l L b l > S e l l T o C o n t a c t E m a i l L b l < / S e l l T o C o n t a c t E m a i l L b l > - 
-         < S e l l T o C o n t a c t M o b i l e P h o n e N o > S e l l T o C o n t a c t M o b i l e P h o n e N o < / S e l l T o C o n t a c t M o b i l e P h o n e N o > - 
-         < S e l l T o C o n t a c t M o b i l e P h o n e N o L b l > S e l l T o C o n t a c t M o b i l e P h o n e N o L b l < / S e l l T o C o n t a c t M o b i l e P h o n e N o L b l > - 
-         < S e l l T o C o n t a c t P h o n e N o > S e l l T o C o n t a c t P h o n e N o < / S e l l T o C o n t a c t P h o n e N o > - 
-         < S e l l T o C o n t a c t P h o n e N o L b l > S e l l T o C o n t a c t P h o n e N o L b l < / S e l l T o C o n t a c t P h o n e N o L b l > - 
-         < S e l l t o C u s t o m e r N o > S e l l t o C u s t o m e r N o < / S e l l t o C u s t o m e r N o > - 
-         < S e l l t o C u s t o m e r N o _ L b l > S e l l t o C u s t o m e r N o _ L b l < / S e l l t o C u s t o m e r N o _ L b l > - 
-         < S h i p m e n t D a t e > S h i p m e n t D a t e < / S h i p m e n t D a t e > - 
-         < S h i p m e n t D a t e _ L b l > S h i p m e n t D a t e _ L b l < / S h i p m e n t D a t e _ L b l > - 
-         < S h i p m e n t M e t h o d D e s c r i p t i o n > S h i p m e n t M e t h o d D e s c r i p t i o n < / S h i p m e n t M e t h o d D e s c r i p t i o n > - 
-         < S h i p m e n t M e t h o d D e s c r i p t i o n _ L b l > S h i p m e n t M e t h o d D e s c r i p t i o n _ L b l < / S h i p m e n t M e t h o d D e s c r i p t i o n _ L b l > - 
-         < S h i p m e n t _ L b l > S h i p m e n t _ L b l < / S h i p m e n t _ L b l > - 
-         < S h i p T o A d d r e s s 1 > S h i p T o A d d r e s s 1 < / S h i p T o A d d r e s s 1 > - 
-         < S h i p T o A d d r e s s 2 > S h i p T o A d d r e s s 2 < / S h i p T o A d d r e s s 2 > - 
-         < S h i p T o A d d r e s s 3 > S h i p T o A d d r e s s 3 < / S h i p T o A d d r e s s 3 > - 
-         < S h i p T o A d d r e s s 4 > S h i p T o A d d r e s s 4 < / S h i p T o A d d r e s s 4 > - 
-         < S h i p T o A d d r e s s 5 > S h i p T o A d d r e s s 5 < / S h i p T o A d d r e s s 5 > - 
-         < S h i p T o A d d r e s s 6 > S h i p T o A d d r e s s 6 < / S h i p T o A d d r e s s 6 > - 
-         < S h i p T o A d d r e s s 7 > S h i p T o A d d r e s s 7 < / S h i p T o A d d r e s s 7 > - 
-         < S h i p T o A d d r e s s 8 > S h i p T o A d d r e s s 8 < / S h i p T o A d d r e s s 8 > - 
-         < S h i p T o A d d r e s s _ L b l > S h i p T o A d d r e s s _ L b l < / S h i p T o A d d r e s s _ L b l > - 
-         < S h o w S h i p p i n g A d d r e s s > S h o w S h i p p i n g A d d r e s s < / S h o w S h i p p i n g A d d r e s s > - 
-         < S h o w W o r k D e s c r i p t i o n > S h o w W o r k D e s c r i p t i o n < / S h o w W o r k D e s c r i p t i o n > - 
-         < S u b t o t a l _ L b l > S u b t o t a l _ L b l < / S u b t o t a l _ L b l > - 
-         < T o t a l _ L b l > T o t a l _ L b l < / T o t a l _ L b l >   
          < V A T A m o u n t S p e c i f i c a t i o n _ L b l > V A T A m o u n t S p e c i f i c a t i o n _ L b l < / V A T A m o u n t S p e c i f i c a t i o n _ L b l >   

</xml_diff>